<commit_message>
final term1 commit :D
</commit_message>
<xml_diff>
--- a/ReadMe.docx
+++ b/ReadMe.docx
@@ -13,13 +13,19 @@
         <w:rPr>
           <w:lang w:val="en-CA"/>
         </w:rPr>
-        <w:t xml:space="preserve">Physics 1, </w:t>
-      </w:r>
-      <w:r>
-        <w:rPr>
-          <w:lang w:val="en-CA"/>
-        </w:rPr>
-        <w:t>Project 2</w:t>
+        <w:t>Graphics</w:t>
+      </w:r>
+      <w:r>
+        <w:rPr>
+          <w:lang w:val="en-CA"/>
+        </w:rPr>
+        <w:t xml:space="preserve"> 1,</w:t>
+      </w:r>
+      <w:r>
+        <w:rPr>
+          <w:lang w:val="en-CA"/>
+        </w:rPr>
+        <w:t xml:space="preserve"> Final</w:t>
       </w:r>
     </w:p>
     <w:p>
@@ -204,21 +210,21 @@
         <w:rPr>
           <w:lang w:val="en-CA"/>
         </w:rPr>
-        <w:t>TFGH</w:t>
-      </w:r>
-      <w:r>
-        <w:rPr>
-          <w:lang w:val="en-CA"/>
-        </w:rPr>
-        <w:tab/>
-        <w:t xml:space="preserve">- </w:t>
-      </w:r>
-      <w:r>
-        <w:rPr>
-          <w:lang w:val="en-CA"/>
-        </w:rPr>
-        <w:tab/>
-        <w:t>Move the player in X and Z axis</w:t>
+        <w:t>Mouse</w:t>
+      </w:r>
+      <w:r>
+        <w:rPr>
+          <w:lang w:val="en-CA"/>
+        </w:rPr>
+        <w:tab/>
+        <w:t>-</w:t>
+      </w:r>
+      <w:r>
+        <w:rPr>
+          <w:lang w:val="en-CA"/>
+        </w:rPr>
+        <w:tab/>
+        <w:t>While left clicking moves the camera</w:t>
       </w:r>
     </w:p>
     <w:p>
@@ -236,7 +242,7 @@
         <w:rPr>
           <w:lang w:val="en-CA"/>
         </w:rPr>
-        <w:t>RY</w:t>
+        <w:t>2</w:t>
       </w:r>
       <w:r>
         <w:rPr>
@@ -250,7 +256,7 @@
           <w:lang w:val="en-CA"/>
         </w:rPr>
         <w:tab/>
-        <w:t>Move the player in the Y axis</w:t>
+        <w:t>Attack Run.</w:t>
       </w:r>
     </w:p>
     <w:p>
@@ -268,21 +274,21 @@
         <w:rPr>
           <w:lang w:val="en-CA"/>
         </w:rPr>
-        <w:t>C</w:t>
-      </w:r>
-      <w:r>
-        <w:rPr>
-          <w:lang w:val="en-CA"/>
-        </w:rPr>
-        <w:tab/>
-        <w:t>-</w:t>
-      </w:r>
-      <w:r>
-        <w:rPr>
-          <w:lang w:val="en-CA"/>
-        </w:rPr>
-        <w:tab/>
-        <w:t>Enables/Disable the camera following the player</w:t>
+        <w:t>F2</w:t>
+      </w:r>
+      <w:r>
+        <w:rPr>
+          <w:lang w:val="en-CA"/>
+        </w:rPr>
+        <w:tab/>
+        <w:t xml:space="preserve">- </w:t>
+      </w:r>
+      <w:r>
+        <w:rPr>
+          <w:lang w:val="en-CA"/>
+        </w:rPr>
+        <w:tab/>
+        <w:t>Follow or stop following the ship manually</w:t>
       </w:r>
     </w:p>
     <w:p>
@@ -300,7 +306,7 @@
         <w:rPr>
           <w:lang w:val="en-CA"/>
         </w:rPr>
-        <w:t>Arrows</w:t>
+        <w:t>9 &amp; 0</w:t>
       </w:r>
       <w:r>
         <w:rPr>
@@ -314,77 +320,65 @@
           <w:lang w:val="en-CA"/>
         </w:rPr>
         <w:tab/>
-        <w:t xml:space="preserve">Yaw/Pitch Up, down, left and right </w:t>
-      </w:r>
+        <w:t>Decrease shield generators health the “hacky” way</w:t>
+      </w:r>
+      <w:bookmarkStart w:id="0" w:name="_GoBack"/>
+      <w:bookmarkEnd w:id="0"/>
     </w:p>
     <w:p>
       <w:pPr>
         <w:pStyle w:val="ListParagraph"/>
-        <w:numPr>
-          <w:ilvl w:val="1"/>
-          <w:numId w:val="2"/>
-        </w:numPr>
-        <w:rPr>
-          <w:lang w:val="en-CA"/>
-        </w:rPr>
-      </w:pPr>
-      <w:r>
-        <w:rPr>
-          <w:lang w:val="en-CA"/>
-        </w:rPr>
-        <w:t>(has effect on velocity) (looks nice but difficult to control the player using these)</w:t>
-      </w:r>
-    </w:p>
-    <w:p>
-      <w:pPr>
-        <w:pStyle w:val="ListParagraph"/>
-        <w:numPr>
-          <w:ilvl w:val="0"/>
-          <w:numId w:val="2"/>
-        </w:numPr>
-        <w:rPr>
-          <w:lang w:val="en-CA"/>
-        </w:rPr>
-      </w:pPr>
-      <w:r>
-        <w:rPr>
-          <w:lang w:val="en-CA"/>
-        </w:rPr>
-        <w:t>Mouse</w:t>
-      </w:r>
-      <w:r>
-        <w:rPr>
-          <w:lang w:val="en-CA"/>
-        </w:rPr>
-        <w:tab/>
-        <w:t>-</w:t>
-      </w:r>
-      <w:r>
-        <w:rPr>
-          <w:lang w:val="en-CA"/>
-        </w:rPr>
-        <w:tab/>
-        <w:t>While left clicking moves the camera</w:t>
-      </w:r>
-    </w:p>
-    <w:p>
-      <w:pPr>
-        <w:rPr>
-          <w:lang w:val="en-CA"/>
-        </w:rPr>
-      </w:pPr>
-    </w:p>
-    <w:p>
-      <w:pPr>
-        <w:rPr>
-          <w:lang w:val="en-CA"/>
-        </w:rPr>
-      </w:pPr>
-      <w:r>
-        <w:rPr>
-          <w:lang w:val="en-CA"/>
-        </w:rPr>
-        <w:t>AABB drawing triangles of each AABB:</w:t>
+        <w:rPr>
+          <w:lang w:val="en-CA"/>
+        </w:rPr>
+      </w:pPr>
+    </w:p>
+    <w:p>
+      <w:pPr>
+        <w:pStyle w:val="Heading2"/>
+        <w:rPr>
+          <w:lang w:val="en-CA"/>
+        </w:rPr>
+      </w:pPr>
+      <w:r>
+        <w:rPr>
+          <w:lang w:val="en-CA"/>
+        </w:rPr>
+        <w:t>Answers:</w:t>
+      </w:r>
+    </w:p>
+    <w:p>
+      <w:pPr>
+        <w:rPr>
+          <w:lang w:val="en-CA"/>
+        </w:rPr>
+      </w:pPr>
+    </w:p>
+    <w:p>
+      <w:pPr>
+        <w:rPr>
+          <w:lang w:val="en-CA"/>
+        </w:rPr>
+      </w:pPr>
+      <w:r>
+        <w:rPr>
+          <w:lang w:val="en-CA"/>
+        </w:rPr>
+        <w:t>Most of the code can be found in the PhysicsAABBStuff.cpp file</w:t>
+      </w:r>
+    </w:p>
+    <w:p>
+      <w:pPr>
+        <w:pStyle w:val="Heading3"/>
+        <w:rPr>
+          <w:lang w:val="en-CA"/>
+        </w:rPr>
+      </w:pPr>
+      <w:r>
+        <w:rPr>
+          <w:lang w:val="en-CA"/>
+        </w:rPr>
+        <w:t>Question1</w:t>
       </w:r>
     </w:p>
     <w:p>
@@ -398,17 +392,9 @@
           <w:noProof/>
         </w:rPr>
         <w:drawing>
-          <wp:anchor distT="0" distB="0" distL="114300" distR="114300" simplePos="0" relativeHeight="251659264" behindDoc="0" locked="0" layoutInCell="1" allowOverlap="1" wp14:anchorId="0EDDE0B7" wp14:editId="3BEE6C64">
-            <wp:simplePos x="0" y="0"/>
-            <wp:positionH relativeFrom="margin">
-              <wp:align>center</wp:align>
-            </wp:positionH>
-            <wp:positionV relativeFrom="paragraph">
-              <wp:posOffset>240665</wp:posOffset>
-            </wp:positionV>
-            <wp:extent cx="3682365" cy="2159635"/>
-            <wp:effectExtent l="0" t="0" r="0" b="0"/>
-            <wp:wrapNone/>
+          <wp:inline distT="0" distB="0" distL="0" distR="0" wp14:anchorId="68431BD3" wp14:editId="23D01BB9">
+            <wp:extent cx="5612130" cy="3291840"/>
+            <wp:effectExtent l="0" t="0" r="7620" b="3810"/>
             <wp:docPr id="1" name="Picture 1"/>
             <wp:cNvGraphicFramePr>
               <a:graphicFrameLocks xmlns:a="http://schemas.openxmlformats.org/drawingml/2006/main" noChangeAspect="1"/>
@@ -421,13 +407,7 @@
                     <pic:cNvPicPr/>
                   </pic:nvPicPr>
                   <pic:blipFill>
-                    <a:blip r:embed="rId7" cstate="print">
-                      <a:extLst>
-                        <a:ext uri="{28A0092B-C50C-407E-A947-70E740481C1C}">
-                          <a14:useLocalDpi xmlns:a14="http://schemas.microsoft.com/office/drawing/2010/main" val="0"/>
-                        </a:ext>
-                      </a:extLst>
-                    </a:blip>
+                    <a:blip r:embed="rId7"/>
                     <a:stretch>
                       <a:fillRect/>
                     </a:stretch>
@@ -435,7 +415,7 @@
                   <pic:spPr>
                     <a:xfrm>
                       <a:off x="0" y="0"/>
-                      <a:ext cx="3682365" cy="2159635"/>
+                      <a:ext cx="5612130" cy="3291840"/>
                     </a:xfrm>
                     <a:prstGeom prst="rect">
                       <a:avLst/>
@@ -444,14 +424,36 @@
                 </pic:pic>
               </a:graphicData>
             </a:graphic>
-          </wp:anchor>
+          </wp:inline>
         </w:drawing>
       </w:r>
-      <w:r>
-        <w:rPr>
-          <w:lang w:val="en-CA"/>
-        </w:rPr>
-        <w:t>Also, colliders are drawn as spheres (not actual size of colliders)</w:t>
+    </w:p>
+    <w:p>
+      <w:pPr>
+        <w:rPr>
+          <w:lang w:val="en-CA"/>
+        </w:rPr>
+      </w:pPr>
+      <w:r>
+        <w:rPr>
+          <w:lang w:val="en-CA"/>
+        </w:rPr>
+        <w:br w:type="page"/>
+      </w:r>
+    </w:p>
+    <w:p>
+      <w:pPr>
+        <w:pStyle w:val="Heading3"/>
+        <w:rPr>
+          <w:lang w:val="en-CA"/>
+        </w:rPr>
+      </w:pPr>
+      <w:r>
+        <w:rPr>
+          <w:lang w:val="en-CA"/>
+        </w:rPr>
+        <w:lastRenderedPageBreak/>
+        <w:t>Question2</w:t>
       </w:r>
     </w:p>
     <w:p>
@@ -465,18 +467,10 @@
           <w:noProof/>
         </w:rPr>
         <w:drawing>
-          <wp:anchor distT="0" distB="0" distL="114300" distR="114300" simplePos="0" relativeHeight="251658240" behindDoc="0" locked="0" layoutInCell="1" allowOverlap="1" wp14:anchorId="31A7B54E" wp14:editId="6DF75C91">
-            <wp:simplePos x="0" y="0"/>
-            <wp:positionH relativeFrom="margin">
-              <wp:align>center</wp:align>
-            </wp:positionH>
-            <wp:positionV relativeFrom="paragraph">
-              <wp:posOffset>2158365</wp:posOffset>
-            </wp:positionV>
-            <wp:extent cx="3682365" cy="2159635"/>
-            <wp:effectExtent l="0" t="0" r="0" b="0"/>
-            <wp:wrapNone/>
-            <wp:docPr id="2" name="Picture 2"/>
+          <wp:inline distT="0" distB="0" distL="0" distR="0" wp14:anchorId="1462E7C2" wp14:editId="3A853F44">
+            <wp:extent cx="5612130" cy="3291840"/>
+            <wp:effectExtent l="0" t="0" r="7620" b="3810"/>
+            <wp:docPr id="3" name="Picture 3"/>
             <wp:cNvGraphicFramePr>
               <a:graphicFrameLocks xmlns:a="http://schemas.openxmlformats.org/drawingml/2006/main" noChangeAspect="1"/>
             </wp:cNvGraphicFramePr>
@@ -488,13 +482,7 @@
                     <pic:cNvPicPr/>
                   </pic:nvPicPr>
                   <pic:blipFill>
-                    <a:blip r:embed="rId8" cstate="print">
-                      <a:extLst>
-                        <a:ext uri="{28A0092B-C50C-407E-A947-70E740481C1C}">
-                          <a14:useLocalDpi xmlns:a14="http://schemas.microsoft.com/office/drawing/2010/main" val="0"/>
-                        </a:ext>
-                      </a:extLst>
-                    </a:blip>
+                    <a:blip r:embed="rId8"/>
                     <a:stretch>
                       <a:fillRect/>
                     </a:stretch>
@@ -502,7 +490,7 @@
                   <pic:spPr>
                     <a:xfrm>
                       <a:off x="0" y="0"/>
-                      <a:ext cx="3682365" cy="2159635"/>
+                      <a:ext cx="5612130" cy="3291840"/>
                     </a:xfrm>
                     <a:prstGeom prst="rect">
                       <a:avLst/>
@@ -511,9 +499,63 @@
                 </pic:pic>
               </a:graphicData>
             </a:graphic>
-          </wp:anchor>
+          </wp:inline>
         </w:drawing>
       </w:r>
+    </w:p>
+    <w:p>
+      <w:pPr>
+        <w:rPr>
+          <w:lang w:val="en-CA"/>
+        </w:rPr>
+      </w:pPr>
+      <w:r>
+        <w:rPr>
+          <w:noProof/>
+        </w:rPr>
+        <w:drawing>
+          <wp:inline distT="0" distB="0" distL="0" distR="0" wp14:anchorId="6B1F4A41" wp14:editId="59B9EE9E">
+            <wp:extent cx="5612130" cy="2590800"/>
+            <wp:effectExtent l="0" t="0" r="7620" b="0"/>
+            <wp:docPr id="4" name="Picture 4"/>
+            <wp:cNvGraphicFramePr>
+              <a:graphicFrameLocks xmlns:a="http://schemas.openxmlformats.org/drawingml/2006/main" noChangeAspect="1"/>
+            </wp:cNvGraphicFramePr>
+            <a:graphic xmlns:a="http://schemas.openxmlformats.org/drawingml/2006/main">
+              <a:graphicData uri="http://schemas.openxmlformats.org/drawingml/2006/picture">
+                <pic:pic xmlns:pic="http://schemas.openxmlformats.org/drawingml/2006/picture">
+                  <pic:nvPicPr>
+                    <pic:cNvPr id="1" name=""/>
+                    <pic:cNvPicPr/>
+                  </pic:nvPicPr>
+                  <pic:blipFill>
+                    <a:blip r:embed="rId9"/>
+                    <a:stretch>
+                      <a:fillRect/>
+                    </a:stretch>
+                  </pic:blipFill>
+                  <pic:spPr>
+                    <a:xfrm>
+                      <a:off x="0" y="0"/>
+                      <a:ext cx="5612130" cy="2590800"/>
+                    </a:xfrm>
+                    <a:prstGeom prst="rect">
+                      <a:avLst/>
+                    </a:prstGeom>
+                  </pic:spPr>
+                </pic:pic>
+              </a:graphicData>
+            </a:graphic>
+          </wp:inline>
+        </w:drawing>
+      </w:r>
+    </w:p>
+    <w:p>
+      <w:pPr>
+        <w:rPr>
+          <w:lang w:val="en-CA"/>
+        </w:rPr>
+      </w:pPr>
       <w:r>
         <w:rPr>
           <w:lang w:val="en-CA"/>
@@ -523,6 +565,7 @@
     </w:p>
     <w:p>
       <w:pPr>
+        <w:pStyle w:val="Heading3"/>
         <w:rPr>
           <w:lang w:val="en-CA"/>
         </w:rPr>
@@ -532,7 +575,1702 @@
           <w:lang w:val="en-CA"/>
         </w:rPr>
         <w:lastRenderedPageBreak/>
-        <w:t>Function for generating AABBs</w:t>
+        <w:t>Question3</w:t>
+      </w:r>
+    </w:p>
+    <w:p>
+      <w:pPr>
+        <w:autoSpaceDE w:val="0"/>
+        <w:autoSpaceDN w:val="0"/>
+        <w:adjustRightInd w:val="0"/>
+        <w:spacing w:after="0" w:line="240" w:lineRule="auto"/>
+        <w:rPr>
+          <w:rFonts w:ascii="Consolas" w:hAnsi="Consolas" w:cs="Consolas"/>
+          <w:color w:val="000000"/>
+          <w:sz w:val="19"/>
+          <w:szCs w:val="19"/>
+          <w:lang w:val="en-CA"/>
+        </w:rPr>
+      </w:pPr>
+      <w:r>
+        <w:rPr>
+          <w:rFonts w:ascii="Consolas" w:hAnsi="Consolas" w:cs="Consolas"/>
+          <w:color w:val="0000FF"/>
+          <w:sz w:val="19"/>
+          <w:szCs w:val="19"/>
+          <w:lang w:val="en-CA"/>
+        </w:rPr>
+        <w:t>void</w:t>
+      </w:r>
+      <w:r>
+        <w:rPr>
+          <w:rFonts w:ascii="Consolas" w:hAnsi="Consolas" w:cs="Consolas"/>
+          <w:color w:val="000000"/>
+          <w:sz w:val="19"/>
+          <w:szCs w:val="19"/>
+          <w:lang w:val="en-CA"/>
+        </w:rPr>
+        <w:t xml:space="preserve"> shootBullet(</w:t>
+      </w:r>
+      <w:r>
+        <w:rPr>
+          <w:rFonts w:ascii="Consolas" w:hAnsi="Consolas" w:cs="Consolas"/>
+          <w:color w:val="2B91AF"/>
+          <w:sz w:val="19"/>
+          <w:szCs w:val="19"/>
+          <w:lang w:val="en-CA"/>
+        </w:rPr>
+        <w:t>cGameObject</w:t>
+      </w:r>
+      <w:r>
+        <w:rPr>
+          <w:rFonts w:ascii="Consolas" w:hAnsi="Consolas" w:cs="Consolas"/>
+          <w:color w:val="000000"/>
+          <w:sz w:val="19"/>
+          <w:szCs w:val="19"/>
+          <w:lang w:val="en-CA"/>
+        </w:rPr>
+        <w:t xml:space="preserve">* </w:t>
+      </w:r>
+      <w:r>
+        <w:rPr>
+          <w:rFonts w:ascii="Consolas" w:hAnsi="Consolas" w:cs="Consolas"/>
+          <w:color w:val="808080"/>
+          <w:sz w:val="19"/>
+          <w:szCs w:val="19"/>
+          <w:lang w:val="en-CA"/>
+        </w:rPr>
+        <w:t>xwing</w:t>
+      </w:r>
+      <w:r>
+        <w:rPr>
+          <w:rFonts w:ascii="Consolas" w:hAnsi="Consolas" w:cs="Consolas"/>
+          <w:color w:val="000000"/>
+          <w:sz w:val="19"/>
+          <w:szCs w:val="19"/>
+          <w:lang w:val="en-CA"/>
+        </w:rPr>
+        <w:t>)</w:t>
+      </w:r>
+    </w:p>
+    <w:p>
+      <w:pPr>
+        <w:autoSpaceDE w:val="0"/>
+        <w:autoSpaceDN w:val="0"/>
+        <w:adjustRightInd w:val="0"/>
+        <w:spacing w:after="0" w:line="240" w:lineRule="auto"/>
+        <w:rPr>
+          <w:rFonts w:ascii="Consolas" w:hAnsi="Consolas" w:cs="Consolas"/>
+          <w:color w:val="000000"/>
+          <w:sz w:val="19"/>
+          <w:szCs w:val="19"/>
+          <w:lang w:val="en-CA"/>
+        </w:rPr>
+      </w:pPr>
+      <w:r>
+        <w:rPr>
+          <w:rFonts w:ascii="Consolas" w:hAnsi="Consolas" w:cs="Consolas"/>
+          <w:color w:val="000000"/>
+          <w:sz w:val="19"/>
+          <w:szCs w:val="19"/>
+          <w:lang w:val="en-CA"/>
+        </w:rPr>
+        <w:t>{</w:t>
+      </w:r>
+    </w:p>
+    <w:p>
+      <w:pPr>
+        <w:autoSpaceDE w:val="0"/>
+        <w:autoSpaceDN w:val="0"/>
+        <w:adjustRightInd w:val="0"/>
+        <w:spacing w:after="0" w:line="240" w:lineRule="auto"/>
+        <w:rPr>
+          <w:rFonts w:ascii="Consolas" w:hAnsi="Consolas" w:cs="Consolas"/>
+          <w:color w:val="000000"/>
+          <w:sz w:val="19"/>
+          <w:szCs w:val="19"/>
+          <w:lang w:val="en-CA"/>
+        </w:rPr>
+      </w:pPr>
+      <w:r>
+        <w:rPr>
+          <w:rFonts w:ascii="Consolas" w:hAnsi="Consolas" w:cs="Consolas"/>
+          <w:color w:val="000000"/>
+          <w:sz w:val="19"/>
+          <w:szCs w:val="19"/>
+          <w:lang w:val="en-CA"/>
+        </w:rPr>
+        <w:tab/>
+      </w:r>
+      <w:r>
+        <w:rPr>
+          <w:rFonts w:ascii="Consolas" w:hAnsi="Consolas" w:cs="Consolas"/>
+          <w:color w:val="2B91AF"/>
+          <w:sz w:val="19"/>
+          <w:szCs w:val="19"/>
+          <w:lang w:val="en-CA"/>
+        </w:rPr>
+        <w:t>cGameObject</w:t>
+      </w:r>
+      <w:r>
+        <w:rPr>
+          <w:rFonts w:ascii="Consolas" w:hAnsi="Consolas" w:cs="Consolas"/>
+          <w:color w:val="000000"/>
+          <w:sz w:val="19"/>
+          <w:szCs w:val="19"/>
+          <w:lang w:val="en-CA"/>
+        </w:rPr>
+        <w:t>* bullet = ::g_map_GameObjects</w:t>
+      </w:r>
+      <w:r>
+        <w:rPr>
+          <w:rFonts w:ascii="Consolas" w:hAnsi="Consolas" w:cs="Consolas"/>
+          <w:color w:val="008080"/>
+          <w:sz w:val="19"/>
+          <w:szCs w:val="19"/>
+          <w:lang w:val="en-CA"/>
+        </w:rPr>
+        <w:t>[</w:t>
+      </w:r>
+      <w:r>
+        <w:rPr>
+          <w:rFonts w:ascii="Consolas" w:hAnsi="Consolas" w:cs="Consolas"/>
+          <w:color w:val="A31515"/>
+          <w:sz w:val="19"/>
+          <w:szCs w:val="19"/>
+          <w:lang w:val="en-CA"/>
+        </w:rPr>
+        <w:t>"bullet"</w:t>
+      </w:r>
+      <w:r>
+        <w:rPr>
+          <w:rFonts w:ascii="Consolas" w:hAnsi="Consolas" w:cs="Consolas"/>
+          <w:color w:val="008080"/>
+          <w:sz w:val="19"/>
+          <w:szCs w:val="19"/>
+          <w:lang w:val="en-CA"/>
+        </w:rPr>
+        <w:t>]</w:t>
+      </w:r>
+      <w:r>
+        <w:rPr>
+          <w:rFonts w:ascii="Consolas" w:hAnsi="Consolas" w:cs="Consolas"/>
+          <w:color w:val="000000"/>
+          <w:sz w:val="19"/>
+          <w:szCs w:val="19"/>
+          <w:lang w:val="en-CA"/>
+        </w:rPr>
+        <w:t>;</w:t>
+      </w:r>
+    </w:p>
+    <w:p>
+      <w:pPr>
+        <w:autoSpaceDE w:val="0"/>
+        <w:autoSpaceDN w:val="0"/>
+        <w:adjustRightInd w:val="0"/>
+        <w:spacing w:after="0" w:line="240" w:lineRule="auto"/>
+        <w:rPr>
+          <w:rFonts w:ascii="Consolas" w:hAnsi="Consolas" w:cs="Consolas"/>
+          <w:color w:val="000000"/>
+          <w:sz w:val="19"/>
+          <w:szCs w:val="19"/>
+          <w:lang w:val="en-CA"/>
+        </w:rPr>
+      </w:pPr>
+      <w:r>
+        <w:rPr>
+          <w:rFonts w:ascii="Consolas" w:hAnsi="Consolas" w:cs="Consolas"/>
+          <w:color w:val="000000"/>
+          <w:sz w:val="19"/>
+          <w:szCs w:val="19"/>
+          <w:lang w:val="en-CA"/>
+        </w:rPr>
+        <w:tab/>
+        <w:t xml:space="preserve">bullet-&gt;positionXYZ </w:t>
+      </w:r>
+      <w:r>
+        <w:rPr>
+          <w:rFonts w:ascii="Consolas" w:hAnsi="Consolas" w:cs="Consolas"/>
+          <w:color w:val="008080"/>
+          <w:sz w:val="19"/>
+          <w:szCs w:val="19"/>
+          <w:lang w:val="en-CA"/>
+        </w:rPr>
+        <w:t>=</w:t>
+      </w:r>
+      <w:r>
+        <w:rPr>
+          <w:rFonts w:ascii="Consolas" w:hAnsi="Consolas" w:cs="Consolas"/>
+          <w:color w:val="000000"/>
+          <w:sz w:val="19"/>
+          <w:szCs w:val="19"/>
+          <w:lang w:val="en-CA"/>
+        </w:rPr>
+        <w:t xml:space="preserve"> </w:t>
+      </w:r>
+      <w:r>
+        <w:rPr>
+          <w:rFonts w:ascii="Consolas" w:hAnsi="Consolas" w:cs="Consolas"/>
+          <w:color w:val="808080"/>
+          <w:sz w:val="19"/>
+          <w:szCs w:val="19"/>
+          <w:lang w:val="en-CA"/>
+        </w:rPr>
+        <w:t>xwing</w:t>
+      </w:r>
+      <w:r>
+        <w:rPr>
+          <w:rFonts w:ascii="Consolas" w:hAnsi="Consolas" w:cs="Consolas"/>
+          <w:color w:val="000000"/>
+          <w:sz w:val="19"/>
+          <w:szCs w:val="19"/>
+          <w:lang w:val="en-CA"/>
+        </w:rPr>
+        <w:t>-&gt;positionXYZ;</w:t>
+      </w:r>
+    </w:p>
+    <w:p>
+      <w:pPr>
+        <w:autoSpaceDE w:val="0"/>
+        <w:autoSpaceDN w:val="0"/>
+        <w:adjustRightInd w:val="0"/>
+        <w:spacing w:after="0" w:line="240" w:lineRule="auto"/>
+        <w:rPr>
+          <w:rFonts w:ascii="Consolas" w:hAnsi="Consolas" w:cs="Consolas"/>
+          <w:color w:val="000000"/>
+          <w:sz w:val="19"/>
+          <w:szCs w:val="19"/>
+          <w:lang w:val="en-CA"/>
+        </w:rPr>
+      </w:pPr>
+      <w:r>
+        <w:rPr>
+          <w:rFonts w:ascii="Consolas" w:hAnsi="Consolas" w:cs="Consolas"/>
+          <w:color w:val="000000"/>
+          <w:sz w:val="19"/>
+          <w:szCs w:val="19"/>
+          <w:lang w:val="en-CA"/>
+        </w:rPr>
+        <w:tab/>
+        <w:t>bullet-&gt;setAT(glm::normalize(</w:t>
+      </w:r>
+      <w:r>
+        <w:rPr>
+          <w:rFonts w:ascii="Consolas" w:hAnsi="Consolas" w:cs="Consolas"/>
+          <w:color w:val="808080"/>
+          <w:sz w:val="19"/>
+          <w:szCs w:val="19"/>
+          <w:lang w:val="en-CA"/>
+        </w:rPr>
+        <w:t>xwing</w:t>
+      </w:r>
+      <w:r>
+        <w:rPr>
+          <w:rFonts w:ascii="Consolas" w:hAnsi="Consolas" w:cs="Consolas"/>
+          <w:color w:val="000000"/>
+          <w:sz w:val="19"/>
+          <w:szCs w:val="19"/>
+          <w:lang w:val="en-CA"/>
+        </w:rPr>
+        <w:t>-&gt;velocity));</w:t>
+      </w:r>
+    </w:p>
+    <w:p>
+      <w:pPr>
+        <w:autoSpaceDE w:val="0"/>
+        <w:autoSpaceDN w:val="0"/>
+        <w:adjustRightInd w:val="0"/>
+        <w:spacing w:after="0" w:line="240" w:lineRule="auto"/>
+        <w:rPr>
+          <w:rFonts w:ascii="Consolas" w:hAnsi="Consolas" w:cs="Consolas"/>
+          <w:color w:val="000000"/>
+          <w:sz w:val="19"/>
+          <w:szCs w:val="19"/>
+          <w:lang w:val="en-CA"/>
+        </w:rPr>
+      </w:pPr>
+      <w:r>
+        <w:rPr>
+          <w:rFonts w:ascii="Consolas" w:hAnsi="Consolas" w:cs="Consolas"/>
+          <w:color w:val="000000"/>
+          <w:sz w:val="19"/>
+          <w:szCs w:val="19"/>
+          <w:lang w:val="en-CA"/>
+        </w:rPr>
+        <w:tab/>
+        <w:t xml:space="preserve">bullet-&gt;velocity </w:t>
+      </w:r>
+      <w:r>
+        <w:rPr>
+          <w:rFonts w:ascii="Consolas" w:hAnsi="Consolas" w:cs="Consolas"/>
+          <w:color w:val="008080"/>
+          <w:sz w:val="19"/>
+          <w:szCs w:val="19"/>
+          <w:lang w:val="en-CA"/>
+        </w:rPr>
+        <w:t>=</w:t>
+      </w:r>
+      <w:r>
+        <w:rPr>
+          <w:rFonts w:ascii="Consolas" w:hAnsi="Consolas" w:cs="Consolas"/>
+          <w:color w:val="000000"/>
+          <w:sz w:val="19"/>
+          <w:szCs w:val="19"/>
+          <w:lang w:val="en-CA"/>
+        </w:rPr>
+        <w:t xml:space="preserve"> </w:t>
+      </w:r>
+      <w:r>
+        <w:rPr>
+          <w:rFonts w:ascii="Consolas" w:hAnsi="Consolas" w:cs="Consolas"/>
+          <w:color w:val="808080"/>
+          <w:sz w:val="19"/>
+          <w:szCs w:val="19"/>
+          <w:lang w:val="en-CA"/>
+        </w:rPr>
+        <w:t>xwing</w:t>
+      </w:r>
+      <w:r>
+        <w:rPr>
+          <w:rFonts w:ascii="Consolas" w:hAnsi="Consolas" w:cs="Consolas"/>
+          <w:color w:val="000000"/>
+          <w:sz w:val="19"/>
+          <w:szCs w:val="19"/>
+          <w:lang w:val="en-CA"/>
+        </w:rPr>
+        <w:t>-&gt;velocity;</w:t>
+      </w:r>
+    </w:p>
+    <w:p>
+      <w:pPr>
+        <w:autoSpaceDE w:val="0"/>
+        <w:autoSpaceDN w:val="0"/>
+        <w:adjustRightInd w:val="0"/>
+        <w:spacing w:after="0" w:line="240" w:lineRule="auto"/>
+        <w:rPr>
+          <w:rFonts w:ascii="Consolas" w:hAnsi="Consolas" w:cs="Consolas"/>
+          <w:color w:val="000000"/>
+          <w:sz w:val="19"/>
+          <w:szCs w:val="19"/>
+          <w:lang w:val="en-CA"/>
+        </w:rPr>
+      </w:pPr>
+      <w:r>
+        <w:rPr>
+          <w:rFonts w:ascii="Consolas" w:hAnsi="Consolas" w:cs="Consolas"/>
+          <w:color w:val="000000"/>
+          <w:sz w:val="19"/>
+          <w:szCs w:val="19"/>
+          <w:lang w:val="en-CA"/>
+        </w:rPr>
+        <w:tab/>
+      </w:r>
+      <w:r>
+        <w:rPr>
+          <w:rFonts w:ascii="Consolas" w:hAnsi="Consolas" w:cs="Consolas"/>
+          <w:color w:val="008000"/>
+          <w:sz w:val="19"/>
+          <w:szCs w:val="19"/>
+          <w:lang w:val="en-CA"/>
+        </w:rPr>
+        <w:t>//bullet-&gt;tag = "lifetime";</w:t>
+      </w:r>
+    </w:p>
+    <w:p>
+      <w:pPr>
+        <w:autoSpaceDE w:val="0"/>
+        <w:autoSpaceDN w:val="0"/>
+        <w:adjustRightInd w:val="0"/>
+        <w:spacing w:after="0" w:line="240" w:lineRule="auto"/>
+        <w:rPr>
+          <w:rFonts w:ascii="Consolas" w:hAnsi="Consolas" w:cs="Consolas"/>
+          <w:color w:val="000000"/>
+          <w:sz w:val="19"/>
+          <w:szCs w:val="19"/>
+          <w:lang w:val="en-CA"/>
+        </w:rPr>
+      </w:pPr>
+      <w:r>
+        <w:rPr>
+          <w:rFonts w:ascii="Consolas" w:hAnsi="Consolas" w:cs="Consolas"/>
+          <w:color w:val="000000"/>
+          <w:sz w:val="19"/>
+          <w:szCs w:val="19"/>
+          <w:lang w:val="en-CA"/>
+        </w:rPr>
+        <w:tab/>
+      </w:r>
+      <w:r>
+        <w:rPr>
+          <w:rFonts w:ascii="Consolas" w:hAnsi="Consolas" w:cs="Consolas"/>
+          <w:color w:val="008000"/>
+          <w:sz w:val="19"/>
+          <w:szCs w:val="19"/>
+          <w:lang w:val="en-CA"/>
+        </w:rPr>
+        <w:t>//bullet-&gt;lifetime = 100.0f;</w:t>
+      </w:r>
+    </w:p>
+    <w:p>
+      <w:pPr>
+        <w:autoSpaceDE w:val="0"/>
+        <w:autoSpaceDN w:val="0"/>
+        <w:adjustRightInd w:val="0"/>
+        <w:spacing w:after="0" w:line="240" w:lineRule="auto"/>
+        <w:rPr>
+          <w:rFonts w:ascii="Consolas" w:hAnsi="Consolas" w:cs="Consolas"/>
+          <w:color w:val="000000"/>
+          <w:sz w:val="19"/>
+          <w:szCs w:val="19"/>
+          <w:lang w:val="en-CA"/>
+        </w:rPr>
+      </w:pPr>
+      <w:r>
+        <w:rPr>
+          <w:rFonts w:ascii="Consolas" w:hAnsi="Consolas" w:cs="Consolas"/>
+          <w:color w:val="000000"/>
+          <w:sz w:val="19"/>
+          <w:szCs w:val="19"/>
+          <w:lang w:val="en-CA"/>
+        </w:rPr>
+        <w:t>}</w:t>
+      </w:r>
+    </w:p>
+    <w:p>
+      <w:pPr>
+        <w:autoSpaceDE w:val="0"/>
+        <w:autoSpaceDN w:val="0"/>
+        <w:adjustRightInd w:val="0"/>
+        <w:spacing w:after="0" w:line="240" w:lineRule="auto"/>
+        <w:rPr>
+          <w:rFonts w:ascii="Consolas" w:hAnsi="Consolas" w:cs="Consolas"/>
+          <w:color w:val="000000"/>
+          <w:sz w:val="19"/>
+          <w:szCs w:val="19"/>
+          <w:lang w:val="en-CA"/>
+        </w:rPr>
+      </w:pPr>
+    </w:p>
+    <w:p>
+      <w:pPr>
+        <w:autoSpaceDE w:val="0"/>
+        <w:autoSpaceDN w:val="0"/>
+        <w:adjustRightInd w:val="0"/>
+        <w:spacing w:after="0" w:line="240" w:lineRule="auto"/>
+        <w:rPr>
+          <w:rFonts w:ascii="Consolas" w:hAnsi="Consolas" w:cs="Consolas"/>
+          <w:color w:val="000000"/>
+          <w:sz w:val="19"/>
+          <w:szCs w:val="19"/>
+          <w:lang w:val="en-CA"/>
+        </w:rPr>
+      </w:pPr>
+      <w:r>
+        <w:rPr>
+          <w:rFonts w:ascii="Consolas" w:hAnsi="Consolas" w:cs="Consolas"/>
+          <w:color w:val="0000FF"/>
+          <w:sz w:val="19"/>
+          <w:szCs w:val="19"/>
+          <w:lang w:val="en-CA"/>
+        </w:rPr>
+        <w:t>void</w:t>
+      </w:r>
+      <w:r>
+        <w:rPr>
+          <w:rFonts w:ascii="Consolas" w:hAnsi="Consolas" w:cs="Consolas"/>
+          <w:color w:val="000000"/>
+          <w:sz w:val="19"/>
+          <w:szCs w:val="19"/>
+          <w:lang w:val="en-CA"/>
+        </w:rPr>
+        <w:t xml:space="preserve"> makeBulletHit(</w:t>
+      </w:r>
+      <w:r>
+        <w:rPr>
+          <w:rFonts w:ascii="Consolas" w:hAnsi="Consolas" w:cs="Consolas"/>
+          <w:color w:val="2B91AF"/>
+          <w:sz w:val="19"/>
+          <w:szCs w:val="19"/>
+          <w:lang w:val="en-CA"/>
+        </w:rPr>
+        <w:t>cGameObject</w:t>
+      </w:r>
+      <w:r>
+        <w:rPr>
+          <w:rFonts w:ascii="Consolas" w:hAnsi="Consolas" w:cs="Consolas"/>
+          <w:color w:val="000000"/>
+          <w:sz w:val="19"/>
+          <w:szCs w:val="19"/>
+          <w:lang w:val="en-CA"/>
+        </w:rPr>
+        <w:t xml:space="preserve">* </w:t>
+      </w:r>
+      <w:r>
+        <w:rPr>
+          <w:rFonts w:ascii="Consolas" w:hAnsi="Consolas" w:cs="Consolas"/>
+          <w:color w:val="808080"/>
+          <w:sz w:val="19"/>
+          <w:szCs w:val="19"/>
+          <w:lang w:val="en-CA"/>
+        </w:rPr>
+        <w:t>bullet</w:t>
+      </w:r>
+      <w:r>
+        <w:rPr>
+          <w:rFonts w:ascii="Consolas" w:hAnsi="Consolas" w:cs="Consolas"/>
+          <w:color w:val="000000"/>
+          <w:sz w:val="19"/>
+          <w:szCs w:val="19"/>
+          <w:lang w:val="en-CA"/>
+        </w:rPr>
+        <w:t>)</w:t>
+      </w:r>
+    </w:p>
+    <w:p>
+      <w:pPr>
+        <w:autoSpaceDE w:val="0"/>
+        <w:autoSpaceDN w:val="0"/>
+        <w:adjustRightInd w:val="0"/>
+        <w:spacing w:after="0" w:line="240" w:lineRule="auto"/>
+        <w:rPr>
+          <w:rFonts w:ascii="Consolas" w:hAnsi="Consolas" w:cs="Consolas"/>
+          <w:color w:val="000000"/>
+          <w:sz w:val="19"/>
+          <w:szCs w:val="19"/>
+          <w:lang w:val="en-CA"/>
+        </w:rPr>
+      </w:pPr>
+      <w:r>
+        <w:rPr>
+          <w:rFonts w:ascii="Consolas" w:hAnsi="Consolas" w:cs="Consolas"/>
+          <w:color w:val="000000"/>
+          <w:sz w:val="19"/>
+          <w:szCs w:val="19"/>
+          <w:lang w:val="en-CA"/>
+        </w:rPr>
+        <w:t>{</w:t>
+      </w:r>
+    </w:p>
+    <w:p>
+      <w:pPr>
+        <w:autoSpaceDE w:val="0"/>
+        <w:autoSpaceDN w:val="0"/>
+        <w:adjustRightInd w:val="0"/>
+        <w:spacing w:after="0" w:line="240" w:lineRule="auto"/>
+        <w:rPr>
+          <w:rFonts w:ascii="Consolas" w:hAnsi="Consolas" w:cs="Consolas"/>
+          <w:color w:val="000000"/>
+          <w:sz w:val="19"/>
+          <w:szCs w:val="19"/>
+          <w:lang w:val="en-CA"/>
+        </w:rPr>
+      </w:pPr>
+      <w:r>
+        <w:rPr>
+          <w:rFonts w:ascii="Consolas" w:hAnsi="Consolas" w:cs="Consolas"/>
+          <w:color w:val="000000"/>
+          <w:sz w:val="19"/>
+          <w:szCs w:val="19"/>
+          <w:lang w:val="en-CA"/>
+        </w:rPr>
+        <w:tab/>
+        <w:t>duplicateSphere(</w:t>
+      </w:r>
+      <w:r>
+        <w:rPr>
+          <w:rFonts w:ascii="Consolas" w:hAnsi="Consolas" w:cs="Consolas"/>
+          <w:color w:val="808080"/>
+          <w:sz w:val="19"/>
+          <w:szCs w:val="19"/>
+          <w:lang w:val="en-CA"/>
+        </w:rPr>
+        <w:t>bullet</w:t>
+      </w:r>
+      <w:r>
+        <w:rPr>
+          <w:rFonts w:ascii="Consolas" w:hAnsi="Consolas" w:cs="Consolas"/>
+          <w:color w:val="000000"/>
+          <w:sz w:val="19"/>
+          <w:szCs w:val="19"/>
+          <w:lang w:val="en-CA"/>
+        </w:rPr>
+        <w:t xml:space="preserve">-&gt;positionXYZ, </w:t>
+      </w:r>
+      <w:r>
+        <w:rPr>
+          <w:rFonts w:ascii="Consolas" w:hAnsi="Consolas" w:cs="Consolas"/>
+          <w:color w:val="A31515"/>
+          <w:sz w:val="19"/>
+          <w:szCs w:val="19"/>
+          <w:lang w:val="en-CA"/>
+        </w:rPr>
+        <w:t>"red"</w:t>
+      </w:r>
+      <w:r>
+        <w:rPr>
+          <w:rFonts w:ascii="Consolas" w:hAnsi="Consolas" w:cs="Consolas"/>
+          <w:color w:val="000000"/>
+          <w:sz w:val="19"/>
+          <w:szCs w:val="19"/>
+          <w:lang w:val="en-CA"/>
+        </w:rPr>
+        <w:t>, 7.0f, 0.5f, 10000.0f);</w:t>
+      </w:r>
+    </w:p>
+    <w:p>
+      <w:pPr>
+        <w:autoSpaceDE w:val="0"/>
+        <w:autoSpaceDN w:val="0"/>
+        <w:adjustRightInd w:val="0"/>
+        <w:spacing w:after="0" w:line="240" w:lineRule="auto"/>
+        <w:rPr>
+          <w:rFonts w:ascii="Consolas" w:hAnsi="Consolas" w:cs="Consolas"/>
+          <w:color w:val="000000"/>
+          <w:sz w:val="19"/>
+          <w:szCs w:val="19"/>
+          <w:lang w:val="en-CA"/>
+        </w:rPr>
+      </w:pPr>
+      <w:r>
+        <w:rPr>
+          <w:rFonts w:ascii="Consolas" w:hAnsi="Consolas" w:cs="Consolas"/>
+          <w:color w:val="000000"/>
+          <w:sz w:val="19"/>
+          <w:szCs w:val="19"/>
+          <w:lang w:val="en-CA"/>
+        </w:rPr>
+        <w:tab/>
+      </w:r>
+      <w:r>
+        <w:rPr>
+          <w:rFonts w:ascii="Consolas" w:hAnsi="Consolas" w:cs="Consolas"/>
+          <w:color w:val="808080"/>
+          <w:sz w:val="19"/>
+          <w:szCs w:val="19"/>
+          <w:lang w:val="en-CA"/>
+        </w:rPr>
+        <w:t>bullet</w:t>
+      </w:r>
+      <w:r>
+        <w:rPr>
+          <w:rFonts w:ascii="Consolas" w:hAnsi="Consolas" w:cs="Consolas"/>
+          <w:color w:val="000000"/>
+          <w:sz w:val="19"/>
+          <w:szCs w:val="19"/>
+          <w:lang w:val="en-CA"/>
+        </w:rPr>
+        <w:t xml:space="preserve">-&gt;velocity </w:t>
+      </w:r>
+      <w:r>
+        <w:rPr>
+          <w:rFonts w:ascii="Consolas" w:hAnsi="Consolas" w:cs="Consolas"/>
+          <w:color w:val="008080"/>
+          <w:sz w:val="19"/>
+          <w:szCs w:val="19"/>
+          <w:lang w:val="en-CA"/>
+        </w:rPr>
+        <w:t>=</w:t>
+      </w:r>
+      <w:r>
+        <w:rPr>
+          <w:rFonts w:ascii="Consolas" w:hAnsi="Consolas" w:cs="Consolas"/>
+          <w:color w:val="000000"/>
+          <w:sz w:val="19"/>
+          <w:szCs w:val="19"/>
+          <w:lang w:val="en-CA"/>
+        </w:rPr>
+        <w:t xml:space="preserve"> glm::</w:t>
+      </w:r>
+      <w:r>
+        <w:rPr>
+          <w:rFonts w:ascii="Consolas" w:hAnsi="Consolas" w:cs="Consolas"/>
+          <w:color w:val="2B91AF"/>
+          <w:sz w:val="19"/>
+          <w:szCs w:val="19"/>
+          <w:lang w:val="en-CA"/>
+        </w:rPr>
+        <w:t>vec3</w:t>
+      </w:r>
+      <w:r>
+        <w:rPr>
+          <w:rFonts w:ascii="Consolas" w:hAnsi="Consolas" w:cs="Consolas"/>
+          <w:color w:val="000000"/>
+          <w:sz w:val="19"/>
+          <w:szCs w:val="19"/>
+          <w:lang w:val="en-CA"/>
+        </w:rPr>
+        <w:t>(0);</w:t>
+      </w:r>
+    </w:p>
+    <w:p>
+      <w:pPr>
+        <w:autoSpaceDE w:val="0"/>
+        <w:autoSpaceDN w:val="0"/>
+        <w:adjustRightInd w:val="0"/>
+        <w:spacing w:after="0" w:line="240" w:lineRule="auto"/>
+        <w:rPr>
+          <w:rFonts w:ascii="Consolas" w:hAnsi="Consolas" w:cs="Consolas"/>
+          <w:color w:val="000000"/>
+          <w:sz w:val="19"/>
+          <w:szCs w:val="19"/>
+          <w:lang w:val="en-CA"/>
+        </w:rPr>
+      </w:pPr>
+      <w:r>
+        <w:rPr>
+          <w:rFonts w:ascii="Consolas" w:hAnsi="Consolas" w:cs="Consolas"/>
+          <w:color w:val="000000"/>
+          <w:sz w:val="19"/>
+          <w:szCs w:val="19"/>
+          <w:lang w:val="en-CA"/>
+        </w:rPr>
+        <w:tab/>
+      </w:r>
+      <w:r>
+        <w:rPr>
+          <w:rFonts w:ascii="Consolas" w:hAnsi="Consolas" w:cs="Consolas"/>
+          <w:color w:val="808080"/>
+          <w:sz w:val="19"/>
+          <w:szCs w:val="19"/>
+          <w:lang w:val="en-CA"/>
+        </w:rPr>
+        <w:t>bullet</w:t>
+      </w:r>
+      <w:r>
+        <w:rPr>
+          <w:rFonts w:ascii="Consolas" w:hAnsi="Consolas" w:cs="Consolas"/>
+          <w:color w:val="000000"/>
+          <w:sz w:val="19"/>
+          <w:szCs w:val="19"/>
+          <w:lang w:val="en-CA"/>
+        </w:rPr>
+        <w:t xml:space="preserve">-&gt;positionXYZ </w:t>
+      </w:r>
+      <w:r>
+        <w:rPr>
+          <w:rFonts w:ascii="Consolas" w:hAnsi="Consolas" w:cs="Consolas"/>
+          <w:color w:val="008080"/>
+          <w:sz w:val="19"/>
+          <w:szCs w:val="19"/>
+          <w:lang w:val="en-CA"/>
+        </w:rPr>
+        <w:t>=</w:t>
+      </w:r>
+      <w:r>
+        <w:rPr>
+          <w:rFonts w:ascii="Consolas" w:hAnsi="Consolas" w:cs="Consolas"/>
+          <w:color w:val="000000"/>
+          <w:sz w:val="19"/>
+          <w:szCs w:val="19"/>
+          <w:lang w:val="en-CA"/>
+        </w:rPr>
+        <w:t xml:space="preserve"> glm::</w:t>
+      </w:r>
+      <w:r>
+        <w:rPr>
+          <w:rFonts w:ascii="Consolas" w:hAnsi="Consolas" w:cs="Consolas"/>
+          <w:color w:val="2B91AF"/>
+          <w:sz w:val="19"/>
+          <w:szCs w:val="19"/>
+          <w:lang w:val="en-CA"/>
+        </w:rPr>
+        <w:t>vec3</w:t>
+      </w:r>
+      <w:r>
+        <w:rPr>
+          <w:rFonts w:ascii="Consolas" w:hAnsi="Consolas" w:cs="Consolas"/>
+          <w:color w:val="000000"/>
+          <w:sz w:val="19"/>
+          <w:szCs w:val="19"/>
+          <w:lang w:val="en-CA"/>
+        </w:rPr>
+        <w:t>(10000, 0, 0);</w:t>
+      </w:r>
+    </w:p>
+    <w:p>
+      <w:pPr>
+        <w:rPr>
+          <w:rFonts w:ascii="Consolas" w:hAnsi="Consolas" w:cs="Consolas"/>
+          <w:color w:val="000000"/>
+          <w:sz w:val="19"/>
+          <w:szCs w:val="19"/>
+          <w:lang w:val="es-MX"/>
+        </w:rPr>
+      </w:pPr>
+      <w:r>
+        <w:rPr>
+          <w:rFonts w:ascii="Consolas" w:hAnsi="Consolas" w:cs="Consolas"/>
+          <w:color w:val="000000"/>
+          <w:sz w:val="19"/>
+          <w:szCs w:val="19"/>
+          <w:lang w:val="es-MX"/>
+        </w:rPr>
+        <w:t>}</w:t>
+      </w:r>
+    </w:p>
+    <w:p>
+      <w:pPr>
+        <w:rPr>
+          <w:rFonts w:ascii="Consolas" w:hAnsi="Consolas" w:cs="Consolas"/>
+          <w:color w:val="000000"/>
+          <w:sz w:val="19"/>
+          <w:szCs w:val="19"/>
+          <w:lang w:val="es-MX"/>
+        </w:rPr>
+      </w:pPr>
+      <w:r>
+        <w:rPr>
+          <w:rFonts w:ascii="Consolas" w:hAnsi="Consolas" w:cs="Consolas"/>
+          <w:color w:val="000000"/>
+          <w:sz w:val="19"/>
+          <w:szCs w:val="19"/>
+          <w:lang w:val="es-MX"/>
+        </w:rPr>
+        <w:t>Video attached “question3”</w:t>
+      </w:r>
+    </w:p>
+    <w:p>
+      <w:pPr>
+        <w:pStyle w:val="Heading3"/>
+        <w:rPr>
+          <w:lang w:val="en-CA"/>
+        </w:rPr>
+      </w:pPr>
+      <w:r>
+        <w:rPr>
+          <w:lang w:val="en-CA"/>
+        </w:rPr>
+        <w:t>Question4</w:t>
+      </w:r>
+    </w:p>
+    <w:p>
+      <w:pPr>
+        <w:autoSpaceDE w:val="0"/>
+        <w:autoSpaceDN w:val="0"/>
+        <w:adjustRightInd w:val="0"/>
+        <w:spacing w:after="0" w:line="240" w:lineRule="auto"/>
+        <w:rPr>
+          <w:rFonts w:ascii="Consolas" w:hAnsi="Consolas" w:cs="Consolas"/>
+          <w:color w:val="000000"/>
+          <w:sz w:val="19"/>
+          <w:szCs w:val="19"/>
+          <w:lang w:val="en-CA"/>
+        </w:rPr>
+      </w:pPr>
+      <w:r>
+        <w:rPr>
+          <w:rFonts w:ascii="Consolas" w:hAnsi="Consolas" w:cs="Consolas"/>
+          <w:color w:val="0000FF"/>
+          <w:sz w:val="19"/>
+          <w:szCs w:val="19"/>
+          <w:lang w:val="en-CA"/>
+        </w:rPr>
+        <w:t>void</w:t>
+      </w:r>
+      <w:r>
+        <w:rPr>
+          <w:rFonts w:ascii="Consolas" w:hAnsi="Consolas" w:cs="Consolas"/>
+          <w:color w:val="000000"/>
+          <w:sz w:val="19"/>
+          <w:szCs w:val="19"/>
+          <w:lang w:val="en-CA"/>
+        </w:rPr>
+        <w:t xml:space="preserve"> shootBullet(</w:t>
+      </w:r>
+      <w:r>
+        <w:rPr>
+          <w:rFonts w:ascii="Consolas" w:hAnsi="Consolas" w:cs="Consolas"/>
+          <w:color w:val="2B91AF"/>
+          <w:sz w:val="19"/>
+          <w:szCs w:val="19"/>
+          <w:lang w:val="en-CA"/>
+        </w:rPr>
+        <w:t>cGameObject</w:t>
+      </w:r>
+      <w:r>
+        <w:rPr>
+          <w:rFonts w:ascii="Consolas" w:hAnsi="Consolas" w:cs="Consolas"/>
+          <w:color w:val="000000"/>
+          <w:sz w:val="19"/>
+          <w:szCs w:val="19"/>
+          <w:lang w:val="en-CA"/>
+        </w:rPr>
+        <w:t xml:space="preserve">* </w:t>
+      </w:r>
+      <w:r>
+        <w:rPr>
+          <w:rFonts w:ascii="Consolas" w:hAnsi="Consolas" w:cs="Consolas"/>
+          <w:color w:val="808080"/>
+          <w:sz w:val="19"/>
+          <w:szCs w:val="19"/>
+          <w:lang w:val="en-CA"/>
+        </w:rPr>
+        <w:t>xwing</w:t>
+      </w:r>
+      <w:r>
+        <w:rPr>
+          <w:rFonts w:ascii="Consolas" w:hAnsi="Consolas" w:cs="Consolas"/>
+          <w:color w:val="000000"/>
+          <w:sz w:val="19"/>
+          <w:szCs w:val="19"/>
+          <w:lang w:val="en-CA"/>
+        </w:rPr>
+        <w:t>)</w:t>
+      </w:r>
+    </w:p>
+    <w:p>
+      <w:pPr>
+        <w:autoSpaceDE w:val="0"/>
+        <w:autoSpaceDN w:val="0"/>
+        <w:adjustRightInd w:val="0"/>
+        <w:spacing w:after="0" w:line="240" w:lineRule="auto"/>
+        <w:rPr>
+          <w:rFonts w:ascii="Consolas" w:hAnsi="Consolas" w:cs="Consolas"/>
+          <w:color w:val="000000"/>
+          <w:sz w:val="19"/>
+          <w:szCs w:val="19"/>
+          <w:lang w:val="en-CA"/>
+        </w:rPr>
+      </w:pPr>
+      <w:r>
+        <w:rPr>
+          <w:rFonts w:ascii="Consolas" w:hAnsi="Consolas" w:cs="Consolas"/>
+          <w:color w:val="000000"/>
+          <w:sz w:val="19"/>
+          <w:szCs w:val="19"/>
+          <w:lang w:val="en-CA"/>
+        </w:rPr>
+        <w:t>{</w:t>
+      </w:r>
+    </w:p>
+    <w:p>
+      <w:pPr>
+        <w:autoSpaceDE w:val="0"/>
+        <w:autoSpaceDN w:val="0"/>
+        <w:adjustRightInd w:val="0"/>
+        <w:spacing w:after="0" w:line="240" w:lineRule="auto"/>
+        <w:rPr>
+          <w:rFonts w:ascii="Consolas" w:hAnsi="Consolas" w:cs="Consolas"/>
+          <w:color w:val="000000"/>
+          <w:sz w:val="19"/>
+          <w:szCs w:val="19"/>
+          <w:lang w:val="en-CA"/>
+        </w:rPr>
+      </w:pPr>
+      <w:r>
+        <w:rPr>
+          <w:rFonts w:ascii="Consolas" w:hAnsi="Consolas" w:cs="Consolas"/>
+          <w:color w:val="000000"/>
+          <w:sz w:val="19"/>
+          <w:szCs w:val="19"/>
+          <w:lang w:val="en-CA"/>
+        </w:rPr>
+        <w:tab/>
+      </w:r>
+      <w:r>
+        <w:rPr>
+          <w:rFonts w:ascii="Consolas" w:hAnsi="Consolas" w:cs="Consolas"/>
+          <w:color w:val="2B91AF"/>
+          <w:sz w:val="19"/>
+          <w:szCs w:val="19"/>
+          <w:lang w:val="en-CA"/>
+        </w:rPr>
+        <w:t>cGameObject</w:t>
+      </w:r>
+      <w:r>
+        <w:rPr>
+          <w:rFonts w:ascii="Consolas" w:hAnsi="Consolas" w:cs="Consolas"/>
+          <w:color w:val="000000"/>
+          <w:sz w:val="19"/>
+          <w:szCs w:val="19"/>
+          <w:lang w:val="en-CA"/>
+        </w:rPr>
+        <w:t>* bullet = ::g_map_GameObjects</w:t>
+      </w:r>
+      <w:r>
+        <w:rPr>
+          <w:rFonts w:ascii="Consolas" w:hAnsi="Consolas" w:cs="Consolas"/>
+          <w:color w:val="008080"/>
+          <w:sz w:val="19"/>
+          <w:szCs w:val="19"/>
+          <w:lang w:val="en-CA"/>
+        </w:rPr>
+        <w:t>[</w:t>
+      </w:r>
+      <w:r>
+        <w:rPr>
+          <w:rFonts w:ascii="Consolas" w:hAnsi="Consolas" w:cs="Consolas"/>
+          <w:color w:val="A31515"/>
+          <w:sz w:val="19"/>
+          <w:szCs w:val="19"/>
+          <w:lang w:val="en-CA"/>
+        </w:rPr>
+        <w:t>"bullet"</w:t>
+      </w:r>
+      <w:r>
+        <w:rPr>
+          <w:rFonts w:ascii="Consolas" w:hAnsi="Consolas" w:cs="Consolas"/>
+          <w:color w:val="008080"/>
+          <w:sz w:val="19"/>
+          <w:szCs w:val="19"/>
+          <w:lang w:val="en-CA"/>
+        </w:rPr>
+        <w:t>]</w:t>
+      </w:r>
+      <w:r>
+        <w:rPr>
+          <w:rFonts w:ascii="Consolas" w:hAnsi="Consolas" w:cs="Consolas"/>
+          <w:color w:val="000000"/>
+          <w:sz w:val="19"/>
+          <w:szCs w:val="19"/>
+          <w:lang w:val="en-CA"/>
+        </w:rPr>
+        <w:t>;</w:t>
+      </w:r>
+    </w:p>
+    <w:p>
+      <w:pPr>
+        <w:autoSpaceDE w:val="0"/>
+        <w:autoSpaceDN w:val="0"/>
+        <w:adjustRightInd w:val="0"/>
+        <w:spacing w:after="0" w:line="240" w:lineRule="auto"/>
+        <w:rPr>
+          <w:rFonts w:ascii="Consolas" w:hAnsi="Consolas" w:cs="Consolas"/>
+          <w:color w:val="000000"/>
+          <w:sz w:val="19"/>
+          <w:szCs w:val="19"/>
+          <w:lang w:val="en-CA"/>
+        </w:rPr>
+      </w:pPr>
+      <w:r>
+        <w:rPr>
+          <w:rFonts w:ascii="Consolas" w:hAnsi="Consolas" w:cs="Consolas"/>
+          <w:color w:val="000000"/>
+          <w:sz w:val="19"/>
+          <w:szCs w:val="19"/>
+          <w:lang w:val="en-CA"/>
+        </w:rPr>
+        <w:tab/>
+        <w:t xml:space="preserve">bullet-&gt;positionXYZ </w:t>
+      </w:r>
+      <w:r>
+        <w:rPr>
+          <w:rFonts w:ascii="Consolas" w:hAnsi="Consolas" w:cs="Consolas"/>
+          <w:color w:val="008080"/>
+          <w:sz w:val="19"/>
+          <w:szCs w:val="19"/>
+          <w:lang w:val="en-CA"/>
+        </w:rPr>
+        <w:t>=</w:t>
+      </w:r>
+      <w:r>
+        <w:rPr>
+          <w:rFonts w:ascii="Consolas" w:hAnsi="Consolas" w:cs="Consolas"/>
+          <w:color w:val="000000"/>
+          <w:sz w:val="19"/>
+          <w:szCs w:val="19"/>
+          <w:lang w:val="en-CA"/>
+        </w:rPr>
+        <w:t xml:space="preserve"> </w:t>
+      </w:r>
+      <w:r>
+        <w:rPr>
+          <w:rFonts w:ascii="Consolas" w:hAnsi="Consolas" w:cs="Consolas"/>
+          <w:color w:val="808080"/>
+          <w:sz w:val="19"/>
+          <w:szCs w:val="19"/>
+          <w:lang w:val="en-CA"/>
+        </w:rPr>
+        <w:t>xwing</w:t>
+      </w:r>
+      <w:r>
+        <w:rPr>
+          <w:rFonts w:ascii="Consolas" w:hAnsi="Consolas" w:cs="Consolas"/>
+          <w:color w:val="000000"/>
+          <w:sz w:val="19"/>
+          <w:szCs w:val="19"/>
+          <w:lang w:val="en-CA"/>
+        </w:rPr>
+        <w:t>-&gt;positionXYZ;</w:t>
+      </w:r>
+    </w:p>
+    <w:p>
+      <w:pPr>
+        <w:autoSpaceDE w:val="0"/>
+        <w:autoSpaceDN w:val="0"/>
+        <w:adjustRightInd w:val="0"/>
+        <w:spacing w:after="0" w:line="240" w:lineRule="auto"/>
+        <w:rPr>
+          <w:rFonts w:ascii="Consolas" w:hAnsi="Consolas" w:cs="Consolas"/>
+          <w:color w:val="000000"/>
+          <w:sz w:val="19"/>
+          <w:szCs w:val="19"/>
+          <w:lang w:val="en-CA"/>
+        </w:rPr>
+      </w:pPr>
+      <w:r>
+        <w:rPr>
+          <w:rFonts w:ascii="Consolas" w:hAnsi="Consolas" w:cs="Consolas"/>
+          <w:color w:val="000000"/>
+          <w:sz w:val="19"/>
+          <w:szCs w:val="19"/>
+          <w:lang w:val="en-CA"/>
+        </w:rPr>
+        <w:tab/>
+        <w:t>bullet-&gt;setAT(glm::normalize(</w:t>
+      </w:r>
+      <w:r>
+        <w:rPr>
+          <w:rFonts w:ascii="Consolas" w:hAnsi="Consolas" w:cs="Consolas"/>
+          <w:color w:val="808080"/>
+          <w:sz w:val="19"/>
+          <w:szCs w:val="19"/>
+          <w:lang w:val="en-CA"/>
+        </w:rPr>
+        <w:t>xwing</w:t>
+      </w:r>
+      <w:r>
+        <w:rPr>
+          <w:rFonts w:ascii="Consolas" w:hAnsi="Consolas" w:cs="Consolas"/>
+          <w:color w:val="000000"/>
+          <w:sz w:val="19"/>
+          <w:szCs w:val="19"/>
+          <w:lang w:val="en-CA"/>
+        </w:rPr>
+        <w:t>-&gt;velocity));</w:t>
+      </w:r>
+    </w:p>
+    <w:p>
+      <w:pPr>
+        <w:autoSpaceDE w:val="0"/>
+        <w:autoSpaceDN w:val="0"/>
+        <w:adjustRightInd w:val="0"/>
+        <w:spacing w:after="0" w:line="240" w:lineRule="auto"/>
+        <w:rPr>
+          <w:rFonts w:ascii="Consolas" w:hAnsi="Consolas" w:cs="Consolas"/>
+          <w:color w:val="000000"/>
+          <w:sz w:val="19"/>
+          <w:szCs w:val="19"/>
+          <w:lang w:val="en-CA"/>
+        </w:rPr>
+      </w:pPr>
+      <w:r>
+        <w:rPr>
+          <w:rFonts w:ascii="Consolas" w:hAnsi="Consolas" w:cs="Consolas"/>
+          <w:color w:val="000000"/>
+          <w:sz w:val="19"/>
+          <w:szCs w:val="19"/>
+          <w:lang w:val="en-CA"/>
+        </w:rPr>
+        <w:tab/>
+        <w:t xml:space="preserve">bullet-&gt;velocity </w:t>
+      </w:r>
+      <w:r>
+        <w:rPr>
+          <w:rFonts w:ascii="Consolas" w:hAnsi="Consolas" w:cs="Consolas"/>
+          <w:color w:val="008080"/>
+          <w:sz w:val="19"/>
+          <w:szCs w:val="19"/>
+          <w:lang w:val="en-CA"/>
+        </w:rPr>
+        <w:t>=</w:t>
+      </w:r>
+      <w:r>
+        <w:rPr>
+          <w:rFonts w:ascii="Consolas" w:hAnsi="Consolas" w:cs="Consolas"/>
+          <w:color w:val="000000"/>
+          <w:sz w:val="19"/>
+          <w:szCs w:val="19"/>
+          <w:lang w:val="en-CA"/>
+        </w:rPr>
+        <w:t xml:space="preserve"> </w:t>
+      </w:r>
+      <w:r>
+        <w:rPr>
+          <w:rFonts w:ascii="Consolas" w:hAnsi="Consolas" w:cs="Consolas"/>
+          <w:color w:val="808080"/>
+          <w:sz w:val="19"/>
+          <w:szCs w:val="19"/>
+          <w:lang w:val="en-CA"/>
+        </w:rPr>
+        <w:t>xwing</w:t>
+      </w:r>
+      <w:r>
+        <w:rPr>
+          <w:rFonts w:ascii="Consolas" w:hAnsi="Consolas" w:cs="Consolas"/>
+          <w:color w:val="000000"/>
+          <w:sz w:val="19"/>
+          <w:szCs w:val="19"/>
+          <w:lang w:val="en-CA"/>
+        </w:rPr>
+        <w:t>-&gt;velocity;</w:t>
+      </w:r>
+    </w:p>
+    <w:p>
+      <w:pPr>
+        <w:autoSpaceDE w:val="0"/>
+        <w:autoSpaceDN w:val="0"/>
+        <w:adjustRightInd w:val="0"/>
+        <w:spacing w:after="0" w:line="240" w:lineRule="auto"/>
+        <w:rPr>
+          <w:rFonts w:ascii="Consolas" w:hAnsi="Consolas" w:cs="Consolas"/>
+          <w:color w:val="000000"/>
+          <w:sz w:val="19"/>
+          <w:szCs w:val="19"/>
+          <w:lang w:val="en-CA"/>
+        </w:rPr>
+      </w:pPr>
+      <w:r>
+        <w:rPr>
+          <w:rFonts w:ascii="Consolas" w:hAnsi="Consolas" w:cs="Consolas"/>
+          <w:color w:val="000000"/>
+          <w:sz w:val="19"/>
+          <w:szCs w:val="19"/>
+          <w:lang w:val="en-CA"/>
+        </w:rPr>
+        <w:tab/>
+      </w:r>
+      <w:r>
+        <w:rPr>
+          <w:rFonts w:ascii="Consolas" w:hAnsi="Consolas" w:cs="Consolas"/>
+          <w:color w:val="008000"/>
+          <w:sz w:val="19"/>
+          <w:szCs w:val="19"/>
+          <w:lang w:val="en-CA"/>
+        </w:rPr>
+        <w:t>//bullet-&gt;tag = "lifetime";</w:t>
+      </w:r>
+    </w:p>
+    <w:p>
+      <w:pPr>
+        <w:autoSpaceDE w:val="0"/>
+        <w:autoSpaceDN w:val="0"/>
+        <w:adjustRightInd w:val="0"/>
+        <w:spacing w:after="0" w:line="240" w:lineRule="auto"/>
+        <w:rPr>
+          <w:rFonts w:ascii="Consolas" w:hAnsi="Consolas" w:cs="Consolas"/>
+          <w:color w:val="000000"/>
+          <w:sz w:val="19"/>
+          <w:szCs w:val="19"/>
+          <w:lang w:val="en-CA"/>
+        </w:rPr>
+      </w:pPr>
+      <w:r>
+        <w:rPr>
+          <w:rFonts w:ascii="Consolas" w:hAnsi="Consolas" w:cs="Consolas"/>
+          <w:color w:val="000000"/>
+          <w:sz w:val="19"/>
+          <w:szCs w:val="19"/>
+          <w:lang w:val="en-CA"/>
+        </w:rPr>
+        <w:tab/>
+      </w:r>
+      <w:r>
+        <w:rPr>
+          <w:rFonts w:ascii="Consolas" w:hAnsi="Consolas" w:cs="Consolas"/>
+          <w:color w:val="008000"/>
+          <w:sz w:val="19"/>
+          <w:szCs w:val="19"/>
+          <w:lang w:val="en-CA"/>
+        </w:rPr>
+        <w:t>//bullet-&gt;lifetime = 100.0f;</w:t>
+      </w:r>
+    </w:p>
+    <w:p>
+      <w:pPr>
+        <w:autoSpaceDE w:val="0"/>
+        <w:autoSpaceDN w:val="0"/>
+        <w:adjustRightInd w:val="0"/>
+        <w:spacing w:after="0" w:line="240" w:lineRule="auto"/>
+        <w:rPr>
+          <w:rFonts w:ascii="Consolas" w:hAnsi="Consolas" w:cs="Consolas"/>
+          <w:color w:val="000000"/>
+          <w:sz w:val="19"/>
+          <w:szCs w:val="19"/>
+          <w:lang w:val="en-CA"/>
+        </w:rPr>
+      </w:pPr>
+      <w:r>
+        <w:rPr>
+          <w:rFonts w:ascii="Consolas" w:hAnsi="Consolas" w:cs="Consolas"/>
+          <w:color w:val="000000"/>
+          <w:sz w:val="19"/>
+          <w:szCs w:val="19"/>
+          <w:lang w:val="en-CA"/>
+        </w:rPr>
+        <w:t>}</w:t>
+      </w:r>
+    </w:p>
+    <w:p>
+      <w:pPr>
+        <w:autoSpaceDE w:val="0"/>
+        <w:autoSpaceDN w:val="0"/>
+        <w:adjustRightInd w:val="0"/>
+        <w:spacing w:after="0" w:line="240" w:lineRule="auto"/>
+        <w:rPr>
+          <w:rFonts w:ascii="Consolas" w:hAnsi="Consolas" w:cs="Consolas"/>
+          <w:color w:val="000000"/>
+          <w:sz w:val="19"/>
+          <w:szCs w:val="19"/>
+          <w:lang w:val="en-CA"/>
+        </w:rPr>
+      </w:pPr>
+    </w:p>
+    <w:p>
+      <w:pPr>
+        <w:autoSpaceDE w:val="0"/>
+        <w:autoSpaceDN w:val="0"/>
+        <w:adjustRightInd w:val="0"/>
+        <w:spacing w:after="0" w:line="240" w:lineRule="auto"/>
+        <w:rPr>
+          <w:rFonts w:ascii="Consolas" w:hAnsi="Consolas" w:cs="Consolas"/>
+          <w:color w:val="000000"/>
+          <w:sz w:val="19"/>
+          <w:szCs w:val="19"/>
+          <w:lang w:val="en-CA"/>
+        </w:rPr>
+      </w:pPr>
+      <w:r>
+        <w:rPr>
+          <w:rFonts w:ascii="Consolas" w:hAnsi="Consolas" w:cs="Consolas"/>
+          <w:color w:val="0000FF"/>
+          <w:sz w:val="19"/>
+          <w:szCs w:val="19"/>
+          <w:lang w:val="en-CA"/>
+        </w:rPr>
+        <w:t>void</w:t>
+      </w:r>
+      <w:r>
+        <w:rPr>
+          <w:rFonts w:ascii="Consolas" w:hAnsi="Consolas" w:cs="Consolas"/>
+          <w:color w:val="000000"/>
+          <w:sz w:val="19"/>
+          <w:szCs w:val="19"/>
+          <w:lang w:val="en-CA"/>
+        </w:rPr>
+        <w:t xml:space="preserve"> makeBulletHit(</w:t>
+      </w:r>
+      <w:r>
+        <w:rPr>
+          <w:rFonts w:ascii="Consolas" w:hAnsi="Consolas" w:cs="Consolas"/>
+          <w:color w:val="2B91AF"/>
+          <w:sz w:val="19"/>
+          <w:szCs w:val="19"/>
+          <w:lang w:val="en-CA"/>
+        </w:rPr>
+        <w:t>cGameObject</w:t>
+      </w:r>
+      <w:r>
+        <w:rPr>
+          <w:rFonts w:ascii="Consolas" w:hAnsi="Consolas" w:cs="Consolas"/>
+          <w:color w:val="000000"/>
+          <w:sz w:val="19"/>
+          <w:szCs w:val="19"/>
+          <w:lang w:val="en-CA"/>
+        </w:rPr>
+        <w:t xml:space="preserve">* </w:t>
+      </w:r>
+      <w:r>
+        <w:rPr>
+          <w:rFonts w:ascii="Consolas" w:hAnsi="Consolas" w:cs="Consolas"/>
+          <w:color w:val="808080"/>
+          <w:sz w:val="19"/>
+          <w:szCs w:val="19"/>
+          <w:lang w:val="en-CA"/>
+        </w:rPr>
+        <w:t>bullet</w:t>
+      </w:r>
+      <w:r>
+        <w:rPr>
+          <w:rFonts w:ascii="Consolas" w:hAnsi="Consolas" w:cs="Consolas"/>
+          <w:color w:val="000000"/>
+          <w:sz w:val="19"/>
+          <w:szCs w:val="19"/>
+          <w:lang w:val="en-CA"/>
+        </w:rPr>
+        <w:t>)</w:t>
+      </w:r>
+    </w:p>
+    <w:p>
+      <w:pPr>
+        <w:autoSpaceDE w:val="0"/>
+        <w:autoSpaceDN w:val="0"/>
+        <w:adjustRightInd w:val="0"/>
+        <w:spacing w:after="0" w:line="240" w:lineRule="auto"/>
+        <w:rPr>
+          <w:rFonts w:ascii="Consolas" w:hAnsi="Consolas" w:cs="Consolas"/>
+          <w:color w:val="000000"/>
+          <w:sz w:val="19"/>
+          <w:szCs w:val="19"/>
+          <w:lang w:val="en-CA"/>
+        </w:rPr>
+      </w:pPr>
+      <w:r>
+        <w:rPr>
+          <w:rFonts w:ascii="Consolas" w:hAnsi="Consolas" w:cs="Consolas"/>
+          <w:color w:val="000000"/>
+          <w:sz w:val="19"/>
+          <w:szCs w:val="19"/>
+          <w:lang w:val="en-CA"/>
+        </w:rPr>
+        <w:t>{</w:t>
+      </w:r>
+    </w:p>
+    <w:p>
+      <w:pPr>
+        <w:autoSpaceDE w:val="0"/>
+        <w:autoSpaceDN w:val="0"/>
+        <w:adjustRightInd w:val="0"/>
+        <w:spacing w:after="0" w:line="240" w:lineRule="auto"/>
+        <w:rPr>
+          <w:rFonts w:ascii="Consolas" w:hAnsi="Consolas" w:cs="Consolas"/>
+          <w:color w:val="000000"/>
+          <w:sz w:val="19"/>
+          <w:szCs w:val="19"/>
+          <w:lang w:val="en-CA"/>
+        </w:rPr>
+      </w:pPr>
+      <w:r>
+        <w:rPr>
+          <w:rFonts w:ascii="Consolas" w:hAnsi="Consolas" w:cs="Consolas"/>
+          <w:color w:val="000000"/>
+          <w:sz w:val="19"/>
+          <w:szCs w:val="19"/>
+          <w:lang w:val="en-CA"/>
+        </w:rPr>
+        <w:tab/>
+        <w:t>duplicateSphere(</w:t>
+      </w:r>
+      <w:r>
+        <w:rPr>
+          <w:rFonts w:ascii="Consolas" w:hAnsi="Consolas" w:cs="Consolas"/>
+          <w:color w:val="808080"/>
+          <w:sz w:val="19"/>
+          <w:szCs w:val="19"/>
+          <w:lang w:val="en-CA"/>
+        </w:rPr>
+        <w:t>bullet</w:t>
+      </w:r>
+      <w:r>
+        <w:rPr>
+          <w:rFonts w:ascii="Consolas" w:hAnsi="Consolas" w:cs="Consolas"/>
+          <w:color w:val="000000"/>
+          <w:sz w:val="19"/>
+          <w:szCs w:val="19"/>
+          <w:lang w:val="en-CA"/>
+        </w:rPr>
+        <w:t xml:space="preserve">-&gt;positionXYZ, </w:t>
+      </w:r>
+      <w:r>
+        <w:rPr>
+          <w:rFonts w:ascii="Consolas" w:hAnsi="Consolas" w:cs="Consolas"/>
+          <w:color w:val="A31515"/>
+          <w:sz w:val="19"/>
+          <w:szCs w:val="19"/>
+          <w:lang w:val="en-CA"/>
+        </w:rPr>
+        <w:t>"red"</w:t>
+      </w:r>
+      <w:r>
+        <w:rPr>
+          <w:rFonts w:ascii="Consolas" w:hAnsi="Consolas" w:cs="Consolas"/>
+          <w:color w:val="000000"/>
+          <w:sz w:val="19"/>
+          <w:szCs w:val="19"/>
+          <w:lang w:val="en-CA"/>
+        </w:rPr>
+        <w:t>, 7.0f, 0.5f, 10000.0f);</w:t>
+      </w:r>
+    </w:p>
+    <w:p>
+      <w:pPr>
+        <w:autoSpaceDE w:val="0"/>
+        <w:autoSpaceDN w:val="0"/>
+        <w:adjustRightInd w:val="0"/>
+        <w:spacing w:after="0" w:line="240" w:lineRule="auto"/>
+        <w:rPr>
+          <w:rFonts w:ascii="Consolas" w:hAnsi="Consolas" w:cs="Consolas"/>
+          <w:color w:val="000000"/>
+          <w:sz w:val="19"/>
+          <w:szCs w:val="19"/>
+          <w:lang w:val="en-CA"/>
+        </w:rPr>
+      </w:pPr>
+      <w:r>
+        <w:rPr>
+          <w:rFonts w:ascii="Consolas" w:hAnsi="Consolas" w:cs="Consolas"/>
+          <w:color w:val="000000"/>
+          <w:sz w:val="19"/>
+          <w:szCs w:val="19"/>
+          <w:lang w:val="en-CA"/>
+        </w:rPr>
+        <w:tab/>
+      </w:r>
+      <w:r>
+        <w:rPr>
+          <w:rFonts w:ascii="Consolas" w:hAnsi="Consolas" w:cs="Consolas"/>
+          <w:color w:val="808080"/>
+          <w:sz w:val="19"/>
+          <w:szCs w:val="19"/>
+          <w:lang w:val="en-CA"/>
+        </w:rPr>
+        <w:t>bullet</w:t>
+      </w:r>
+      <w:r>
+        <w:rPr>
+          <w:rFonts w:ascii="Consolas" w:hAnsi="Consolas" w:cs="Consolas"/>
+          <w:color w:val="000000"/>
+          <w:sz w:val="19"/>
+          <w:szCs w:val="19"/>
+          <w:lang w:val="en-CA"/>
+        </w:rPr>
+        <w:t xml:space="preserve">-&gt;velocity </w:t>
+      </w:r>
+      <w:r>
+        <w:rPr>
+          <w:rFonts w:ascii="Consolas" w:hAnsi="Consolas" w:cs="Consolas"/>
+          <w:color w:val="008080"/>
+          <w:sz w:val="19"/>
+          <w:szCs w:val="19"/>
+          <w:lang w:val="en-CA"/>
+        </w:rPr>
+        <w:t>=</w:t>
+      </w:r>
+      <w:r>
+        <w:rPr>
+          <w:rFonts w:ascii="Consolas" w:hAnsi="Consolas" w:cs="Consolas"/>
+          <w:color w:val="000000"/>
+          <w:sz w:val="19"/>
+          <w:szCs w:val="19"/>
+          <w:lang w:val="en-CA"/>
+        </w:rPr>
+        <w:t xml:space="preserve"> glm::</w:t>
+      </w:r>
+      <w:r>
+        <w:rPr>
+          <w:rFonts w:ascii="Consolas" w:hAnsi="Consolas" w:cs="Consolas"/>
+          <w:color w:val="2B91AF"/>
+          <w:sz w:val="19"/>
+          <w:szCs w:val="19"/>
+          <w:lang w:val="en-CA"/>
+        </w:rPr>
+        <w:t>vec3</w:t>
+      </w:r>
+      <w:r>
+        <w:rPr>
+          <w:rFonts w:ascii="Consolas" w:hAnsi="Consolas" w:cs="Consolas"/>
+          <w:color w:val="000000"/>
+          <w:sz w:val="19"/>
+          <w:szCs w:val="19"/>
+          <w:lang w:val="en-CA"/>
+        </w:rPr>
+        <w:t>(0);</w:t>
+      </w:r>
+    </w:p>
+    <w:p>
+      <w:pPr>
+        <w:autoSpaceDE w:val="0"/>
+        <w:autoSpaceDN w:val="0"/>
+        <w:adjustRightInd w:val="0"/>
+        <w:spacing w:after="0" w:line="240" w:lineRule="auto"/>
+        <w:rPr>
+          <w:rFonts w:ascii="Consolas" w:hAnsi="Consolas" w:cs="Consolas"/>
+          <w:color w:val="000000"/>
+          <w:sz w:val="19"/>
+          <w:szCs w:val="19"/>
+          <w:lang w:val="en-CA"/>
+        </w:rPr>
+      </w:pPr>
+      <w:r>
+        <w:rPr>
+          <w:rFonts w:ascii="Consolas" w:hAnsi="Consolas" w:cs="Consolas"/>
+          <w:color w:val="000000"/>
+          <w:sz w:val="19"/>
+          <w:szCs w:val="19"/>
+          <w:lang w:val="en-CA"/>
+        </w:rPr>
+        <w:tab/>
+      </w:r>
+      <w:r>
+        <w:rPr>
+          <w:rFonts w:ascii="Consolas" w:hAnsi="Consolas" w:cs="Consolas"/>
+          <w:color w:val="808080"/>
+          <w:sz w:val="19"/>
+          <w:szCs w:val="19"/>
+          <w:lang w:val="en-CA"/>
+        </w:rPr>
+        <w:t>bullet</w:t>
+      </w:r>
+      <w:r>
+        <w:rPr>
+          <w:rFonts w:ascii="Consolas" w:hAnsi="Consolas" w:cs="Consolas"/>
+          <w:color w:val="000000"/>
+          <w:sz w:val="19"/>
+          <w:szCs w:val="19"/>
+          <w:lang w:val="en-CA"/>
+        </w:rPr>
+        <w:t xml:space="preserve">-&gt;positionXYZ </w:t>
+      </w:r>
+      <w:r>
+        <w:rPr>
+          <w:rFonts w:ascii="Consolas" w:hAnsi="Consolas" w:cs="Consolas"/>
+          <w:color w:val="008080"/>
+          <w:sz w:val="19"/>
+          <w:szCs w:val="19"/>
+          <w:lang w:val="en-CA"/>
+        </w:rPr>
+        <w:t>=</w:t>
+      </w:r>
+      <w:r>
+        <w:rPr>
+          <w:rFonts w:ascii="Consolas" w:hAnsi="Consolas" w:cs="Consolas"/>
+          <w:color w:val="000000"/>
+          <w:sz w:val="19"/>
+          <w:szCs w:val="19"/>
+          <w:lang w:val="en-CA"/>
+        </w:rPr>
+        <w:t xml:space="preserve"> glm::</w:t>
+      </w:r>
+      <w:r>
+        <w:rPr>
+          <w:rFonts w:ascii="Consolas" w:hAnsi="Consolas" w:cs="Consolas"/>
+          <w:color w:val="2B91AF"/>
+          <w:sz w:val="19"/>
+          <w:szCs w:val="19"/>
+          <w:lang w:val="en-CA"/>
+        </w:rPr>
+        <w:t>vec3</w:t>
+      </w:r>
+      <w:r>
+        <w:rPr>
+          <w:rFonts w:ascii="Consolas" w:hAnsi="Consolas" w:cs="Consolas"/>
+          <w:color w:val="000000"/>
+          <w:sz w:val="19"/>
+          <w:szCs w:val="19"/>
+          <w:lang w:val="en-CA"/>
+        </w:rPr>
+        <w:t>(10000, 0, 0);</w:t>
+      </w:r>
+    </w:p>
+    <w:p>
+      <w:pPr>
+        <w:rPr>
+          <w:rFonts w:ascii="Consolas" w:hAnsi="Consolas" w:cs="Consolas"/>
+          <w:color w:val="000000"/>
+          <w:sz w:val="19"/>
+          <w:szCs w:val="19"/>
+          <w:lang w:val="es-MX"/>
+        </w:rPr>
+      </w:pPr>
+      <w:r>
+        <w:rPr>
+          <w:rFonts w:ascii="Consolas" w:hAnsi="Consolas" w:cs="Consolas"/>
+          <w:color w:val="000000"/>
+          <w:sz w:val="19"/>
+          <w:szCs w:val="19"/>
+          <w:lang w:val="es-MX"/>
+        </w:rPr>
+        <w:t>}</w:t>
       </w:r>
     </w:p>
     <w:p>
@@ -546,10 +2284,91 @@
           <w:noProof/>
         </w:rPr>
         <w:drawing>
-          <wp:inline distT="0" distB="0" distL="0" distR="0" wp14:anchorId="3925A06A" wp14:editId="56A4A171">
-            <wp:extent cx="5594350" cy="5196647"/>
-            <wp:effectExtent l="0" t="0" r="6350" b="4445"/>
-            <wp:docPr id="3" name="Picture 3"/>
+          <wp:inline distT="0" distB="0" distL="0" distR="0" wp14:anchorId="4D502F2E" wp14:editId="10EC6A8C">
+            <wp:extent cx="4581525" cy="2687330"/>
+            <wp:effectExtent l="0" t="0" r="0" b="0"/>
+            <wp:docPr id="5" name="Picture 5"/>
+            <wp:cNvGraphicFramePr>
+              <a:graphicFrameLocks xmlns:a="http://schemas.openxmlformats.org/drawingml/2006/main" noChangeAspect="1"/>
+            </wp:cNvGraphicFramePr>
+            <a:graphic xmlns:a="http://schemas.openxmlformats.org/drawingml/2006/main">
+              <a:graphicData uri="http://schemas.openxmlformats.org/drawingml/2006/picture">
+                <pic:pic xmlns:pic="http://schemas.openxmlformats.org/drawingml/2006/picture">
+                  <pic:nvPicPr>
+                    <pic:cNvPr id="1" name=""/>
+                    <pic:cNvPicPr/>
+                  </pic:nvPicPr>
+                  <pic:blipFill>
+                    <a:blip r:embed="rId10"/>
+                    <a:stretch>
+                      <a:fillRect/>
+                    </a:stretch>
+                  </pic:blipFill>
+                  <pic:spPr>
+                    <a:xfrm>
+                      <a:off x="0" y="0"/>
+                      <a:ext cx="4586602" cy="2690308"/>
+                    </a:xfrm>
+                    <a:prstGeom prst="rect">
+                      <a:avLst/>
+                    </a:prstGeom>
+                  </pic:spPr>
+                </pic:pic>
+              </a:graphicData>
+            </a:graphic>
+          </wp:inline>
+        </w:drawing>
+      </w:r>
+    </w:p>
+    <w:p>
+      <w:pPr>
+        <w:pStyle w:val="Heading3"/>
+        <w:rPr>
+          <w:lang w:val="en-CA"/>
+        </w:rPr>
+      </w:pPr>
+      <w:r>
+        <w:rPr>
+          <w:lang w:val="en-CA"/>
+        </w:rPr>
+        <w:br w:type="page"/>
+      </w:r>
+      <w:r>
+        <w:rPr>
+          <w:lang w:val="en-CA"/>
+        </w:rPr>
+        <w:lastRenderedPageBreak/>
+        <w:t>Question</w:t>
+      </w:r>
+      <w:r>
+        <w:rPr>
+          <w:lang w:val="en-CA"/>
+        </w:rPr>
+        <w:t>4</w:t>
+      </w:r>
+    </w:p>
+    <w:p>
+      <w:pPr>
+        <w:rPr>
+          <w:lang w:val="en-CA"/>
+        </w:rPr>
+      </w:pPr>
+    </w:p>
+    <w:p>
+      <w:pPr>
+        <w:rPr>
+          <w:lang w:val="en-CA"/>
+        </w:rPr>
+      </w:pPr>
+      <w:r>
+        <w:rPr>
+          <w:noProof/>
+        </w:rPr>
+        <w:drawing>
+          <wp:inline distT="0" distB="0" distL="0" distR="0" wp14:anchorId="458A088C" wp14:editId="289820E9">
+            <wp:extent cx="5626371" cy="2657475"/>
+            <wp:effectExtent l="0" t="0" r="0" b="0"/>
+            <wp:docPr id="6" name="Picture 6"/>
             <wp:cNvGraphicFramePr>
               <a:graphicFrameLocks xmlns:a="http://schemas.openxmlformats.org/drawingml/2006/main" noChangeAspect="1"/>
             </wp:cNvGraphicFramePr>
@@ -561,14 +2380,14 @@
                     <pic:cNvPicPr/>
                   </pic:nvPicPr>
                   <pic:blipFill rotWithShape="1">
-                    <a:blip r:embed="rId9"/>
-                    <a:srcRect l="3168" t="11401" r="49084" b="7338"/>
+                    <a:blip r:embed="rId10"/>
+                    <a:srcRect r="43659" b="54631"/>
                     <a:stretch/>
                   </pic:blipFill>
                   <pic:spPr bwMode="auto">
                     <a:xfrm>
                       <a:off x="0" y="0"/>
-                      <a:ext cx="5623470" cy="5223697"/>
+                      <a:ext cx="5645527" cy="2666523"/>
                     </a:xfrm>
                     <a:prstGeom prst="rect">
                       <a:avLst/>
@@ -588,22 +2407,2222 @@
           </wp:inline>
         </w:drawing>
       </w:r>
-      <w:bookmarkStart w:id="0" w:name="_GoBack"/>
-      <w:bookmarkEnd w:id="0"/>
-    </w:p>
-    <w:p>
-      <w:pPr>
-        <w:rPr>
-          <w:lang w:val="en-CA"/>
-        </w:rPr>
-      </w:pPr>
-    </w:p>
-    <w:p>
-      <w:pPr>
-        <w:rPr>
-          <w:lang w:val="en-CA"/>
-        </w:rPr>
-      </w:pPr>
+    </w:p>
+    <w:p>
+      <w:pPr>
+        <w:autoSpaceDE w:val="0"/>
+        <w:autoSpaceDN w:val="0"/>
+        <w:adjustRightInd w:val="0"/>
+        <w:spacing w:after="0" w:line="240" w:lineRule="auto"/>
+        <w:rPr>
+          <w:rFonts w:ascii="Consolas" w:hAnsi="Consolas" w:cs="Consolas"/>
+          <w:color w:val="000000"/>
+          <w:sz w:val="19"/>
+          <w:szCs w:val="19"/>
+          <w:lang w:val="en-CA"/>
+        </w:rPr>
+      </w:pPr>
+      <w:r>
+        <w:rPr>
+          <w:rFonts w:ascii="Consolas" w:hAnsi="Consolas" w:cs="Consolas"/>
+          <w:color w:val="0000FF"/>
+          <w:sz w:val="19"/>
+          <w:szCs w:val="19"/>
+          <w:lang w:val="en-CA"/>
+        </w:rPr>
+        <w:t>void</w:t>
+      </w:r>
+      <w:r>
+        <w:rPr>
+          <w:rFonts w:ascii="Consolas" w:hAnsi="Consolas" w:cs="Consolas"/>
+          <w:color w:val="000000"/>
+          <w:sz w:val="19"/>
+          <w:szCs w:val="19"/>
+          <w:lang w:val="en-CA"/>
+        </w:rPr>
+        <w:t xml:space="preserve"> makeBulletHit(</w:t>
+      </w:r>
+      <w:r>
+        <w:rPr>
+          <w:rFonts w:ascii="Consolas" w:hAnsi="Consolas" w:cs="Consolas"/>
+          <w:color w:val="2B91AF"/>
+          <w:sz w:val="19"/>
+          <w:szCs w:val="19"/>
+          <w:lang w:val="en-CA"/>
+        </w:rPr>
+        <w:t>cGameObject</w:t>
+      </w:r>
+      <w:r>
+        <w:rPr>
+          <w:rFonts w:ascii="Consolas" w:hAnsi="Consolas" w:cs="Consolas"/>
+          <w:color w:val="000000"/>
+          <w:sz w:val="19"/>
+          <w:szCs w:val="19"/>
+          <w:lang w:val="en-CA"/>
+        </w:rPr>
+        <w:t xml:space="preserve">* </w:t>
+      </w:r>
+      <w:r>
+        <w:rPr>
+          <w:rFonts w:ascii="Consolas" w:hAnsi="Consolas" w:cs="Consolas"/>
+          <w:color w:val="808080"/>
+          <w:sz w:val="19"/>
+          <w:szCs w:val="19"/>
+          <w:lang w:val="en-CA"/>
+        </w:rPr>
+        <w:t>bullet</w:t>
+      </w:r>
+      <w:r>
+        <w:rPr>
+          <w:rFonts w:ascii="Consolas" w:hAnsi="Consolas" w:cs="Consolas"/>
+          <w:color w:val="000000"/>
+          <w:sz w:val="19"/>
+          <w:szCs w:val="19"/>
+          <w:lang w:val="en-CA"/>
+        </w:rPr>
+        <w:t>)</w:t>
+      </w:r>
+    </w:p>
+    <w:p>
+      <w:pPr>
+        <w:autoSpaceDE w:val="0"/>
+        <w:autoSpaceDN w:val="0"/>
+        <w:adjustRightInd w:val="0"/>
+        <w:spacing w:after="0" w:line="240" w:lineRule="auto"/>
+        <w:rPr>
+          <w:rFonts w:ascii="Consolas" w:hAnsi="Consolas" w:cs="Consolas"/>
+          <w:color w:val="000000"/>
+          <w:sz w:val="19"/>
+          <w:szCs w:val="19"/>
+          <w:lang w:val="en-CA"/>
+        </w:rPr>
+      </w:pPr>
+      <w:r>
+        <w:rPr>
+          <w:rFonts w:ascii="Consolas" w:hAnsi="Consolas" w:cs="Consolas"/>
+          <w:color w:val="000000"/>
+          <w:sz w:val="19"/>
+          <w:szCs w:val="19"/>
+          <w:lang w:val="en-CA"/>
+        </w:rPr>
+        <w:t>{</w:t>
+      </w:r>
+    </w:p>
+    <w:p>
+      <w:pPr>
+        <w:autoSpaceDE w:val="0"/>
+        <w:autoSpaceDN w:val="0"/>
+        <w:adjustRightInd w:val="0"/>
+        <w:spacing w:after="0" w:line="240" w:lineRule="auto"/>
+        <w:rPr>
+          <w:rFonts w:ascii="Consolas" w:hAnsi="Consolas" w:cs="Consolas"/>
+          <w:color w:val="000000"/>
+          <w:sz w:val="19"/>
+          <w:szCs w:val="19"/>
+          <w:lang w:val="en-CA"/>
+        </w:rPr>
+      </w:pPr>
+      <w:r>
+        <w:rPr>
+          <w:rFonts w:ascii="Consolas" w:hAnsi="Consolas" w:cs="Consolas"/>
+          <w:color w:val="000000"/>
+          <w:sz w:val="19"/>
+          <w:szCs w:val="19"/>
+          <w:lang w:val="en-CA"/>
+        </w:rPr>
+        <w:tab/>
+        <w:t>duplicateSphere(</w:t>
+      </w:r>
+      <w:r>
+        <w:rPr>
+          <w:rFonts w:ascii="Consolas" w:hAnsi="Consolas" w:cs="Consolas"/>
+          <w:color w:val="808080"/>
+          <w:sz w:val="19"/>
+          <w:szCs w:val="19"/>
+          <w:lang w:val="en-CA"/>
+        </w:rPr>
+        <w:t>bullet</w:t>
+      </w:r>
+      <w:r>
+        <w:rPr>
+          <w:rFonts w:ascii="Consolas" w:hAnsi="Consolas" w:cs="Consolas"/>
+          <w:color w:val="000000"/>
+          <w:sz w:val="19"/>
+          <w:szCs w:val="19"/>
+          <w:lang w:val="en-CA"/>
+        </w:rPr>
+        <w:t xml:space="preserve">-&gt;positionXYZ, </w:t>
+      </w:r>
+      <w:r>
+        <w:rPr>
+          <w:rFonts w:ascii="Consolas" w:hAnsi="Consolas" w:cs="Consolas"/>
+          <w:color w:val="A31515"/>
+          <w:sz w:val="19"/>
+          <w:szCs w:val="19"/>
+          <w:lang w:val="en-CA"/>
+        </w:rPr>
+        <w:t>"red"</w:t>
+      </w:r>
+      <w:r>
+        <w:rPr>
+          <w:rFonts w:ascii="Consolas" w:hAnsi="Consolas" w:cs="Consolas"/>
+          <w:color w:val="000000"/>
+          <w:sz w:val="19"/>
+          <w:szCs w:val="19"/>
+          <w:lang w:val="en-CA"/>
+        </w:rPr>
+        <w:t>, 7.0f, 0.5f, 10000.0f);</w:t>
+      </w:r>
+    </w:p>
+    <w:p>
+      <w:pPr>
+        <w:autoSpaceDE w:val="0"/>
+        <w:autoSpaceDN w:val="0"/>
+        <w:adjustRightInd w:val="0"/>
+        <w:spacing w:after="0" w:line="240" w:lineRule="auto"/>
+        <w:rPr>
+          <w:rFonts w:ascii="Consolas" w:hAnsi="Consolas" w:cs="Consolas"/>
+          <w:color w:val="000000"/>
+          <w:sz w:val="19"/>
+          <w:szCs w:val="19"/>
+          <w:lang w:val="en-CA"/>
+        </w:rPr>
+      </w:pPr>
+    </w:p>
+    <w:p>
+      <w:pPr>
+        <w:autoSpaceDE w:val="0"/>
+        <w:autoSpaceDN w:val="0"/>
+        <w:adjustRightInd w:val="0"/>
+        <w:spacing w:after="0" w:line="240" w:lineRule="auto"/>
+        <w:rPr>
+          <w:rFonts w:ascii="Consolas" w:hAnsi="Consolas" w:cs="Consolas"/>
+          <w:color w:val="000000"/>
+          <w:sz w:val="19"/>
+          <w:szCs w:val="19"/>
+          <w:lang w:val="en-CA"/>
+        </w:rPr>
+      </w:pPr>
+      <w:r>
+        <w:rPr>
+          <w:rFonts w:ascii="Consolas" w:hAnsi="Consolas" w:cs="Consolas"/>
+          <w:color w:val="000000"/>
+          <w:sz w:val="19"/>
+          <w:szCs w:val="19"/>
+          <w:lang w:val="en-CA"/>
+        </w:rPr>
+        <w:tab/>
+      </w:r>
+      <w:r>
+        <w:rPr>
+          <w:rFonts w:ascii="Consolas" w:hAnsi="Consolas" w:cs="Consolas"/>
+          <w:color w:val="008000"/>
+          <w:sz w:val="19"/>
+          <w:szCs w:val="19"/>
+          <w:lang w:val="en-CA"/>
+        </w:rPr>
+        <w:t>// validate the hit was to the Shield Generator</w:t>
+      </w:r>
+    </w:p>
+    <w:p>
+      <w:pPr>
+        <w:autoSpaceDE w:val="0"/>
+        <w:autoSpaceDN w:val="0"/>
+        <w:adjustRightInd w:val="0"/>
+        <w:spacing w:after="0" w:line="240" w:lineRule="auto"/>
+        <w:rPr>
+          <w:rFonts w:ascii="Consolas" w:hAnsi="Consolas" w:cs="Consolas"/>
+          <w:color w:val="000000"/>
+          <w:sz w:val="19"/>
+          <w:szCs w:val="19"/>
+          <w:lang w:val="en-CA"/>
+        </w:rPr>
+      </w:pPr>
+      <w:r>
+        <w:rPr>
+          <w:rFonts w:ascii="Consolas" w:hAnsi="Consolas" w:cs="Consolas"/>
+          <w:color w:val="000000"/>
+          <w:sz w:val="19"/>
+          <w:szCs w:val="19"/>
+          <w:lang w:val="en-CA"/>
+        </w:rPr>
+        <w:tab/>
+        <w:t>glm::</w:t>
+      </w:r>
+      <w:r>
+        <w:rPr>
+          <w:rFonts w:ascii="Consolas" w:hAnsi="Consolas" w:cs="Consolas"/>
+          <w:color w:val="2B91AF"/>
+          <w:sz w:val="19"/>
+          <w:szCs w:val="19"/>
+          <w:lang w:val="en-CA"/>
+        </w:rPr>
+        <w:t>vec3</w:t>
+      </w:r>
+      <w:r>
+        <w:rPr>
+          <w:rFonts w:ascii="Consolas" w:hAnsi="Consolas" w:cs="Consolas"/>
+          <w:color w:val="000000"/>
+          <w:sz w:val="19"/>
+          <w:szCs w:val="19"/>
+          <w:lang w:val="en-CA"/>
+        </w:rPr>
+        <w:t xml:space="preserve"> leftGenerator = glm::</w:t>
+      </w:r>
+      <w:r>
+        <w:rPr>
+          <w:rFonts w:ascii="Consolas" w:hAnsi="Consolas" w:cs="Consolas"/>
+          <w:color w:val="2B91AF"/>
+          <w:sz w:val="19"/>
+          <w:szCs w:val="19"/>
+          <w:lang w:val="en-CA"/>
+        </w:rPr>
+        <w:t>vec3</w:t>
+      </w:r>
+      <w:r>
+        <w:rPr>
+          <w:rFonts w:ascii="Consolas" w:hAnsi="Consolas" w:cs="Consolas"/>
+          <w:color w:val="000000"/>
+          <w:sz w:val="19"/>
+          <w:szCs w:val="19"/>
+          <w:lang w:val="en-CA"/>
+        </w:rPr>
+        <w:t>(101, 245, 556);</w:t>
+      </w:r>
+    </w:p>
+    <w:p>
+      <w:pPr>
+        <w:autoSpaceDE w:val="0"/>
+        <w:autoSpaceDN w:val="0"/>
+        <w:adjustRightInd w:val="0"/>
+        <w:spacing w:after="0" w:line="240" w:lineRule="auto"/>
+        <w:rPr>
+          <w:rFonts w:ascii="Consolas" w:hAnsi="Consolas" w:cs="Consolas"/>
+          <w:color w:val="000000"/>
+          <w:sz w:val="19"/>
+          <w:szCs w:val="19"/>
+          <w:lang w:val="en-CA"/>
+        </w:rPr>
+      </w:pPr>
+      <w:r>
+        <w:rPr>
+          <w:rFonts w:ascii="Consolas" w:hAnsi="Consolas" w:cs="Consolas"/>
+          <w:color w:val="000000"/>
+          <w:sz w:val="19"/>
+          <w:szCs w:val="19"/>
+          <w:lang w:val="en-CA"/>
+        </w:rPr>
+        <w:tab/>
+        <w:t>glm::</w:t>
+      </w:r>
+      <w:r>
+        <w:rPr>
+          <w:rFonts w:ascii="Consolas" w:hAnsi="Consolas" w:cs="Consolas"/>
+          <w:color w:val="2B91AF"/>
+          <w:sz w:val="19"/>
+          <w:szCs w:val="19"/>
+          <w:lang w:val="en-CA"/>
+        </w:rPr>
+        <w:t>vec3</w:t>
+      </w:r>
+      <w:r>
+        <w:rPr>
+          <w:rFonts w:ascii="Consolas" w:hAnsi="Consolas" w:cs="Consolas"/>
+          <w:color w:val="000000"/>
+          <w:sz w:val="19"/>
+          <w:szCs w:val="19"/>
+          <w:lang w:val="en-CA"/>
+        </w:rPr>
+        <w:t xml:space="preserve"> rightGenerator = glm::</w:t>
+      </w:r>
+      <w:r>
+        <w:rPr>
+          <w:rFonts w:ascii="Consolas" w:hAnsi="Consolas" w:cs="Consolas"/>
+          <w:color w:val="2B91AF"/>
+          <w:sz w:val="19"/>
+          <w:szCs w:val="19"/>
+          <w:lang w:val="en-CA"/>
+        </w:rPr>
+        <w:t>vec3</w:t>
+      </w:r>
+      <w:r>
+        <w:rPr>
+          <w:rFonts w:ascii="Consolas" w:hAnsi="Consolas" w:cs="Consolas"/>
+          <w:color w:val="000000"/>
+          <w:sz w:val="19"/>
+          <w:szCs w:val="19"/>
+          <w:lang w:val="en-CA"/>
+        </w:rPr>
+        <w:t>(-101, 245, 556);</w:t>
+      </w:r>
+    </w:p>
+    <w:p>
+      <w:pPr>
+        <w:autoSpaceDE w:val="0"/>
+        <w:autoSpaceDN w:val="0"/>
+        <w:adjustRightInd w:val="0"/>
+        <w:spacing w:after="0" w:line="240" w:lineRule="auto"/>
+        <w:rPr>
+          <w:rFonts w:ascii="Consolas" w:hAnsi="Consolas" w:cs="Consolas"/>
+          <w:color w:val="000000"/>
+          <w:sz w:val="19"/>
+          <w:szCs w:val="19"/>
+          <w:lang w:val="en-CA"/>
+        </w:rPr>
+      </w:pPr>
+      <w:r>
+        <w:rPr>
+          <w:rFonts w:ascii="Consolas" w:hAnsi="Consolas" w:cs="Consolas"/>
+          <w:color w:val="000000"/>
+          <w:sz w:val="19"/>
+          <w:szCs w:val="19"/>
+          <w:lang w:val="en-CA"/>
+        </w:rPr>
+        <w:tab/>
+      </w:r>
+      <w:r>
+        <w:rPr>
+          <w:rFonts w:ascii="Consolas" w:hAnsi="Consolas" w:cs="Consolas"/>
+          <w:color w:val="0000FF"/>
+          <w:sz w:val="19"/>
+          <w:szCs w:val="19"/>
+          <w:lang w:val="en-CA"/>
+        </w:rPr>
+        <w:t>float</w:t>
+      </w:r>
+      <w:r>
+        <w:rPr>
+          <w:rFonts w:ascii="Consolas" w:hAnsi="Consolas" w:cs="Consolas"/>
+          <w:color w:val="000000"/>
+          <w:sz w:val="19"/>
+          <w:szCs w:val="19"/>
+          <w:lang w:val="en-CA"/>
+        </w:rPr>
+        <w:t xml:space="preserve"> distLeft = glm::distance(leftGenerator, </w:t>
+      </w:r>
+      <w:r>
+        <w:rPr>
+          <w:rFonts w:ascii="Consolas" w:hAnsi="Consolas" w:cs="Consolas"/>
+          <w:color w:val="808080"/>
+          <w:sz w:val="19"/>
+          <w:szCs w:val="19"/>
+          <w:lang w:val="en-CA"/>
+        </w:rPr>
+        <w:t>bullet</w:t>
+      </w:r>
+      <w:r>
+        <w:rPr>
+          <w:rFonts w:ascii="Consolas" w:hAnsi="Consolas" w:cs="Consolas"/>
+          <w:color w:val="000000"/>
+          <w:sz w:val="19"/>
+          <w:szCs w:val="19"/>
+          <w:lang w:val="en-CA"/>
+        </w:rPr>
+        <w:t>-&gt;positionXYZ);</w:t>
+      </w:r>
+    </w:p>
+    <w:p>
+      <w:pPr>
+        <w:autoSpaceDE w:val="0"/>
+        <w:autoSpaceDN w:val="0"/>
+        <w:adjustRightInd w:val="0"/>
+        <w:spacing w:after="0" w:line="240" w:lineRule="auto"/>
+        <w:rPr>
+          <w:rFonts w:ascii="Consolas" w:hAnsi="Consolas" w:cs="Consolas"/>
+          <w:color w:val="000000"/>
+          <w:sz w:val="19"/>
+          <w:szCs w:val="19"/>
+          <w:lang w:val="en-CA"/>
+        </w:rPr>
+      </w:pPr>
+      <w:r>
+        <w:rPr>
+          <w:rFonts w:ascii="Consolas" w:hAnsi="Consolas" w:cs="Consolas"/>
+          <w:color w:val="000000"/>
+          <w:sz w:val="19"/>
+          <w:szCs w:val="19"/>
+          <w:lang w:val="en-CA"/>
+        </w:rPr>
+        <w:tab/>
+      </w:r>
+      <w:r>
+        <w:rPr>
+          <w:rFonts w:ascii="Consolas" w:hAnsi="Consolas" w:cs="Consolas"/>
+          <w:color w:val="0000FF"/>
+          <w:sz w:val="19"/>
+          <w:szCs w:val="19"/>
+          <w:lang w:val="en-CA"/>
+        </w:rPr>
+        <w:t>float</w:t>
+      </w:r>
+      <w:r>
+        <w:rPr>
+          <w:rFonts w:ascii="Consolas" w:hAnsi="Consolas" w:cs="Consolas"/>
+          <w:color w:val="000000"/>
+          <w:sz w:val="19"/>
+          <w:szCs w:val="19"/>
+          <w:lang w:val="en-CA"/>
+        </w:rPr>
+        <w:t xml:space="preserve"> distRight = glm::distance(rightGenerator, </w:t>
+      </w:r>
+      <w:r>
+        <w:rPr>
+          <w:rFonts w:ascii="Consolas" w:hAnsi="Consolas" w:cs="Consolas"/>
+          <w:color w:val="808080"/>
+          <w:sz w:val="19"/>
+          <w:szCs w:val="19"/>
+          <w:lang w:val="en-CA"/>
+        </w:rPr>
+        <w:t>bullet</w:t>
+      </w:r>
+      <w:r>
+        <w:rPr>
+          <w:rFonts w:ascii="Consolas" w:hAnsi="Consolas" w:cs="Consolas"/>
+          <w:color w:val="000000"/>
+          <w:sz w:val="19"/>
+          <w:szCs w:val="19"/>
+          <w:lang w:val="en-CA"/>
+        </w:rPr>
+        <w:t>-&gt;positionXYZ);</w:t>
+      </w:r>
+    </w:p>
+    <w:p>
+      <w:pPr>
+        <w:autoSpaceDE w:val="0"/>
+        <w:autoSpaceDN w:val="0"/>
+        <w:adjustRightInd w:val="0"/>
+        <w:spacing w:after="0" w:line="240" w:lineRule="auto"/>
+        <w:rPr>
+          <w:rFonts w:ascii="Consolas" w:hAnsi="Consolas" w:cs="Consolas"/>
+          <w:color w:val="000000"/>
+          <w:sz w:val="19"/>
+          <w:szCs w:val="19"/>
+          <w:lang w:val="en-CA"/>
+        </w:rPr>
+      </w:pPr>
+      <w:r>
+        <w:rPr>
+          <w:rFonts w:ascii="Consolas" w:hAnsi="Consolas" w:cs="Consolas"/>
+          <w:color w:val="000000"/>
+          <w:sz w:val="19"/>
+          <w:szCs w:val="19"/>
+          <w:lang w:val="en-CA"/>
+        </w:rPr>
+        <w:tab/>
+      </w:r>
+      <w:r>
+        <w:rPr>
+          <w:rFonts w:ascii="Consolas" w:hAnsi="Consolas" w:cs="Consolas"/>
+          <w:color w:val="0000FF"/>
+          <w:sz w:val="19"/>
+          <w:szCs w:val="19"/>
+          <w:lang w:val="en-CA"/>
+        </w:rPr>
+        <w:t>if</w:t>
+      </w:r>
+      <w:r>
+        <w:rPr>
+          <w:rFonts w:ascii="Consolas" w:hAnsi="Consolas" w:cs="Consolas"/>
+          <w:color w:val="000000"/>
+          <w:sz w:val="19"/>
+          <w:szCs w:val="19"/>
+          <w:lang w:val="en-CA"/>
+        </w:rPr>
+        <w:t xml:space="preserve"> (distLeft &lt;= 200.0f)</w:t>
+      </w:r>
+    </w:p>
+    <w:p>
+      <w:pPr>
+        <w:autoSpaceDE w:val="0"/>
+        <w:autoSpaceDN w:val="0"/>
+        <w:adjustRightInd w:val="0"/>
+        <w:spacing w:after="0" w:line="240" w:lineRule="auto"/>
+        <w:rPr>
+          <w:rFonts w:ascii="Consolas" w:hAnsi="Consolas" w:cs="Consolas"/>
+          <w:color w:val="000000"/>
+          <w:sz w:val="19"/>
+          <w:szCs w:val="19"/>
+          <w:lang w:val="en-CA"/>
+        </w:rPr>
+      </w:pPr>
+      <w:r>
+        <w:rPr>
+          <w:rFonts w:ascii="Consolas" w:hAnsi="Consolas" w:cs="Consolas"/>
+          <w:color w:val="000000"/>
+          <w:sz w:val="19"/>
+          <w:szCs w:val="19"/>
+          <w:lang w:val="en-CA"/>
+        </w:rPr>
+        <w:tab/>
+        <w:t>{</w:t>
+      </w:r>
+    </w:p>
+    <w:p>
+      <w:pPr>
+        <w:autoSpaceDE w:val="0"/>
+        <w:autoSpaceDN w:val="0"/>
+        <w:adjustRightInd w:val="0"/>
+        <w:spacing w:after="0" w:line="240" w:lineRule="auto"/>
+        <w:rPr>
+          <w:rFonts w:ascii="Consolas" w:hAnsi="Consolas" w:cs="Consolas"/>
+          <w:color w:val="000000"/>
+          <w:sz w:val="19"/>
+          <w:szCs w:val="19"/>
+          <w:lang w:val="en-CA"/>
+        </w:rPr>
+      </w:pPr>
+      <w:r>
+        <w:rPr>
+          <w:rFonts w:ascii="Consolas" w:hAnsi="Consolas" w:cs="Consolas"/>
+          <w:color w:val="000000"/>
+          <w:sz w:val="19"/>
+          <w:szCs w:val="19"/>
+          <w:lang w:val="en-CA"/>
+        </w:rPr>
+        <w:tab/>
+      </w:r>
+      <w:r>
+        <w:rPr>
+          <w:rFonts w:ascii="Consolas" w:hAnsi="Consolas" w:cs="Consolas"/>
+          <w:color w:val="000000"/>
+          <w:sz w:val="19"/>
+          <w:szCs w:val="19"/>
+          <w:lang w:val="en-CA"/>
+        </w:rPr>
+        <w:tab/>
+        <w:t>decreaseLife(</w:t>
+      </w:r>
+      <w:r>
+        <w:rPr>
+          <w:rFonts w:ascii="Consolas" w:hAnsi="Consolas" w:cs="Consolas"/>
+          <w:color w:val="A31515"/>
+          <w:sz w:val="19"/>
+          <w:szCs w:val="19"/>
+          <w:lang w:val="en-CA"/>
+        </w:rPr>
+        <w:t>"left"</w:t>
+      </w:r>
+      <w:r>
+        <w:rPr>
+          <w:rFonts w:ascii="Consolas" w:hAnsi="Consolas" w:cs="Consolas"/>
+          <w:color w:val="000000"/>
+          <w:sz w:val="19"/>
+          <w:szCs w:val="19"/>
+          <w:lang w:val="en-CA"/>
+        </w:rPr>
+        <w:t>);</w:t>
+      </w:r>
+    </w:p>
+    <w:p>
+      <w:pPr>
+        <w:autoSpaceDE w:val="0"/>
+        <w:autoSpaceDN w:val="0"/>
+        <w:adjustRightInd w:val="0"/>
+        <w:spacing w:after="0" w:line="240" w:lineRule="auto"/>
+        <w:rPr>
+          <w:rFonts w:ascii="Consolas" w:hAnsi="Consolas" w:cs="Consolas"/>
+          <w:color w:val="000000"/>
+          <w:sz w:val="19"/>
+          <w:szCs w:val="19"/>
+          <w:lang w:val="en-CA"/>
+        </w:rPr>
+      </w:pPr>
+      <w:r>
+        <w:rPr>
+          <w:rFonts w:ascii="Consolas" w:hAnsi="Consolas" w:cs="Consolas"/>
+          <w:color w:val="000000"/>
+          <w:sz w:val="19"/>
+          <w:szCs w:val="19"/>
+          <w:lang w:val="en-CA"/>
+        </w:rPr>
+        <w:tab/>
+        <w:t>}</w:t>
+      </w:r>
+    </w:p>
+    <w:p>
+      <w:pPr>
+        <w:autoSpaceDE w:val="0"/>
+        <w:autoSpaceDN w:val="0"/>
+        <w:adjustRightInd w:val="0"/>
+        <w:spacing w:after="0" w:line="240" w:lineRule="auto"/>
+        <w:rPr>
+          <w:rFonts w:ascii="Consolas" w:hAnsi="Consolas" w:cs="Consolas"/>
+          <w:color w:val="000000"/>
+          <w:sz w:val="19"/>
+          <w:szCs w:val="19"/>
+          <w:lang w:val="en-CA"/>
+        </w:rPr>
+      </w:pPr>
+      <w:r>
+        <w:rPr>
+          <w:rFonts w:ascii="Consolas" w:hAnsi="Consolas" w:cs="Consolas"/>
+          <w:color w:val="000000"/>
+          <w:sz w:val="19"/>
+          <w:szCs w:val="19"/>
+          <w:lang w:val="en-CA"/>
+        </w:rPr>
+        <w:tab/>
+      </w:r>
+      <w:r>
+        <w:rPr>
+          <w:rFonts w:ascii="Consolas" w:hAnsi="Consolas" w:cs="Consolas"/>
+          <w:color w:val="0000FF"/>
+          <w:sz w:val="19"/>
+          <w:szCs w:val="19"/>
+          <w:lang w:val="en-CA"/>
+        </w:rPr>
+        <w:t>if</w:t>
+      </w:r>
+      <w:r>
+        <w:rPr>
+          <w:rFonts w:ascii="Consolas" w:hAnsi="Consolas" w:cs="Consolas"/>
+          <w:color w:val="000000"/>
+          <w:sz w:val="19"/>
+          <w:szCs w:val="19"/>
+          <w:lang w:val="en-CA"/>
+        </w:rPr>
+        <w:t xml:space="preserve"> (distRight &lt;= 200.0f)</w:t>
+      </w:r>
+    </w:p>
+    <w:p>
+      <w:pPr>
+        <w:autoSpaceDE w:val="0"/>
+        <w:autoSpaceDN w:val="0"/>
+        <w:adjustRightInd w:val="0"/>
+        <w:spacing w:after="0" w:line="240" w:lineRule="auto"/>
+        <w:rPr>
+          <w:rFonts w:ascii="Consolas" w:hAnsi="Consolas" w:cs="Consolas"/>
+          <w:color w:val="000000"/>
+          <w:sz w:val="19"/>
+          <w:szCs w:val="19"/>
+          <w:lang w:val="en-CA"/>
+        </w:rPr>
+      </w:pPr>
+      <w:r>
+        <w:rPr>
+          <w:rFonts w:ascii="Consolas" w:hAnsi="Consolas" w:cs="Consolas"/>
+          <w:color w:val="000000"/>
+          <w:sz w:val="19"/>
+          <w:szCs w:val="19"/>
+          <w:lang w:val="en-CA"/>
+        </w:rPr>
+        <w:tab/>
+        <w:t>{</w:t>
+      </w:r>
+    </w:p>
+    <w:p>
+      <w:pPr>
+        <w:autoSpaceDE w:val="0"/>
+        <w:autoSpaceDN w:val="0"/>
+        <w:adjustRightInd w:val="0"/>
+        <w:spacing w:after="0" w:line="240" w:lineRule="auto"/>
+        <w:rPr>
+          <w:rFonts w:ascii="Consolas" w:hAnsi="Consolas" w:cs="Consolas"/>
+          <w:color w:val="000000"/>
+          <w:sz w:val="19"/>
+          <w:szCs w:val="19"/>
+          <w:lang w:val="en-CA"/>
+        </w:rPr>
+      </w:pPr>
+      <w:r>
+        <w:rPr>
+          <w:rFonts w:ascii="Consolas" w:hAnsi="Consolas" w:cs="Consolas"/>
+          <w:color w:val="000000"/>
+          <w:sz w:val="19"/>
+          <w:szCs w:val="19"/>
+          <w:lang w:val="en-CA"/>
+        </w:rPr>
+        <w:tab/>
+      </w:r>
+      <w:r>
+        <w:rPr>
+          <w:rFonts w:ascii="Consolas" w:hAnsi="Consolas" w:cs="Consolas"/>
+          <w:color w:val="000000"/>
+          <w:sz w:val="19"/>
+          <w:szCs w:val="19"/>
+          <w:lang w:val="en-CA"/>
+        </w:rPr>
+        <w:tab/>
+        <w:t>decreaseLife(</w:t>
+      </w:r>
+      <w:r>
+        <w:rPr>
+          <w:rFonts w:ascii="Consolas" w:hAnsi="Consolas" w:cs="Consolas"/>
+          <w:color w:val="A31515"/>
+          <w:sz w:val="19"/>
+          <w:szCs w:val="19"/>
+          <w:lang w:val="en-CA"/>
+        </w:rPr>
+        <w:t>"right"</w:t>
+      </w:r>
+      <w:r>
+        <w:rPr>
+          <w:rFonts w:ascii="Consolas" w:hAnsi="Consolas" w:cs="Consolas"/>
+          <w:color w:val="000000"/>
+          <w:sz w:val="19"/>
+          <w:szCs w:val="19"/>
+          <w:lang w:val="en-CA"/>
+        </w:rPr>
+        <w:t>);</w:t>
+      </w:r>
+    </w:p>
+    <w:p>
+      <w:pPr>
+        <w:autoSpaceDE w:val="0"/>
+        <w:autoSpaceDN w:val="0"/>
+        <w:adjustRightInd w:val="0"/>
+        <w:spacing w:after="0" w:line="240" w:lineRule="auto"/>
+        <w:rPr>
+          <w:rFonts w:ascii="Consolas" w:hAnsi="Consolas" w:cs="Consolas"/>
+          <w:color w:val="000000"/>
+          <w:sz w:val="19"/>
+          <w:szCs w:val="19"/>
+          <w:lang w:val="en-CA"/>
+        </w:rPr>
+      </w:pPr>
+      <w:r>
+        <w:rPr>
+          <w:rFonts w:ascii="Consolas" w:hAnsi="Consolas" w:cs="Consolas"/>
+          <w:color w:val="000000"/>
+          <w:sz w:val="19"/>
+          <w:szCs w:val="19"/>
+          <w:lang w:val="en-CA"/>
+        </w:rPr>
+        <w:tab/>
+        <w:t>}</w:t>
+      </w:r>
+    </w:p>
+    <w:p>
+      <w:pPr>
+        <w:autoSpaceDE w:val="0"/>
+        <w:autoSpaceDN w:val="0"/>
+        <w:adjustRightInd w:val="0"/>
+        <w:spacing w:after="0" w:line="240" w:lineRule="auto"/>
+        <w:rPr>
+          <w:rFonts w:ascii="Consolas" w:hAnsi="Consolas" w:cs="Consolas"/>
+          <w:color w:val="000000"/>
+          <w:sz w:val="19"/>
+          <w:szCs w:val="19"/>
+          <w:lang w:val="en-CA"/>
+        </w:rPr>
+      </w:pPr>
+    </w:p>
+    <w:p>
+      <w:pPr>
+        <w:autoSpaceDE w:val="0"/>
+        <w:autoSpaceDN w:val="0"/>
+        <w:adjustRightInd w:val="0"/>
+        <w:spacing w:after="0" w:line="240" w:lineRule="auto"/>
+        <w:rPr>
+          <w:rFonts w:ascii="Consolas" w:hAnsi="Consolas" w:cs="Consolas"/>
+          <w:color w:val="000000"/>
+          <w:sz w:val="19"/>
+          <w:szCs w:val="19"/>
+          <w:lang w:val="en-CA"/>
+        </w:rPr>
+      </w:pPr>
+      <w:r>
+        <w:rPr>
+          <w:rFonts w:ascii="Consolas" w:hAnsi="Consolas" w:cs="Consolas"/>
+          <w:color w:val="000000"/>
+          <w:sz w:val="19"/>
+          <w:szCs w:val="19"/>
+          <w:lang w:val="en-CA"/>
+        </w:rPr>
+        <w:tab/>
+      </w:r>
+      <w:r>
+        <w:rPr>
+          <w:rFonts w:ascii="Consolas" w:hAnsi="Consolas" w:cs="Consolas"/>
+          <w:color w:val="808080"/>
+          <w:sz w:val="19"/>
+          <w:szCs w:val="19"/>
+          <w:lang w:val="en-CA"/>
+        </w:rPr>
+        <w:t>bullet</w:t>
+      </w:r>
+      <w:r>
+        <w:rPr>
+          <w:rFonts w:ascii="Consolas" w:hAnsi="Consolas" w:cs="Consolas"/>
+          <w:color w:val="000000"/>
+          <w:sz w:val="19"/>
+          <w:szCs w:val="19"/>
+          <w:lang w:val="en-CA"/>
+        </w:rPr>
+        <w:t xml:space="preserve">-&gt;velocity </w:t>
+      </w:r>
+      <w:r>
+        <w:rPr>
+          <w:rFonts w:ascii="Consolas" w:hAnsi="Consolas" w:cs="Consolas"/>
+          <w:color w:val="008080"/>
+          <w:sz w:val="19"/>
+          <w:szCs w:val="19"/>
+          <w:lang w:val="en-CA"/>
+        </w:rPr>
+        <w:t>=</w:t>
+      </w:r>
+      <w:r>
+        <w:rPr>
+          <w:rFonts w:ascii="Consolas" w:hAnsi="Consolas" w:cs="Consolas"/>
+          <w:color w:val="000000"/>
+          <w:sz w:val="19"/>
+          <w:szCs w:val="19"/>
+          <w:lang w:val="en-CA"/>
+        </w:rPr>
+        <w:t xml:space="preserve"> glm::</w:t>
+      </w:r>
+      <w:r>
+        <w:rPr>
+          <w:rFonts w:ascii="Consolas" w:hAnsi="Consolas" w:cs="Consolas"/>
+          <w:color w:val="2B91AF"/>
+          <w:sz w:val="19"/>
+          <w:szCs w:val="19"/>
+          <w:lang w:val="en-CA"/>
+        </w:rPr>
+        <w:t>vec3</w:t>
+      </w:r>
+      <w:r>
+        <w:rPr>
+          <w:rFonts w:ascii="Consolas" w:hAnsi="Consolas" w:cs="Consolas"/>
+          <w:color w:val="000000"/>
+          <w:sz w:val="19"/>
+          <w:szCs w:val="19"/>
+          <w:lang w:val="en-CA"/>
+        </w:rPr>
+        <w:t>(0);</w:t>
+      </w:r>
+    </w:p>
+    <w:p>
+      <w:pPr>
+        <w:autoSpaceDE w:val="0"/>
+        <w:autoSpaceDN w:val="0"/>
+        <w:adjustRightInd w:val="0"/>
+        <w:spacing w:after="0" w:line="240" w:lineRule="auto"/>
+        <w:rPr>
+          <w:rFonts w:ascii="Consolas" w:hAnsi="Consolas" w:cs="Consolas"/>
+          <w:color w:val="000000"/>
+          <w:sz w:val="19"/>
+          <w:szCs w:val="19"/>
+          <w:lang w:val="en-CA"/>
+        </w:rPr>
+      </w:pPr>
+      <w:r>
+        <w:rPr>
+          <w:rFonts w:ascii="Consolas" w:hAnsi="Consolas" w:cs="Consolas"/>
+          <w:color w:val="000000"/>
+          <w:sz w:val="19"/>
+          <w:szCs w:val="19"/>
+          <w:lang w:val="en-CA"/>
+        </w:rPr>
+        <w:tab/>
+      </w:r>
+      <w:r>
+        <w:rPr>
+          <w:rFonts w:ascii="Consolas" w:hAnsi="Consolas" w:cs="Consolas"/>
+          <w:color w:val="808080"/>
+          <w:sz w:val="19"/>
+          <w:szCs w:val="19"/>
+          <w:lang w:val="en-CA"/>
+        </w:rPr>
+        <w:t>bullet</w:t>
+      </w:r>
+      <w:r>
+        <w:rPr>
+          <w:rFonts w:ascii="Consolas" w:hAnsi="Consolas" w:cs="Consolas"/>
+          <w:color w:val="000000"/>
+          <w:sz w:val="19"/>
+          <w:szCs w:val="19"/>
+          <w:lang w:val="en-CA"/>
+        </w:rPr>
+        <w:t xml:space="preserve">-&gt;positionXYZ </w:t>
+      </w:r>
+      <w:r>
+        <w:rPr>
+          <w:rFonts w:ascii="Consolas" w:hAnsi="Consolas" w:cs="Consolas"/>
+          <w:color w:val="008080"/>
+          <w:sz w:val="19"/>
+          <w:szCs w:val="19"/>
+          <w:lang w:val="en-CA"/>
+        </w:rPr>
+        <w:t>=</w:t>
+      </w:r>
+      <w:r>
+        <w:rPr>
+          <w:rFonts w:ascii="Consolas" w:hAnsi="Consolas" w:cs="Consolas"/>
+          <w:color w:val="000000"/>
+          <w:sz w:val="19"/>
+          <w:szCs w:val="19"/>
+          <w:lang w:val="en-CA"/>
+        </w:rPr>
+        <w:t xml:space="preserve"> glm::</w:t>
+      </w:r>
+      <w:r>
+        <w:rPr>
+          <w:rFonts w:ascii="Consolas" w:hAnsi="Consolas" w:cs="Consolas"/>
+          <w:color w:val="2B91AF"/>
+          <w:sz w:val="19"/>
+          <w:szCs w:val="19"/>
+          <w:lang w:val="en-CA"/>
+        </w:rPr>
+        <w:t>vec3</w:t>
+      </w:r>
+      <w:r>
+        <w:rPr>
+          <w:rFonts w:ascii="Consolas" w:hAnsi="Consolas" w:cs="Consolas"/>
+          <w:color w:val="000000"/>
+          <w:sz w:val="19"/>
+          <w:szCs w:val="19"/>
+          <w:lang w:val="en-CA"/>
+        </w:rPr>
+        <w:t>(10000, 0, 0);</w:t>
+      </w:r>
+    </w:p>
+    <w:p>
+      <w:pPr>
+        <w:autoSpaceDE w:val="0"/>
+        <w:autoSpaceDN w:val="0"/>
+        <w:adjustRightInd w:val="0"/>
+        <w:spacing w:after="0" w:line="240" w:lineRule="auto"/>
+        <w:rPr>
+          <w:rFonts w:ascii="Consolas" w:hAnsi="Consolas" w:cs="Consolas"/>
+          <w:color w:val="000000"/>
+          <w:sz w:val="19"/>
+          <w:szCs w:val="19"/>
+          <w:lang w:val="en-CA"/>
+        </w:rPr>
+      </w:pPr>
+    </w:p>
+    <w:p>
+      <w:pPr>
+        <w:rPr>
+          <w:rFonts w:ascii="Consolas" w:hAnsi="Consolas" w:cs="Consolas"/>
+          <w:color w:val="000000"/>
+          <w:sz w:val="19"/>
+          <w:szCs w:val="19"/>
+          <w:lang w:val="en-CA"/>
+        </w:rPr>
+      </w:pPr>
+      <w:r>
+        <w:rPr>
+          <w:rFonts w:ascii="Consolas" w:hAnsi="Consolas" w:cs="Consolas"/>
+          <w:color w:val="000000"/>
+          <w:sz w:val="19"/>
+          <w:szCs w:val="19"/>
+          <w:lang w:val="en-CA"/>
+        </w:rPr>
+        <w:t>}</w:t>
+      </w:r>
+    </w:p>
+    <w:p>
+      <w:pPr>
+        <w:rPr>
+          <w:rFonts w:ascii="Consolas" w:hAnsi="Consolas" w:cs="Consolas"/>
+          <w:color w:val="000000"/>
+          <w:sz w:val="19"/>
+          <w:szCs w:val="19"/>
+          <w:lang w:val="en-CA"/>
+        </w:rPr>
+      </w:pPr>
+      <w:r>
+        <w:rPr>
+          <w:rFonts w:ascii="Consolas" w:hAnsi="Consolas" w:cs="Consolas"/>
+          <w:color w:val="000000"/>
+          <w:sz w:val="19"/>
+          <w:szCs w:val="19"/>
+          <w:lang w:val="en-CA"/>
+        </w:rPr>
+        <w:t>Thi</w:t>
+      </w:r>
+      <w:r>
+        <w:rPr>
+          <w:rFonts w:ascii="Consolas" w:hAnsi="Consolas" w:cs="Consolas"/>
+          <w:color w:val="000000"/>
+          <w:sz w:val="19"/>
+          <w:szCs w:val="19"/>
+          <w:lang w:val="en-CA"/>
+        </w:rPr>
+        <w:t>s snippet validates that the bullet hit the shield generators given that at this point in the code, collision has been detected by the aabb physics. We just check if this collision was with the spheres that are the shield generators.</w:t>
+      </w:r>
+    </w:p>
+    <w:p>
+      <w:pPr>
+        <w:rPr>
+          <w:lang w:val="en-CA"/>
+        </w:rPr>
+      </w:pPr>
+      <w:r>
+        <w:rPr>
+          <w:rFonts w:ascii="Consolas" w:hAnsi="Consolas" w:cs="Consolas"/>
+          <w:color w:val="000000"/>
+          <w:sz w:val="19"/>
+          <w:szCs w:val="19"/>
+          <w:lang w:val="en-CA"/>
+        </w:rPr>
+        <w:t>And boom goes the dynamite.</w:t>
+      </w:r>
+    </w:p>
+    <w:p>
+      <w:pPr>
+        <w:rPr>
+          <w:lang w:val="en-CA"/>
+        </w:rPr>
+      </w:pPr>
+      <w:r>
+        <w:rPr>
+          <w:lang w:val="en-CA"/>
+        </w:rPr>
+        <w:br w:type="page"/>
+      </w:r>
+    </w:p>
+    <w:p>
+      <w:pPr>
+        <w:rPr>
+          <w:lang w:val="en-CA"/>
+        </w:rPr>
+      </w:pPr>
+    </w:p>
+    <w:p>
+      <w:pPr>
+        <w:pStyle w:val="Heading3"/>
+        <w:rPr>
+          <w:lang w:val="en-CA"/>
+        </w:rPr>
+      </w:pPr>
+      <w:r>
+        <w:rPr>
+          <w:lang w:val="en-CA"/>
+        </w:rPr>
+        <w:t>Question5</w:t>
+      </w:r>
+    </w:p>
+    <w:p>
+      <w:pPr>
+        <w:rPr>
+          <w:lang w:val="en-CA"/>
+        </w:rPr>
+      </w:pPr>
+    </w:p>
+    <w:p>
+      <w:pPr>
+        <w:rPr>
+          <w:lang w:val="en-CA"/>
+        </w:rPr>
+      </w:pPr>
+      <w:r>
+        <w:rPr>
+          <w:lang w:val="en-CA"/>
+        </w:rPr>
+        <w:t>Attached video: “question5”</w:t>
+      </w:r>
+    </w:p>
+    <w:p>
+      <w:pPr>
+        <w:rPr>
+          <w:u w:val="single"/>
+          <w:lang w:val="en-CA"/>
+        </w:rPr>
+      </w:pPr>
+      <w:r>
+        <w:rPr>
+          <w:u w:val="single"/>
+          <w:lang w:val="en-CA"/>
+        </w:rPr>
+        <w:t>VERTEX SHADER:</w:t>
+      </w:r>
+    </w:p>
+    <w:p>
+      <w:pPr>
+        <w:autoSpaceDE w:val="0"/>
+        <w:autoSpaceDN w:val="0"/>
+        <w:adjustRightInd w:val="0"/>
+        <w:spacing w:after="0" w:line="240" w:lineRule="auto"/>
+        <w:rPr>
+          <w:rFonts w:ascii="Consolas" w:hAnsi="Consolas" w:cs="Consolas"/>
+          <w:color w:val="000000"/>
+          <w:sz w:val="19"/>
+          <w:szCs w:val="19"/>
+          <w:lang w:val="en-CA"/>
+        </w:rPr>
+      </w:pPr>
+      <w:r>
+        <w:rPr>
+          <w:rFonts w:ascii="Consolas" w:hAnsi="Consolas" w:cs="Consolas"/>
+          <w:color w:val="6495ED"/>
+          <w:sz w:val="19"/>
+          <w:szCs w:val="19"/>
+          <w:lang w:val="en-CA"/>
+        </w:rPr>
+        <w:t>uniform</w:t>
+      </w:r>
+      <w:r>
+        <w:rPr>
+          <w:rFonts w:ascii="Consolas" w:hAnsi="Consolas" w:cs="Consolas"/>
+          <w:color w:val="000000"/>
+          <w:sz w:val="19"/>
+          <w:szCs w:val="19"/>
+          <w:lang w:val="en-CA"/>
+        </w:rPr>
+        <w:t xml:space="preserve"> </w:t>
+      </w:r>
+      <w:r>
+        <w:rPr>
+          <w:rFonts w:ascii="Consolas" w:hAnsi="Consolas" w:cs="Consolas"/>
+          <w:color w:val="6495ED"/>
+          <w:sz w:val="19"/>
+          <w:szCs w:val="19"/>
+          <w:lang w:val="en-CA"/>
+        </w:rPr>
+        <w:t>bool</w:t>
+      </w:r>
+      <w:r>
+        <w:rPr>
+          <w:rFonts w:ascii="Consolas" w:hAnsi="Consolas" w:cs="Consolas"/>
+          <w:color w:val="000000"/>
+          <w:sz w:val="19"/>
+          <w:szCs w:val="19"/>
+          <w:lang w:val="en-CA"/>
+        </w:rPr>
+        <w:t xml:space="preserve"> itsDeadJim;</w:t>
+      </w:r>
+    </w:p>
+    <w:p>
+      <w:pPr>
+        <w:autoSpaceDE w:val="0"/>
+        <w:autoSpaceDN w:val="0"/>
+        <w:adjustRightInd w:val="0"/>
+        <w:spacing w:after="0" w:line="240" w:lineRule="auto"/>
+        <w:rPr>
+          <w:rFonts w:ascii="Consolas" w:hAnsi="Consolas" w:cs="Consolas"/>
+          <w:color w:val="000000"/>
+          <w:sz w:val="19"/>
+          <w:szCs w:val="19"/>
+          <w:lang w:val="en-CA"/>
+        </w:rPr>
+      </w:pPr>
+      <w:r>
+        <w:rPr>
+          <w:rFonts w:ascii="Consolas" w:hAnsi="Consolas" w:cs="Consolas"/>
+          <w:color w:val="6495ED"/>
+          <w:sz w:val="19"/>
+          <w:szCs w:val="19"/>
+          <w:lang w:val="en-CA"/>
+        </w:rPr>
+        <w:t>uniform</w:t>
+      </w:r>
+      <w:r>
+        <w:rPr>
+          <w:rFonts w:ascii="Consolas" w:hAnsi="Consolas" w:cs="Consolas"/>
+          <w:color w:val="000000"/>
+          <w:sz w:val="19"/>
+          <w:szCs w:val="19"/>
+          <w:lang w:val="en-CA"/>
+        </w:rPr>
+        <w:t xml:space="preserve"> </w:t>
+      </w:r>
+      <w:r>
+        <w:rPr>
+          <w:rFonts w:ascii="Consolas" w:hAnsi="Consolas" w:cs="Consolas"/>
+          <w:color w:val="6495ED"/>
+          <w:sz w:val="19"/>
+          <w:szCs w:val="19"/>
+          <w:lang w:val="en-CA"/>
+        </w:rPr>
+        <w:t>float</w:t>
+      </w:r>
+      <w:r>
+        <w:rPr>
+          <w:rFonts w:ascii="Consolas" w:hAnsi="Consolas" w:cs="Consolas"/>
+          <w:color w:val="000000"/>
+          <w:sz w:val="19"/>
+          <w:szCs w:val="19"/>
+          <w:lang w:val="en-CA"/>
+        </w:rPr>
+        <w:t xml:space="preserve"> offset;</w:t>
+      </w:r>
+    </w:p>
+    <w:p>
+      <w:pPr>
+        <w:autoSpaceDE w:val="0"/>
+        <w:autoSpaceDN w:val="0"/>
+        <w:adjustRightInd w:val="0"/>
+        <w:spacing w:after="0" w:line="240" w:lineRule="auto"/>
+        <w:rPr>
+          <w:rFonts w:ascii="Consolas" w:hAnsi="Consolas" w:cs="Consolas"/>
+          <w:color w:val="000000"/>
+          <w:sz w:val="19"/>
+          <w:szCs w:val="19"/>
+          <w:lang w:val="en-CA"/>
+        </w:rPr>
+      </w:pPr>
+    </w:p>
+    <w:p>
+      <w:pPr>
+        <w:autoSpaceDE w:val="0"/>
+        <w:autoSpaceDN w:val="0"/>
+        <w:adjustRightInd w:val="0"/>
+        <w:spacing w:after="0" w:line="240" w:lineRule="auto"/>
+        <w:rPr>
+          <w:rFonts w:ascii="Consolas" w:hAnsi="Consolas" w:cs="Consolas"/>
+          <w:color w:val="000000"/>
+          <w:sz w:val="19"/>
+          <w:szCs w:val="19"/>
+          <w:lang w:val="en-CA"/>
+        </w:rPr>
+      </w:pPr>
+      <w:r>
+        <w:rPr>
+          <w:rFonts w:ascii="Consolas" w:hAnsi="Consolas" w:cs="Consolas"/>
+          <w:color w:val="6495ED"/>
+          <w:sz w:val="19"/>
+          <w:szCs w:val="19"/>
+          <w:lang w:val="en-CA"/>
+        </w:rPr>
+        <w:t>void</w:t>
+      </w:r>
+      <w:r>
+        <w:rPr>
+          <w:rFonts w:ascii="Consolas" w:hAnsi="Consolas" w:cs="Consolas"/>
+          <w:color w:val="000000"/>
+          <w:sz w:val="19"/>
+          <w:szCs w:val="19"/>
+          <w:lang w:val="en-CA"/>
+        </w:rPr>
+        <w:t xml:space="preserve"> main()</w:t>
+      </w:r>
+    </w:p>
+    <w:p>
+      <w:pPr>
+        <w:autoSpaceDE w:val="0"/>
+        <w:autoSpaceDN w:val="0"/>
+        <w:adjustRightInd w:val="0"/>
+        <w:spacing w:after="0" w:line="240" w:lineRule="auto"/>
+        <w:rPr>
+          <w:rFonts w:ascii="Consolas" w:hAnsi="Consolas" w:cs="Consolas"/>
+          <w:color w:val="000000"/>
+          <w:sz w:val="19"/>
+          <w:szCs w:val="19"/>
+          <w:lang w:val="en-CA"/>
+        </w:rPr>
+      </w:pPr>
+      <w:r>
+        <w:rPr>
+          <w:rFonts w:ascii="Consolas" w:hAnsi="Consolas" w:cs="Consolas"/>
+          <w:color w:val="000000"/>
+          <w:sz w:val="19"/>
+          <w:szCs w:val="19"/>
+          <w:lang w:val="en-CA"/>
+        </w:rPr>
+        <w:t>{</w:t>
+      </w:r>
+    </w:p>
+    <w:p>
+      <w:pPr>
+        <w:autoSpaceDE w:val="0"/>
+        <w:autoSpaceDN w:val="0"/>
+        <w:adjustRightInd w:val="0"/>
+        <w:spacing w:after="0" w:line="240" w:lineRule="auto"/>
+        <w:rPr>
+          <w:rFonts w:ascii="Consolas" w:hAnsi="Consolas" w:cs="Consolas"/>
+          <w:color w:val="000000"/>
+          <w:sz w:val="19"/>
+          <w:szCs w:val="19"/>
+          <w:lang w:val="en-CA"/>
+        </w:rPr>
+      </w:pPr>
+      <w:r>
+        <w:rPr>
+          <w:rFonts w:ascii="Consolas" w:hAnsi="Consolas" w:cs="Consolas"/>
+          <w:color w:val="000000"/>
+          <w:sz w:val="19"/>
+          <w:szCs w:val="19"/>
+          <w:lang w:val="en-CA"/>
+        </w:rPr>
+        <w:t xml:space="preserve">    </w:t>
+      </w:r>
+      <w:r>
+        <w:rPr>
+          <w:rFonts w:ascii="Consolas" w:hAnsi="Consolas" w:cs="Consolas"/>
+          <w:color w:val="6495ED"/>
+          <w:sz w:val="19"/>
+          <w:szCs w:val="19"/>
+          <w:lang w:val="en-CA"/>
+        </w:rPr>
+        <w:t>vec4</w:t>
+      </w:r>
+      <w:r>
+        <w:rPr>
+          <w:rFonts w:ascii="Consolas" w:hAnsi="Consolas" w:cs="Consolas"/>
+          <w:color w:val="000000"/>
+          <w:sz w:val="19"/>
+          <w:szCs w:val="19"/>
+          <w:lang w:val="en-CA"/>
+        </w:rPr>
+        <w:t xml:space="preserve"> vertPosition = vPosition;</w:t>
+      </w:r>
+    </w:p>
+    <w:p>
+      <w:pPr>
+        <w:autoSpaceDE w:val="0"/>
+        <w:autoSpaceDN w:val="0"/>
+        <w:adjustRightInd w:val="0"/>
+        <w:spacing w:after="0" w:line="240" w:lineRule="auto"/>
+        <w:rPr>
+          <w:rFonts w:ascii="Consolas" w:hAnsi="Consolas" w:cs="Consolas"/>
+          <w:color w:val="000000"/>
+          <w:sz w:val="19"/>
+          <w:szCs w:val="19"/>
+          <w:lang w:val="en-CA"/>
+        </w:rPr>
+      </w:pPr>
+      <w:r>
+        <w:rPr>
+          <w:rFonts w:ascii="Consolas" w:hAnsi="Consolas" w:cs="Consolas"/>
+          <w:color w:val="000000"/>
+          <w:sz w:val="19"/>
+          <w:szCs w:val="19"/>
+          <w:lang w:val="en-CA"/>
+        </w:rPr>
+        <w:tab/>
+      </w:r>
+    </w:p>
+    <w:p>
+      <w:pPr>
+        <w:autoSpaceDE w:val="0"/>
+        <w:autoSpaceDN w:val="0"/>
+        <w:adjustRightInd w:val="0"/>
+        <w:spacing w:after="0" w:line="240" w:lineRule="auto"/>
+        <w:rPr>
+          <w:rFonts w:ascii="Consolas" w:hAnsi="Consolas" w:cs="Consolas"/>
+          <w:color w:val="000000"/>
+          <w:sz w:val="19"/>
+          <w:szCs w:val="19"/>
+          <w:lang w:val="en-CA"/>
+        </w:rPr>
+      </w:pPr>
+      <w:r>
+        <w:rPr>
+          <w:rFonts w:ascii="Consolas" w:hAnsi="Consolas" w:cs="Consolas"/>
+          <w:color w:val="000000"/>
+          <w:sz w:val="19"/>
+          <w:szCs w:val="19"/>
+          <w:lang w:val="en-CA"/>
+        </w:rPr>
+        <w:t xml:space="preserve">    </w:t>
+      </w:r>
+      <w:r>
+        <w:rPr>
+          <w:rFonts w:ascii="Consolas" w:hAnsi="Consolas" w:cs="Consolas"/>
+          <w:color w:val="6495ED"/>
+          <w:sz w:val="19"/>
+          <w:szCs w:val="19"/>
+          <w:lang w:val="en-CA"/>
+        </w:rPr>
+        <w:t>mat4</w:t>
+      </w:r>
+      <w:r>
+        <w:rPr>
+          <w:rFonts w:ascii="Consolas" w:hAnsi="Consolas" w:cs="Consolas"/>
+          <w:color w:val="000000"/>
+          <w:sz w:val="19"/>
+          <w:szCs w:val="19"/>
+          <w:lang w:val="en-CA"/>
+        </w:rPr>
+        <w:t xml:space="preserve"> matMVP = matProj * matView * matModel;</w:t>
+      </w:r>
+    </w:p>
+    <w:p>
+      <w:pPr>
+        <w:autoSpaceDE w:val="0"/>
+        <w:autoSpaceDN w:val="0"/>
+        <w:adjustRightInd w:val="0"/>
+        <w:spacing w:after="0" w:line="240" w:lineRule="auto"/>
+        <w:rPr>
+          <w:rFonts w:ascii="Consolas" w:hAnsi="Consolas" w:cs="Consolas"/>
+          <w:color w:val="000000"/>
+          <w:sz w:val="19"/>
+          <w:szCs w:val="19"/>
+          <w:lang w:val="en-CA"/>
+        </w:rPr>
+      </w:pPr>
+    </w:p>
+    <w:p>
+      <w:pPr>
+        <w:autoSpaceDE w:val="0"/>
+        <w:autoSpaceDN w:val="0"/>
+        <w:adjustRightInd w:val="0"/>
+        <w:spacing w:after="0" w:line="240" w:lineRule="auto"/>
+        <w:rPr>
+          <w:rFonts w:ascii="Consolas" w:hAnsi="Consolas" w:cs="Consolas"/>
+          <w:color w:val="000000"/>
+          <w:sz w:val="19"/>
+          <w:szCs w:val="19"/>
+          <w:lang w:val="en-CA"/>
+        </w:rPr>
+      </w:pPr>
+      <w:r>
+        <w:rPr>
+          <w:rFonts w:ascii="Consolas" w:hAnsi="Consolas" w:cs="Consolas"/>
+          <w:color w:val="000000"/>
+          <w:sz w:val="19"/>
+          <w:szCs w:val="19"/>
+          <w:lang w:val="en-CA"/>
+        </w:rPr>
+        <w:tab/>
+      </w:r>
+      <w:r>
+        <w:rPr>
+          <w:rFonts w:ascii="Consolas" w:hAnsi="Consolas" w:cs="Consolas"/>
+          <w:color w:val="6495ED"/>
+          <w:sz w:val="19"/>
+          <w:szCs w:val="19"/>
+          <w:lang w:val="en-CA"/>
+        </w:rPr>
+        <w:t>if</w:t>
+      </w:r>
+      <w:r>
+        <w:rPr>
+          <w:rFonts w:ascii="Consolas" w:hAnsi="Consolas" w:cs="Consolas"/>
+          <w:color w:val="000000"/>
+          <w:sz w:val="19"/>
+          <w:szCs w:val="19"/>
+          <w:lang w:val="en-CA"/>
+        </w:rPr>
+        <w:t>(itsDeadJim)</w:t>
+      </w:r>
+    </w:p>
+    <w:p>
+      <w:pPr>
+        <w:autoSpaceDE w:val="0"/>
+        <w:autoSpaceDN w:val="0"/>
+        <w:adjustRightInd w:val="0"/>
+        <w:spacing w:after="0" w:line="240" w:lineRule="auto"/>
+        <w:rPr>
+          <w:rFonts w:ascii="Consolas" w:hAnsi="Consolas" w:cs="Consolas"/>
+          <w:color w:val="000000"/>
+          <w:sz w:val="19"/>
+          <w:szCs w:val="19"/>
+          <w:lang w:val="en-CA"/>
+        </w:rPr>
+      </w:pPr>
+      <w:r>
+        <w:rPr>
+          <w:rFonts w:ascii="Consolas" w:hAnsi="Consolas" w:cs="Consolas"/>
+          <w:color w:val="000000"/>
+          <w:sz w:val="19"/>
+          <w:szCs w:val="19"/>
+          <w:lang w:val="en-CA"/>
+        </w:rPr>
+        <w:tab/>
+        <w:t>{</w:t>
+      </w:r>
+    </w:p>
+    <w:p>
+      <w:pPr>
+        <w:autoSpaceDE w:val="0"/>
+        <w:autoSpaceDN w:val="0"/>
+        <w:adjustRightInd w:val="0"/>
+        <w:spacing w:after="0" w:line="240" w:lineRule="auto"/>
+        <w:rPr>
+          <w:rFonts w:ascii="Consolas" w:hAnsi="Consolas" w:cs="Consolas"/>
+          <w:color w:val="000000"/>
+          <w:sz w:val="19"/>
+          <w:szCs w:val="19"/>
+          <w:lang w:val="en-CA"/>
+        </w:rPr>
+      </w:pPr>
+      <w:r>
+        <w:rPr>
+          <w:rFonts w:ascii="Consolas" w:hAnsi="Consolas" w:cs="Consolas"/>
+          <w:color w:val="000000"/>
+          <w:sz w:val="19"/>
+          <w:szCs w:val="19"/>
+          <w:lang w:val="en-CA"/>
+        </w:rPr>
+        <w:tab/>
+      </w:r>
+      <w:r>
+        <w:rPr>
+          <w:rFonts w:ascii="Consolas" w:hAnsi="Consolas" w:cs="Consolas"/>
+          <w:color w:val="000000"/>
+          <w:sz w:val="19"/>
+          <w:szCs w:val="19"/>
+          <w:lang w:val="en-CA"/>
+        </w:rPr>
+        <w:tab/>
+        <w:t>vertPosition.xyz *= (vNormal.xyz * offset);</w:t>
+      </w:r>
+    </w:p>
+    <w:p>
+      <w:pPr>
+        <w:autoSpaceDE w:val="0"/>
+        <w:autoSpaceDN w:val="0"/>
+        <w:adjustRightInd w:val="0"/>
+        <w:spacing w:after="0" w:line="240" w:lineRule="auto"/>
+        <w:rPr>
+          <w:rFonts w:ascii="Consolas" w:hAnsi="Consolas" w:cs="Consolas"/>
+          <w:color w:val="000000"/>
+          <w:sz w:val="19"/>
+          <w:szCs w:val="19"/>
+          <w:lang w:val="es-MX"/>
+        </w:rPr>
+      </w:pPr>
+      <w:r>
+        <w:rPr>
+          <w:rFonts w:ascii="Consolas" w:hAnsi="Consolas" w:cs="Consolas"/>
+          <w:color w:val="000000"/>
+          <w:sz w:val="19"/>
+          <w:szCs w:val="19"/>
+          <w:lang w:val="en-CA"/>
+        </w:rPr>
+        <w:tab/>
+      </w:r>
+      <w:r>
+        <w:rPr>
+          <w:rFonts w:ascii="Consolas" w:hAnsi="Consolas" w:cs="Consolas"/>
+          <w:color w:val="000000"/>
+          <w:sz w:val="19"/>
+          <w:szCs w:val="19"/>
+          <w:lang w:val="es-MX"/>
+        </w:rPr>
+        <w:t>}</w:t>
+      </w:r>
+    </w:p>
+    <w:p>
+      <w:pPr>
+        <w:autoSpaceDE w:val="0"/>
+        <w:autoSpaceDN w:val="0"/>
+        <w:adjustRightInd w:val="0"/>
+        <w:spacing w:after="0" w:line="240" w:lineRule="auto"/>
+        <w:rPr>
+          <w:rFonts w:ascii="Consolas" w:hAnsi="Consolas" w:cs="Consolas"/>
+          <w:color w:val="000000"/>
+          <w:sz w:val="19"/>
+          <w:szCs w:val="19"/>
+          <w:lang w:val="es-MX"/>
+        </w:rPr>
+      </w:pPr>
+      <w:r>
+        <w:rPr>
+          <w:rFonts w:ascii="Consolas" w:hAnsi="Consolas" w:cs="Consolas"/>
+          <w:color w:val="000000"/>
+          <w:sz w:val="19"/>
+          <w:szCs w:val="19"/>
+          <w:lang w:val="es-MX"/>
+        </w:rPr>
+        <w:tab/>
+      </w:r>
+    </w:p>
+    <w:p>
+      <w:pPr>
+        <w:rPr>
+          <w:rFonts w:ascii="Consolas" w:hAnsi="Consolas" w:cs="Consolas"/>
+          <w:color w:val="000000"/>
+          <w:sz w:val="19"/>
+          <w:szCs w:val="19"/>
+          <w:lang w:val="es-MX"/>
+        </w:rPr>
+      </w:pPr>
+      <w:r>
+        <w:rPr>
+          <w:rFonts w:ascii="Consolas" w:hAnsi="Consolas" w:cs="Consolas"/>
+          <w:color w:val="000000"/>
+          <w:sz w:val="19"/>
+          <w:szCs w:val="19"/>
+          <w:lang w:val="es-MX"/>
+        </w:rPr>
+        <w:tab/>
+      </w:r>
+      <w:r>
+        <w:rPr>
+          <w:rFonts w:ascii="Consolas" w:hAnsi="Consolas" w:cs="Consolas"/>
+          <w:color w:val="7CFC00"/>
+          <w:sz w:val="19"/>
+          <w:szCs w:val="19"/>
+          <w:lang w:val="es-MX"/>
+        </w:rPr>
+        <w:t>gl_Position</w:t>
+      </w:r>
+      <w:r>
+        <w:rPr>
+          <w:rFonts w:ascii="Consolas" w:hAnsi="Consolas" w:cs="Consolas"/>
+          <w:color w:val="000000"/>
+          <w:sz w:val="19"/>
+          <w:szCs w:val="19"/>
+          <w:lang w:val="es-MX"/>
+        </w:rPr>
+        <w:t xml:space="preserve"> = matMVP * </w:t>
+      </w:r>
+      <w:r>
+        <w:rPr>
+          <w:rFonts w:ascii="Consolas" w:hAnsi="Consolas" w:cs="Consolas"/>
+          <w:color w:val="6495ED"/>
+          <w:sz w:val="19"/>
+          <w:szCs w:val="19"/>
+          <w:lang w:val="es-MX"/>
+        </w:rPr>
+        <w:t>vec4</w:t>
+      </w:r>
+      <w:r>
+        <w:rPr>
+          <w:rFonts w:ascii="Consolas" w:hAnsi="Consolas" w:cs="Consolas"/>
+          <w:color w:val="000000"/>
+          <w:sz w:val="19"/>
+          <w:szCs w:val="19"/>
+          <w:lang w:val="es-MX"/>
+        </w:rPr>
+        <w:t>(vertPosition.xyz, 1.0);</w:t>
+      </w:r>
+    </w:p>
+    <w:p>
+      <w:pPr>
+        <w:rPr>
+          <w:rFonts w:ascii="Consolas" w:hAnsi="Consolas" w:cs="Consolas"/>
+          <w:color w:val="000000"/>
+          <w:sz w:val="19"/>
+          <w:szCs w:val="19"/>
+          <w:lang w:val="es-MX"/>
+        </w:rPr>
+      </w:pPr>
+    </w:p>
+    <w:p>
+      <w:pPr>
+        <w:rPr>
+          <w:u w:val="single"/>
+          <w:lang w:val="en-CA"/>
+        </w:rPr>
+      </w:pPr>
+      <w:r>
+        <w:rPr>
+          <w:u w:val="single"/>
+          <w:lang w:val="en-CA"/>
+        </w:rPr>
+        <w:t>Validation In code:</w:t>
+      </w:r>
+    </w:p>
+    <w:p>
+      <w:pPr>
+        <w:autoSpaceDE w:val="0"/>
+        <w:autoSpaceDN w:val="0"/>
+        <w:adjustRightInd w:val="0"/>
+        <w:spacing w:after="0" w:line="240" w:lineRule="auto"/>
+        <w:rPr>
+          <w:rFonts w:ascii="Consolas" w:hAnsi="Consolas" w:cs="Consolas"/>
+          <w:color w:val="000000"/>
+          <w:sz w:val="19"/>
+          <w:szCs w:val="19"/>
+          <w:lang w:val="en-CA"/>
+        </w:rPr>
+      </w:pPr>
+      <w:r>
+        <w:rPr>
+          <w:rFonts w:ascii="Consolas" w:hAnsi="Consolas" w:cs="Consolas"/>
+          <w:color w:val="0000FF"/>
+          <w:sz w:val="19"/>
+          <w:szCs w:val="19"/>
+          <w:lang w:val="en-CA"/>
+        </w:rPr>
+        <w:t>void</w:t>
+      </w:r>
+      <w:r>
+        <w:rPr>
+          <w:rFonts w:ascii="Consolas" w:hAnsi="Consolas" w:cs="Consolas"/>
+          <w:color w:val="000000"/>
+          <w:sz w:val="19"/>
+          <w:szCs w:val="19"/>
+          <w:lang w:val="en-CA"/>
+        </w:rPr>
+        <w:t xml:space="preserve"> shouldStarDestroyerExplode(</w:t>
+      </w:r>
+      <w:r>
+        <w:rPr>
+          <w:rFonts w:ascii="Consolas" w:hAnsi="Consolas" w:cs="Consolas"/>
+          <w:color w:val="0000FF"/>
+          <w:sz w:val="19"/>
+          <w:szCs w:val="19"/>
+          <w:lang w:val="en-CA"/>
+        </w:rPr>
+        <w:t>float</w:t>
+      </w:r>
+      <w:r>
+        <w:rPr>
+          <w:rFonts w:ascii="Consolas" w:hAnsi="Consolas" w:cs="Consolas"/>
+          <w:color w:val="000000"/>
+          <w:sz w:val="19"/>
+          <w:szCs w:val="19"/>
+          <w:lang w:val="en-CA"/>
+        </w:rPr>
+        <w:t xml:space="preserve"> </w:t>
+      </w:r>
+      <w:r>
+        <w:rPr>
+          <w:rFonts w:ascii="Consolas" w:hAnsi="Consolas" w:cs="Consolas"/>
+          <w:color w:val="808080"/>
+          <w:sz w:val="19"/>
+          <w:szCs w:val="19"/>
+          <w:lang w:val="en-CA"/>
+        </w:rPr>
+        <w:t>averageDeltaTime</w:t>
+      </w:r>
+      <w:r>
+        <w:rPr>
+          <w:rFonts w:ascii="Consolas" w:hAnsi="Consolas" w:cs="Consolas"/>
+          <w:color w:val="000000"/>
+          <w:sz w:val="19"/>
+          <w:szCs w:val="19"/>
+          <w:lang w:val="en-CA"/>
+        </w:rPr>
+        <w:t>)</w:t>
+      </w:r>
+    </w:p>
+    <w:p>
+      <w:pPr>
+        <w:autoSpaceDE w:val="0"/>
+        <w:autoSpaceDN w:val="0"/>
+        <w:adjustRightInd w:val="0"/>
+        <w:spacing w:after="0" w:line="240" w:lineRule="auto"/>
+        <w:rPr>
+          <w:rFonts w:ascii="Consolas" w:hAnsi="Consolas" w:cs="Consolas"/>
+          <w:color w:val="000000"/>
+          <w:sz w:val="19"/>
+          <w:szCs w:val="19"/>
+          <w:lang w:val="en-CA"/>
+        </w:rPr>
+      </w:pPr>
+      <w:r>
+        <w:rPr>
+          <w:rFonts w:ascii="Consolas" w:hAnsi="Consolas" w:cs="Consolas"/>
+          <w:color w:val="000000"/>
+          <w:sz w:val="19"/>
+          <w:szCs w:val="19"/>
+          <w:lang w:val="en-CA"/>
+        </w:rPr>
+        <w:t>{</w:t>
+      </w:r>
+    </w:p>
+    <w:p>
+      <w:pPr>
+        <w:autoSpaceDE w:val="0"/>
+        <w:autoSpaceDN w:val="0"/>
+        <w:adjustRightInd w:val="0"/>
+        <w:spacing w:after="0" w:line="240" w:lineRule="auto"/>
+        <w:rPr>
+          <w:rFonts w:ascii="Consolas" w:hAnsi="Consolas" w:cs="Consolas"/>
+          <w:color w:val="000000"/>
+          <w:sz w:val="19"/>
+          <w:szCs w:val="19"/>
+          <w:lang w:val="en-CA"/>
+        </w:rPr>
+      </w:pPr>
+      <w:r>
+        <w:rPr>
+          <w:rFonts w:ascii="Consolas" w:hAnsi="Consolas" w:cs="Consolas"/>
+          <w:color w:val="000000"/>
+          <w:sz w:val="19"/>
+          <w:szCs w:val="19"/>
+          <w:lang w:val="en-CA"/>
+        </w:rPr>
+        <w:tab/>
+      </w:r>
+      <w:r>
+        <w:rPr>
+          <w:rFonts w:ascii="Consolas" w:hAnsi="Consolas" w:cs="Consolas"/>
+          <w:color w:val="0000FF"/>
+          <w:sz w:val="19"/>
+          <w:szCs w:val="19"/>
+          <w:lang w:val="en-CA"/>
+        </w:rPr>
+        <w:t>float</w:t>
+      </w:r>
+      <w:r>
+        <w:rPr>
+          <w:rFonts w:ascii="Consolas" w:hAnsi="Consolas" w:cs="Consolas"/>
+          <w:color w:val="000000"/>
+          <w:sz w:val="19"/>
+          <w:szCs w:val="19"/>
+          <w:lang w:val="en-CA"/>
+        </w:rPr>
+        <w:t xml:space="preserve"> totalHealth = leftShieldHealth + rightShieldHealth;</w:t>
+      </w:r>
+    </w:p>
+    <w:p>
+      <w:pPr>
+        <w:autoSpaceDE w:val="0"/>
+        <w:autoSpaceDN w:val="0"/>
+        <w:adjustRightInd w:val="0"/>
+        <w:spacing w:after="0" w:line="240" w:lineRule="auto"/>
+        <w:rPr>
+          <w:rFonts w:ascii="Consolas" w:hAnsi="Consolas" w:cs="Consolas"/>
+          <w:color w:val="000000"/>
+          <w:sz w:val="19"/>
+          <w:szCs w:val="19"/>
+          <w:lang w:val="en-CA"/>
+        </w:rPr>
+      </w:pPr>
+      <w:r>
+        <w:rPr>
+          <w:rFonts w:ascii="Consolas" w:hAnsi="Consolas" w:cs="Consolas"/>
+          <w:color w:val="000000"/>
+          <w:sz w:val="19"/>
+          <w:szCs w:val="19"/>
+          <w:lang w:val="en-CA"/>
+        </w:rPr>
+        <w:tab/>
+      </w:r>
+      <w:r>
+        <w:rPr>
+          <w:rFonts w:ascii="Consolas" w:hAnsi="Consolas" w:cs="Consolas"/>
+          <w:color w:val="0000FF"/>
+          <w:sz w:val="19"/>
+          <w:szCs w:val="19"/>
+          <w:lang w:val="en-CA"/>
+        </w:rPr>
+        <w:t>if</w:t>
+      </w:r>
+      <w:r>
+        <w:rPr>
+          <w:rFonts w:ascii="Consolas" w:hAnsi="Consolas" w:cs="Consolas"/>
+          <w:color w:val="000000"/>
+          <w:sz w:val="19"/>
+          <w:szCs w:val="19"/>
+          <w:lang w:val="en-CA"/>
+        </w:rPr>
+        <w:t xml:space="preserve"> (totalHealth &lt;= 0.0f)</w:t>
+      </w:r>
+    </w:p>
+    <w:p>
+      <w:pPr>
+        <w:autoSpaceDE w:val="0"/>
+        <w:autoSpaceDN w:val="0"/>
+        <w:adjustRightInd w:val="0"/>
+        <w:spacing w:after="0" w:line="240" w:lineRule="auto"/>
+        <w:rPr>
+          <w:rFonts w:ascii="Consolas" w:hAnsi="Consolas" w:cs="Consolas"/>
+          <w:color w:val="000000"/>
+          <w:sz w:val="19"/>
+          <w:szCs w:val="19"/>
+          <w:lang w:val="en-CA"/>
+        </w:rPr>
+      </w:pPr>
+      <w:r>
+        <w:rPr>
+          <w:rFonts w:ascii="Consolas" w:hAnsi="Consolas" w:cs="Consolas"/>
+          <w:color w:val="000000"/>
+          <w:sz w:val="19"/>
+          <w:szCs w:val="19"/>
+          <w:lang w:val="en-CA"/>
+        </w:rPr>
+        <w:tab/>
+        <w:t>{</w:t>
+      </w:r>
+    </w:p>
+    <w:p>
+      <w:pPr>
+        <w:autoSpaceDE w:val="0"/>
+        <w:autoSpaceDN w:val="0"/>
+        <w:adjustRightInd w:val="0"/>
+        <w:spacing w:after="0" w:line="240" w:lineRule="auto"/>
+        <w:rPr>
+          <w:rFonts w:ascii="Consolas" w:hAnsi="Consolas" w:cs="Consolas"/>
+          <w:color w:val="000000"/>
+          <w:sz w:val="19"/>
+          <w:szCs w:val="19"/>
+          <w:lang w:val="en-CA"/>
+        </w:rPr>
+      </w:pPr>
+      <w:r>
+        <w:rPr>
+          <w:rFonts w:ascii="Consolas" w:hAnsi="Consolas" w:cs="Consolas"/>
+          <w:color w:val="000000"/>
+          <w:sz w:val="19"/>
+          <w:szCs w:val="19"/>
+          <w:lang w:val="en-CA"/>
+        </w:rPr>
+        <w:tab/>
+      </w:r>
+      <w:r>
+        <w:rPr>
+          <w:rFonts w:ascii="Consolas" w:hAnsi="Consolas" w:cs="Consolas"/>
+          <w:color w:val="000000"/>
+          <w:sz w:val="19"/>
+          <w:szCs w:val="19"/>
+          <w:lang w:val="en-CA"/>
+        </w:rPr>
+        <w:tab/>
+        <w:t xml:space="preserve">itsDeadJim = </w:t>
+      </w:r>
+      <w:r>
+        <w:rPr>
+          <w:rFonts w:ascii="Consolas" w:hAnsi="Consolas" w:cs="Consolas"/>
+          <w:color w:val="0000FF"/>
+          <w:sz w:val="19"/>
+          <w:szCs w:val="19"/>
+          <w:lang w:val="en-CA"/>
+        </w:rPr>
+        <w:t>true</w:t>
+      </w:r>
+      <w:r>
+        <w:rPr>
+          <w:rFonts w:ascii="Consolas" w:hAnsi="Consolas" w:cs="Consolas"/>
+          <w:color w:val="000000"/>
+          <w:sz w:val="19"/>
+          <w:szCs w:val="19"/>
+          <w:lang w:val="en-CA"/>
+        </w:rPr>
+        <w:t>;</w:t>
+      </w:r>
+    </w:p>
+    <w:p>
+      <w:pPr>
+        <w:autoSpaceDE w:val="0"/>
+        <w:autoSpaceDN w:val="0"/>
+        <w:adjustRightInd w:val="0"/>
+        <w:spacing w:after="0" w:line="240" w:lineRule="auto"/>
+        <w:rPr>
+          <w:rFonts w:ascii="Consolas" w:hAnsi="Consolas" w:cs="Consolas"/>
+          <w:color w:val="000000"/>
+          <w:sz w:val="19"/>
+          <w:szCs w:val="19"/>
+          <w:lang w:val="es-MX"/>
+        </w:rPr>
+      </w:pPr>
+      <w:r>
+        <w:rPr>
+          <w:rFonts w:ascii="Consolas" w:hAnsi="Consolas" w:cs="Consolas"/>
+          <w:color w:val="000000"/>
+          <w:sz w:val="19"/>
+          <w:szCs w:val="19"/>
+          <w:lang w:val="en-CA"/>
+        </w:rPr>
+        <w:tab/>
+      </w:r>
+      <w:r>
+        <w:rPr>
+          <w:rFonts w:ascii="Consolas" w:hAnsi="Consolas" w:cs="Consolas"/>
+          <w:color w:val="000000"/>
+          <w:sz w:val="19"/>
+          <w:szCs w:val="19"/>
+          <w:lang w:val="en-CA"/>
+        </w:rPr>
+        <w:tab/>
+      </w:r>
+      <w:r>
+        <w:rPr>
+          <w:rFonts w:ascii="Consolas" w:hAnsi="Consolas" w:cs="Consolas"/>
+          <w:color w:val="000000"/>
+          <w:sz w:val="19"/>
+          <w:szCs w:val="19"/>
+          <w:lang w:val="es-MX"/>
+        </w:rPr>
+        <w:t xml:space="preserve">offset += </w:t>
+      </w:r>
+      <w:r>
+        <w:rPr>
+          <w:rFonts w:ascii="Consolas" w:hAnsi="Consolas" w:cs="Consolas"/>
+          <w:color w:val="808080"/>
+          <w:sz w:val="19"/>
+          <w:szCs w:val="19"/>
+          <w:lang w:val="es-MX"/>
+        </w:rPr>
+        <w:t>averageDeltaTime</w:t>
+      </w:r>
+      <w:r>
+        <w:rPr>
+          <w:rFonts w:ascii="Consolas" w:hAnsi="Consolas" w:cs="Consolas"/>
+          <w:color w:val="000000"/>
+          <w:sz w:val="19"/>
+          <w:szCs w:val="19"/>
+          <w:lang w:val="es-MX"/>
+        </w:rPr>
+        <w:t>;</w:t>
+      </w:r>
+    </w:p>
+    <w:p>
+      <w:pPr>
+        <w:autoSpaceDE w:val="0"/>
+        <w:autoSpaceDN w:val="0"/>
+        <w:adjustRightInd w:val="0"/>
+        <w:spacing w:after="0" w:line="240" w:lineRule="auto"/>
+        <w:rPr>
+          <w:rFonts w:ascii="Consolas" w:hAnsi="Consolas" w:cs="Consolas"/>
+          <w:color w:val="000000"/>
+          <w:sz w:val="19"/>
+          <w:szCs w:val="19"/>
+          <w:lang w:val="es-MX"/>
+        </w:rPr>
+      </w:pPr>
+      <w:r>
+        <w:rPr>
+          <w:rFonts w:ascii="Consolas" w:hAnsi="Consolas" w:cs="Consolas"/>
+          <w:color w:val="000000"/>
+          <w:sz w:val="19"/>
+          <w:szCs w:val="19"/>
+          <w:lang w:val="es-MX"/>
+        </w:rPr>
+        <w:tab/>
+        <w:t>}</w:t>
+      </w:r>
+    </w:p>
+    <w:p>
+      <w:pPr>
+        <w:rPr>
+          <w:rFonts w:ascii="Consolas" w:hAnsi="Consolas" w:cs="Consolas"/>
+          <w:color w:val="000000"/>
+          <w:sz w:val="19"/>
+          <w:szCs w:val="19"/>
+          <w:lang w:val="es-MX"/>
+        </w:rPr>
+      </w:pPr>
+      <w:r>
+        <w:rPr>
+          <w:rFonts w:ascii="Consolas" w:hAnsi="Consolas" w:cs="Consolas"/>
+          <w:color w:val="000000"/>
+          <w:sz w:val="19"/>
+          <w:szCs w:val="19"/>
+          <w:lang w:val="es-MX"/>
+        </w:rPr>
+        <w:t>}</w:t>
+      </w:r>
+    </w:p>
+    <w:p>
+      <w:pPr>
+        <w:rPr>
+          <w:rFonts w:ascii="Consolas" w:hAnsi="Consolas" w:cs="Consolas"/>
+          <w:color w:val="000000"/>
+          <w:sz w:val="19"/>
+          <w:szCs w:val="19"/>
+          <w:lang w:val="es-MX"/>
+        </w:rPr>
+      </w:pPr>
+    </w:p>
+    <w:p>
+      <w:pPr>
+        <w:rPr>
+          <w:lang w:val="en-CA"/>
+        </w:rPr>
+      </w:pPr>
+      <w:r>
+        <w:rPr>
+          <w:lang w:val="en-CA"/>
+        </w:rPr>
+        <w:t>NOTE:</w:t>
+      </w:r>
+    </w:p>
+    <w:p>
+      <w:pPr>
+        <w:rPr>
+          <w:lang w:val="en-CA"/>
+        </w:rPr>
+      </w:pPr>
+      <w:r>
+        <w:rPr>
+          <w:lang w:val="en-CA"/>
+        </w:rPr>
+        <w:t xml:space="preserve">Making the star destroyer explode can be done by: pressing </w:t>
+      </w:r>
+      <w:r>
+        <w:rPr>
+          <w:lang w:val="en-CA"/>
+        </w:rPr>
+        <w:t>[</w:t>
+      </w:r>
+      <w:r>
+        <w:rPr>
+          <w:lang w:val="en-CA"/>
+        </w:rPr>
+        <w:t>2</w:t>
+      </w:r>
+      <w:r>
+        <w:rPr>
+          <w:lang w:val="en-CA"/>
+        </w:rPr>
+        <w:t>]</w:t>
+      </w:r>
+      <w:r>
+        <w:rPr>
+          <w:lang w:val="en-CA"/>
+        </w:rPr>
+        <w:t xml:space="preserve"> until both Generators are hit 4 times each, which takes WAY too long.</w:t>
+      </w:r>
+    </w:p>
+    <w:p>
+      <w:pPr>
+        <w:rPr>
+          <w:lang w:val="en-CA"/>
+        </w:rPr>
+      </w:pPr>
+      <w:r>
+        <w:rPr>
+          <w:lang w:val="en-CA"/>
+        </w:rPr>
+        <w:t>OR</w:t>
+      </w:r>
+    </w:p>
+    <w:p>
+      <w:pPr>
+        <w:rPr>
+          <w:lang w:val="en-CA"/>
+        </w:rPr>
+      </w:pPr>
+      <w:r>
+        <w:rPr>
+          <w:lang w:val="en-CA"/>
+        </w:rPr>
+        <w:t xml:space="preserve">Keys </w:t>
+      </w:r>
+      <w:r>
+        <w:rPr>
+          <w:lang w:val="en-CA"/>
+        </w:rPr>
+        <w:t>[</w:t>
+      </w:r>
+      <w:r>
+        <w:rPr>
+          <w:lang w:val="en-CA"/>
+        </w:rPr>
+        <w:t>9</w:t>
+      </w:r>
+      <w:r>
+        <w:rPr>
+          <w:lang w:val="en-CA"/>
+        </w:rPr>
+        <w:t>]</w:t>
+      </w:r>
+      <w:r>
+        <w:rPr>
+          <w:lang w:val="en-CA"/>
+        </w:rPr>
+        <w:t xml:space="preserve"> and </w:t>
+      </w:r>
+      <w:r>
+        <w:rPr>
+          <w:lang w:val="en-CA"/>
+        </w:rPr>
+        <w:t>[</w:t>
+      </w:r>
+      <w:r>
+        <w:rPr>
+          <w:lang w:val="en-CA"/>
+        </w:rPr>
+        <w:t>0</w:t>
+      </w:r>
+      <w:r>
+        <w:rPr>
+          <w:lang w:val="en-CA"/>
+        </w:rPr>
+        <w:t>]</w:t>
+      </w:r>
+      <w:r>
+        <w:rPr>
+          <w:lang w:val="en-CA"/>
+        </w:rPr>
+        <w:t xml:space="preserve"> decrease the life of the left and right generators which lets us get to the big boom </w:t>
+      </w:r>
+      <w:r>
+        <w:rPr>
+          <w:lang w:val="en-CA"/>
+        </w:rPr>
+        <w:t>faster.</w:t>
+      </w:r>
     </w:p>
     <w:sectPr>
       <w:pgSz w:w="12240" w:h="15840"/>
@@ -1317,6 +5336,28 @@
       <w:szCs w:val="26"/>
     </w:rPr>
   </w:style>
+  <w:style w:type="paragraph" w:styleId="Heading3">
+    <w:name w:val="heading 3"/>
+    <w:basedOn w:val="Normal"/>
+    <w:next w:val="Normal"/>
+    <w:link w:val="Heading3Char"/>
+    <w:uiPriority w:val="9"/>
+    <w:unhideWhenUsed/>
+    <w:qFormat/>
+    <w:rsid w:val="005263D5"/>
+    <w:pPr>
+      <w:keepNext/>
+      <w:keepLines/>
+      <w:spacing w:before="40" w:after="0"/>
+      <w:outlineLvl w:val="2"/>
+    </w:pPr>
+    <w:rPr>
+      <w:rFonts w:asciiTheme="majorHAnsi" w:eastAsiaTheme="majorEastAsia" w:hAnsiTheme="majorHAnsi" w:cstheme="majorBidi"/>
+      <w:color w:val="1F3763" w:themeColor="accent1" w:themeShade="7F"/>
+      <w:sz w:val="24"/>
+      <w:szCs w:val="24"/>
+    </w:rPr>
+  </w:style>
   <w:style w:type="character" w:default="1" w:styleId="DefaultParagraphFont">
     <w:name w:val="Default Paragraph Font"/>
     <w:uiPriority w:val="1"/>
@@ -1455,6 +5496,19 @@
     <w:link w:val="Footer"/>
     <w:uiPriority w:val="99"/>
     <w:rsid w:val="002E1726"/>
+  </w:style>
+  <w:style w:type="character" w:customStyle="1" w:styleId="Heading3Char">
+    <w:name w:val="Heading 3 Char"/>
+    <w:basedOn w:val="DefaultParagraphFont"/>
+    <w:link w:val="Heading3"/>
+    <w:uiPriority w:val="9"/>
+    <w:rsid w:val="005263D5"/>
+    <w:rPr>
+      <w:rFonts w:asciiTheme="majorHAnsi" w:eastAsiaTheme="majorEastAsia" w:hAnsiTheme="majorHAnsi" w:cstheme="majorBidi"/>
+      <w:color w:val="1F3763" w:themeColor="accent1" w:themeShade="7F"/>
+      <w:sz w:val="24"/>
+      <w:szCs w:val="24"/>
+    </w:rPr>
   </w:style>
 </w:styles>
 </file>

</xml_diff>

<commit_message>
Adds readme for assignment 5 of AI.
</commit_message>
<xml_diff>
--- a/ReadMe.docx
+++ b/ReadMe.docx
@@ -13,7 +13,19 @@
         <w:rPr>
           <w:lang w:val="en-CA"/>
         </w:rPr>
-        <w:t>Game Algorithms – Multi-Threading</w:t>
+        <w:t xml:space="preserve">Artificial Intelligence </w:t>
+      </w:r>
+      <w:r>
+        <w:rPr>
+          <w:lang w:val="en-CA"/>
+        </w:rPr>
+        <w:t xml:space="preserve">– </w:t>
+      </w:r>
+      <w:r>
+        <w:rPr>
+          <w:lang w:val="en-CA"/>
+        </w:rPr>
+        <w:t>Decision Making and Fuzzy Logic</w:t>
       </w:r>
     </w:p>
     <w:p>
@@ -28,6 +40,12 @@
           <w:lang w:val="en-CA"/>
         </w:rPr>
         <w:t>By David Zuniga Navarro</w:t>
+      </w:r>
+      <w:r>
+        <w:rPr>
+          <w:lang w:val="en-CA"/>
+        </w:rPr>
+        <w:t xml:space="preserve"> &amp; Jose Daniel Casado Aguilar</w:t>
       </w:r>
     </w:p>
     <w:p>
@@ -239,705 +257,495 @@
         <w:rPr>
           <w:lang w:val="en-CA"/>
         </w:rPr>
-        <w:t xml:space="preserve">I made a separate loop to load the models into the scene. </w:t>
-      </w:r>
-      <w:r>
-        <w:rPr>
-          <w:lang w:val="en-CA"/>
-        </w:rPr>
-        <w:t>Which lets you start the program way faster than before, which can be fully appreciated by watching the videos included in this submission. (NonThread.mp4 &amp; MultiThread.mp4)</w:t>
-      </w:r>
-    </w:p>
-    <w:p>
-      <w:pPr>
-        <w:rPr>
-          <w:lang w:val="en-CA"/>
-        </w:rPr>
-      </w:pPr>
-      <w:r>
-        <w:rPr>
-          <w:lang w:val="en-CA"/>
-        </w:rPr>
-        <w:t xml:space="preserve">To see this change in my project the only necessary thing is to change a line in the code (the thread </w:t>
-      </w:r>
-      <w:proofErr w:type="gramStart"/>
-      <w:r>
-        <w:rPr>
-          <w:lang w:val="en-CA"/>
-        </w:rPr>
-        <w:t>call</w:t>
-      </w:r>
-      <w:proofErr w:type="gramEnd"/>
-      <w:r>
-        <w:rPr>
-          <w:lang w:val="en-CA"/>
-        </w:rPr>
-        <w:t xml:space="preserve"> for the model loading). </w:t>
-      </w:r>
-    </w:p>
-    <w:p>
-      <w:pPr>
-        <w:rPr>
-          <w:lang w:val="en-CA"/>
-        </w:rPr>
-      </w:pPr>
-      <w:r>
-        <w:rPr>
-          <w:lang w:val="en-CA"/>
-        </w:rPr>
-        <w:t>This can be found on “theMain.cpp” file, lines 151 and 152:</w:t>
-      </w:r>
-    </w:p>
-    <w:p>
-      <w:pPr>
-        <w:autoSpaceDE w:val="0"/>
-        <w:autoSpaceDN w:val="0"/>
-        <w:adjustRightInd w:val="0"/>
-        <w:spacing w:after="0" w:line="240" w:lineRule="auto"/>
-        <w:rPr>
-          <w:rFonts w:ascii="Consolas" w:hAnsi="Consolas" w:cs="Consolas"/>
-          <w:sz w:val="19"/>
-          <w:szCs w:val="19"/>
-          <w:lang w:val="en-CA"/>
-        </w:rPr>
-      </w:pPr>
-      <w:r>
-        <w:rPr>
-          <w:rFonts w:ascii="Consolas" w:hAnsi="Consolas" w:cs="Consolas"/>
-          <w:color w:val="008000"/>
-          <w:sz w:val="19"/>
-          <w:szCs w:val="19"/>
-          <w:lang w:val="en-CA"/>
-        </w:rPr>
-        <w:t>//</w:t>
-      </w:r>
-      <w:proofErr w:type="spellStart"/>
-      <w:proofErr w:type="gramStart"/>
-      <w:r>
-        <w:rPr>
-          <w:rFonts w:ascii="Consolas" w:hAnsi="Consolas" w:cs="Consolas"/>
-          <w:color w:val="008000"/>
-          <w:sz w:val="19"/>
-          <w:szCs w:val="19"/>
-          <w:lang w:val="en-CA"/>
-        </w:rPr>
-        <w:t>JSONLoader</w:t>
-      </w:r>
-      <w:proofErr w:type="spellEnd"/>
-      <w:r>
-        <w:rPr>
-          <w:rFonts w:ascii="Consolas" w:hAnsi="Consolas" w:cs="Consolas"/>
-          <w:color w:val="008000"/>
-          <w:sz w:val="19"/>
-          <w:szCs w:val="19"/>
-          <w:lang w:val="en-CA"/>
-        </w:rPr>
-        <w:t>::</w:t>
-      </w:r>
-      <w:proofErr w:type="spellStart"/>
-      <w:proofErr w:type="gramEnd"/>
-      <w:r>
-        <w:rPr>
-          <w:rFonts w:ascii="Consolas" w:hAnsi="Consolas" w:cs="Consolas"/>
-          <w:color w:val="008000"/>
-          <w:sz w:val="19"/>
-          <w:szCs w:val="19"/>
-          <w:lang w:val="en-CA"/>
-        </w:rPr>
-        <w:t>JSONLoadMeshesSimple</w:t>
-      </w:r>
-      <w:proofErr w:type="spellEnd"/>
-      <w:r>
-        <w:rPr>
-          <w:rFonts w:ascii="Consolas" w:hAnsi="Consolas" w:cs="Consolas"/>
-          <w:color w:val="008000"/>
-          <w:sz w:val="19"/>
-          <w:szCs w:val="19"/>
-          <w:lang w:val="en-CA"/>
-        </w:rPr>
-        <w:t>();</w:t>
-      </w:r>
-      <w:r>
-        <w:rPr>
-          <w:rFonts w:ascii="Consolas" w:hAnsi="Consolas" w:cs="Consolas"/>
-          <w:color w:val="008000"/>
-          <w:sz w:val="19"/>
-          <w:szCs w:val="19"/>
-          <w:lang w:val="en-CA"/>
-        </w:rPr>
-        <w:tab/>
-      </w:r>
-      <w:r>
-        <w:rPr>
-          <w:rFonts w:ascii="Consolas" w:hAnsi="Consolas" w:cs="Consolas"/>
-          <w:sz w:val="19"/>
-          <w:szCs w:val="19"/>
-          <w:lang w:val="en-CA"/>
-        </w:rPr>
-        <w:t>This line does the regular loading</w:t>
-      </w:r>
-    </w:p>
-    <w:p>
-      <w:pPr>
-        <w:rPr>
-          <w:rFonts w:ascii="Consolas" w:hAnsi="Consolas" w:cs="Consolas"/>
-          <w:color w:val="000000"/>
-          <w:sz w:val="19"/>
-          <w:szCs w:val="19"/>
-          <w:lang w:val="en-CA"/>
-        </w:rPr>
-      </w:pPr>
-      <w:proofErr w:type="spellStart"/>
-      <w:proofErr w:type="gramStart"/>
-      <w:r>
-        <w:rPr>
-          <w:rFonts w:ascii="Consolas" w:hAnsi="Consolas" w:cs="Consolas"/>
-          <w:color w:val="008B8B"/>
-          <w:sz w:val="19"/>
-          <w:szCs w:val="19"/>
-          <w:lang w:val="en-CA"/>
-        </w:rPr>
-        <w:t>JSONLoader</w:t>
-      </w:r>
-      <w:proofErr w:type="spellEnd"/>
-      <w:r>
-        <w:rPr>
-          <w:rFonts w:ascii="Consolas" w:hAnsi="Consolas" w:cs="Consolas"/>
-          <w:color w:val="000000"/>
-          <w:sz w:val="19"/>
-          <w:szCs w:val="19"/>
-          <w:lang w:val="en-CA"/>
-        </w:rPr>
-        <w:t>::</w:t>
-      </w:r>
-      <w:proofErr w:type="spellStart"/>
-      <w:proofErr w:type="gramEnd"/>
-      <w:r>
-        <w:rPr>
-          <w:rFonts w:ascii="Consolas" w:hAnsi="Consolas" w:cs="Consolas"/>
-          <w:color w:val="000000"/>
-          <w:sz w:val="19"/>
-          <w:szCs w:val="19"/>
-          <w:lang w:val="en-CA"/>
-        </w:rPr>
-        <w:t>LoadMeshes_Thread</w:t>
-      </w:r>
-      <w:proofErr w:type="spellEnd"/>
-      <w:r>
-        <w:rPr>
-          <w:rFonts w:ascii="Consolas" w:hAnsi="Consolas" w:cs="Consolas"/>
-          <w:color w:val="000000"/>
-          <w:sz w:val="19"/>
-          <w:szCs w:val="19"/>
-          <w:lang w:val="en-CA"/>
-        </w:rPr>
-        <w:t>();</w:t>
-      </w:r>
-      <w:r>
-        <w:rPr>
-          <w:rFonts w:ascii="Consolas" w:hAnsi="Consolas" w:cs="Consolas"/>
-          <w:color w:val="000000"/>
-          <w:sz w:val="19"/>
-          <w:szCs w:val="19"/>
-          <w:lang w:val="en-CA"/>
-        </w:rPr>
-        <w:tab/>
-        <w:t xml:space="preserve">    </w:t>
-      </w:r>
-      <w:r>
-        <w:rPr>
-          <w:rFonts w:ascii="Consolas" w:hAnsi="Consolas" w:cs="Consolas"/>
-          <w:color w:val="000000"/>
-          <w:sz w:val="19"/>
-          <w:szCs w:val="19"/>
-          <w:lang w:val="en-CA"/>
-        </w:rPr>
-        <w:tab/>
-        <w:t>This line makes the thread call</w:t>
-      </w:r>
-    </w:p>
-    <w:p>
-      <w:pPr>
-        <w:rPr>
-          <w:lang w:val="en-CA"/>
-        </w:rPr>
-      </w:pPr>
-      <w:r>
-        <w:rPr>
-          <w:lang w:val="en-CA"/>
-        </w:rPr>
-        <w:t xml:space="preserve">Similar to what we reviewed in class I made some changes to the </w:t>
-      </w:r>
-      <w:proofErr w:type="spellStart"/>
-      <w:r>
-        <w:rPr>
-          <w:lang w:val="en-CA"/>
-        </w:rPr>
-        <w:t>ModelLoader</w:t>
-      </w:r>
-      <w:proofErr w:type="spellEnd"/>
-      <w:r>
-        <w:rPr>
-          <w:lang w:val="en-CA"/>
-        </w:rPr>
-        <w:t xml:space="preserve"> and Mesh files to include a </w:t>
-      </w:r>
-      <w:proofErr w:type="gramStart"/>
-      <w:r>
-        <w:rPr>
-          <w:lang w:val="en-CA"/>
-        </w:rPr>
-        <w:t>Status</w:t>
-      </w:r>
-      <w:r>
-        <w:rPr>
-          <w:lang w:val="en-CA"/>
-        </w:rPr>
-        <w:t>(</w:t>
-      </w:r>
-      <w:proofErr w:type="gramEnd"/>
-      <w:r>
-        <w:rPr>
-          <w:lang w:val="en-CA"/>
-        </w:rPr>
-        <w:t>)</w:t>
-      </w:r>
-      <w:r>
-        <w:rPr>
-          <w:lang w:val="en-CA"/>
-        </w:rPr>
-        <w:t>, which gets changed t</w:t>
-      </w:r>
-      <w:r>
-        <w:rPr>
-          <w:lang w:val="en-CA"/>
-        </w:rPr>
-        <w:t>wice.</w:t>
-      </w:r>
-    </w:p>
-    <w:p>
-      <w:pPr>
-        <w:rPr>
-          <w:lang w:val="en-CA"/>
-        </w:rPr>
-      </w:pPr>
-      <w:r>
-        <w:rPr>
-          <w:lang w:val="en-CA"/>
-        </w:rPr>
-        <w:t xml:space="preserve">File: </w:t>
-      </w:r>
-      <w:proofErr w:type="spellStart"/>
-      <w:r>
-        <w:rPr>
-          <w:lang w:val="en-CA"/>
-        </w:rPr>
-        <w:t>cMesh.h</w:t>
-      </w:r>
-      <w:proofErr w:type="spellEnd"/>
-    </w:p>
-    <w:p>
-      <w:pPr>
-        <w:rPr>
-          <w:rFonts w:ascii="Consolas" w:hAnsi="Consolas" w:cs="Consolas"/>
-          <w:color w:val="000000"/>
-          <w:sz w:val="19"/>
-          <w:szCs w:val="19"/>
-          <w:lang w:val="en-CA"/>
-        </w:rPr>
-      </w:pPr>
-      <w:proofErr w:type="spellStart"/>
-      <w:proofErr w:type="gramStart"/>
-      <w:r>
-        <w:rPr>
-          <w:rFonts w:ascii="Consolas" w:hAnsi="Consolas" w:cs="Consolas"/>
-          <w:color w:val="000000"/>
-          <w:sz w:val="19"/>
-          <w:szCs w:val="19"/>
-          <w:lang w:val="en-CA"/>
-        </w:rPr>
-        <w:t>cMesh</w:t>
-      </w:r>
-      <w:proofErr w:type="spellEnd"/>
-      <w:r>
-        <w:rPr>
-          <w:rFonts w:ascii="Consolas" w:hAnsi="Consolas" w:cs="Consolas"/>
-          <w:color w:val="000000"/>
-          <w:sz w:val="19"/>
-          <w:szCs w:val="19"/>
-          <w:lang w:val="en-CA"/>
-        </w:rPr>
-        <w:t>(</w:t>
-      </w:r>
-      <w:proofErr w:type="gramEnd"/>
-      <w:r>
-        <w:rPr>
-          <w:rFonts w:ascii="Consolas" w:hAnsi="Consolas" w:cs="Consolas"/>
-          <w:color w:val="000000"/>
-          <w:sz w:val="19"/>
-          <w:szCs w:val="19"/>
-          <w:lang w:val="en-CA"/>
-        </w:rPr>
-        <w:t xml:space="preserve">) : </w:t>
-      </w:r>
-      <w:r>
-        <w:rPr>
-          <w:rFonts w:ascii="Consolas" w:hAnsi="Consolas" w:cs="Consolas"/>
-          <w:color w:val="8B0000"/>
-          <w:sz w:val="19"/>
-          <w:szCs w:val="19"/>
-          <w:lang w:val="en-CA"/>
-        </w:rPr>
-        <w:t>status</w:t>
-      </w:r>
-      <w:r>
-        <w:rPr>
-          <w:rFonts w:ascii="Consolas" w:hAnsi="Consolas" w:cs="Consolas"/>
-          <w:color w:val="000000"/>
-          <w:sz w:val="19"/>
-          <w:szCs w:val="19"/>
-          <w:lang w:val="en-CA"/>
-        </w:rPr>
-        <w:t>(</w:t>
-      </w:r>
-      <w:r>
-        <w:rPr>
-          <w:rFonts w:ascii="Consolas" w:hAnsi="Consolas" w:cs="Consolas"/>
-          <w:color w:val="A31515"/>
-          <w:sz w:val="19"/>
-          <w:szCs w:val="19"/>
-          <w:lang w:val="en-CA"/>
-        </w:rPr>
-        <w:t>"</w:t>
-      </w:r>
-      <w:proofErr w:type="spellStart"/>
-      <w:r>
-        <w:rPr>
-          <w:rFonts w:ascii="Consolas" w:hAnsi="Consolas" w:cs="Consolas"/>
-          <w:color w:val="A31515"/>
-          <w:sz w:val="19"/>
-          <w:szCs w:val="19"/>
-          <w:lang w:val="en-CA"/>
-        </w:rPr>
-        <w:t>not_loaded</w:t>
-      </w:r>
-      <w:proofErr w:type="spellEnd"/>
-      <w:r>
-        <w:rPr>
-          <w:rFonts w:ascii="Consolas" w:hAnsi="Consolas" w:cs="Consolas"/>
-          <w:color w:val="A31515"/>
-          <w:sz w:val="19"/>
-          <w:szCs w:val="19"/>
-          <w:lang w:val="en-CA"/>
-        </w:rPr>
-        <w:t>"</w:t>
-      </w:r>
-      <w:r>
-        <w:rPr>
-          <w:rFonts w:ascii="Consolas" w:hAnsi="Consolas" w:cs="Consolas"/>
-          <w:color w:val="000000"/>
-          <w:sz w:val="19"/>
-          <w:szCs w:val="19"/>
-          <w:lang w:val="en-CA"/>
-        </w:rPr>
-        <w:t>) {};</w:t>
-      </w:r>
-    </w:p>
-    <w:p>
-      <w:pPr>
-        <w:rPr>
-          <w:lang w:val="en-CA"/>
-        </w:rPr>
-      </w:pPr>
-      <w:r>
-        <w:rPr>
-          <w:lang w:val="en-CA"/>
-        </w:rPr>
-        <w:t>File: cModelLoader_assimp.cpp</w:t>
-      </w:r>
-    </w:p>
-    <w:p>
-      <w:pPr>
-        <w:rPr>
-          <w:rFonts w:ascii="Consolas" w:hAnsi="Consolas" w:cs="Consolas"/>
-          <w:color w:val="000000"/>
-          <w:sz w:val="19"/>
-          <w:szCs w:val="19"/>
-          <w:lang w:val="es-MX"/>
-        </w:rPr>
-      </w:pPr>
-      <w:proofErr w:type="spellStart"/>
-      <w:r>
-        <w:rPr>
-          <w:rFonts w:ascii="Consolas" w:hAnsi="Consolas" w:cs="Consolas"/>
-          <w:sz w:val="19"/>
-          <w:szCs w:val="19"/>
-          <w:lang w:val="es-MX"/>
-        </w:rPr>
-        <w:t>theMesh</w:t>
-      </w:r>
-      <w:r>
-        <w:rPr>
-          <w:rFonts w:ascii="Consolas" w:hAnsi="Consolas" w:cs="Consolas"/>
-          <w:color w:val="000000"/>
-          <w:sz w:val="19"/>
-          <w:szCs w:val="19"/>
-          <w:lang w:val="es-MX"/>
+        <w:t xml:space="preserve">A terrain and a collection of vehicles is generated according to the image map in </w:t>
+      </w:r>
+      <w:r>
+        <w:rPr>
+          <w:i/>
+          <w:iCs/>
+          <w:lang w:val="en-CA"/>
+        </w:rPr>
+        <w:t>GDP2019_20/assets/textures/10vehicles.png</w:t>
+      </w:r>
+      <w:r>
+        <w:rPr>
+          <w:lang w:val="en-CA"/>
         </w:rPr>
         <w:t>.</w:t>
       </w:r>
-      <w:r>
-        <w:rPr>
-          <w:rFonts w:ascii="Consolas" w:hAnsi="Consolas" w:cs="Consolas"/>
-          <w:color w:val="8B0000"/>
-          <w:sz w:val="19"/>
-          <w:szCs w:val="19"/>
-          <w:lang w:val="es-MX"/>
-        </w:rPr>
-        <w:t>status</w:t>
-      </w:r>
-      <w:proofErr w:type="spellEnd"/>
-      <w:r>
-        <w:rPr>
-          <w:rFonts w:ascii="Consolas" w:hAnsi="Consolas" w:cs="Consolas"/>
-          <w:color w:val="000000"/>
-          <w:sz w:val="19"/>
-          <w:szCs w:val="19"/>
-          <w:lang w:val="es-MX"/>
+    </w:p>
+    <w:p>
+      <w:pPr>
+        <w:jc w:val="both"/>
+        <w:rPr>
+          <w:lang w:val="en-CA"/>
+        </w:rPr>
+      </w:pPr>
+      <w:r>
+        <w:rPr>
+          <w:lang w:val="en-CA"/>
+        </w:rPr>
+        <w:t>The vehicles are loaded with an initial velocity and have 5 sensors spread in front of them. When an obstacle (a rock in the terrain or another vehicle) gets inside one of these sensors, the vehicle steers accordingly in order to dodge it.</w:t>
+      </w:r>
+    </w:p>
+    <w:p>
+      <w:pPr>
+        <w:pStyle w:val="Heading2"/>
+        <w:rPr>
+          <w:lang w:val="en-CA"/>
+        </w:rPr>
+      </w:pPr>
+      <w:r>
+        <w:rPr>
+          <w:lang w:val="en-CA"/>
+        </w:rPr>
+        <w:t>Changing Parameters</w:t>
+      </w:r>
+    </w:p>
+    <w:p>
+      <w:pPr>
+        <w:jc w:val="both"/>
+        <w:rPr>
+          <w:lang w:val="en-CA"/>
+        </w:rPr>
+      </w:pPr>
+      <w:r>
+        <w:rPr>
+          <w:lang w:val="en-CA"/>
+        </w:rPr>
+        <w:t xml:space="preserve">The image can be changed for another one, keeping the name or </w:t>
+      </w:r>
+      <w:r>
+        <w:rPr>
+          <w:lang w:val="en-CA"/>
+        </w:rPr>
+        <w:t xml:space="preserve">changing </w:t>
+      </w:r>
+      <w:r>
+        <w:rPr>
+          <w:lang w:val="en-CA"/>
+        </w:rPr>
+        <w:t xml:space="preserve">the line </w:t>
+      </w:r>
+      <w:r>
+        <w:rPr>
+          <w:lang w:val="en-CA"/>
+        </w:rPr>
+        <w:t xml:space="preserve">22 of the file </w:t>
+      </w:r>
+      <w:r>
+        <w:rPr>
+          <w:i/>
+          <w:iCs/>
+          <w:lang w:val="en-CA"/>
+        </w:rPr>
+        <w:t xml:space="preserve">GDP2019_20/GameTools.cpp. </w:t>
+      </w:r>
+      <w:r>
+        <w:rPr>
+          <w:lang w:val="en-CA"/>
+        </w:rPr>
+        <w:t>The route of the file is in relation to the GDP2019_20 project location.</w:t>
+      </w:r>
+    </w:p>
+    <w:p>
+      <w:pPr>
+        <w:jc w:val="both"/>
+        <w:rPr>
+          <w:lang w:val="en-CA"/>
+        </w:rPr>
+      </w:pPr>
+    </w:p>
+    <w:p>
+      <w:pPr>
+        <w:jc w:val="both"/>
+        <w:rPr>
+          <w:lang w:val="en-CA"/>
+        </w:rPr>
+      </w:pPr>
+    </w:p>
+    <w:p>
+      <w:pPr>
+        <w:jc w:val="both"/>
+        <w:rPr>
+          <w:lang w:val="en-CA"/>
+        </w:rPr>
+      </w:pPr>
+    </w:p>
+    <w:p>
+      <w:pPr>
+        <w:jc w:val="both"/>
+        <w:rPr>
+          <w:lang w:val="en-CA"/>
+        </w:rPr>
+      </w:pPr>
+    </w:p>
+    <w:p>
+      <w:pPr>
+        <w:jc w:val="both"/>
+        <w:rPr>
+          <w:lang w:val="en-CA"/>
+        </w:rPr>
+      </w:pPr>
+    </w:p>
+    <w:p>
+      <w:pPr>
+        <w:jc w:val="both"/>
+        <w:rPr>
+          <w:lang w:val="en-CA"/>
+        </w:rPr>
+      </w:pPr>
+    </w:p>
+    <w:p>
+      <w:pPr>
+        <w:jc w:val="both"/>
+        <w:rPr>
+          <w:lang w:val="en-CA"/>
+        </w:rPr>
+      </w:pPr>
+    </w:p>
+    <w:p>
+      <w:pPr>
+        <w:jc w:val="both"/>
+        <w:rPr>
+          <w:lang w:val="en-CA"/>
+        </w:rPr>
+      </w:pPr>
+    </w:p>
+    <w:p>
+      <w:pPr>
+        <w:jc w:val="both"/>
+        <w:rPr>
+          <w:lang w:val="en-CA"/>
+        </w:rPr>
+      </w:pPr>
+    </w:p>
+    <w:p>
+      <w:pPr>
+        <w:jc w:val="both"/>
+        <w:rPr>
+          <w:lang w:val="en-CA"/>
+        </w:rPr>
+      </w:pPr>
+    </w:p>
+    <w:p>
+      <w:pPr>
+        <w:jc w:val="both"/>
+        <w:rPr>
+          <w:lang w:val="en-CA"/>
+        </w:rPr>
+      </w:pPr>
+    </w:p>
+    <w:p>
+      <w:pPr>
+        <w:jc w:val="both"/>
+        <w:rPr>
+          <w:lang w:val="en-CA"/>
+        </w:rPr>
+      </w:pPr>
+    </w:p>
+    <w:p>
+      <w:pPr>
+        <w:pStyle w:val="Heading2"/>
+        <w:rPr>
+          <w:lang w:val="en-CA"/>
+        </w:rPr>
+      </w:pPr>
+      <w:r>
+        <w:rPr>
+          <w:lang w:val="en-CA"/>
+        </w:rPr>
+        <w:lastRenderedPageBreak/>
+        <w:t>Marking Points</w:t>
+      </w:r>
+    </w:p>
+    <w:p>
+      <w:pPr>
+        <w:rPr>
+          <w:lang w:val="en-CA"/>
+        </w:rPr>
+      </w:pPr>
+      <w:r>
+        <w:rPr>
+          <w:lang w:val="en-CA"/>
+        </w:rPr>
+        <w:t xml:space="preserve">The </w:t>
+      </w:r>
+      <w:r>
+        <w:rPr>
+          <w:i/>
+          <w:iCs/>
+          <w:lang w:val="en-CA"/>
+        </w:rPr>
+        <w:t>GDP2019_20/Terrain</w:t>
+      </w:r>
+      <w:r>
+        <w:rPr>
+          <w:i/>
+          <w:iCs/>
+          <w:lang w:val="en-CA"/>
         </w:rPr>
         <w:t xml:space="preserve"> </w:t>
       </w:r>
       <w:r>
         <w:rPr>
-          <w:rFonts w:ascii="Consolas" w:hAnsi="Consolas" w:cs="Consolas"/>
-          <w:color w:val="008B8B"/>
-          <w:sz w:val="19"/>
-          <w:szCs w:val="19"/>
-          <w:lang w:val="es-MX"/>
-        </w:rPr>
-        <w:t>=</w:t>
-      </w:r>
-      <w:r>
-        <w:rPr>
-          <w:rFonts w:ascii="Consolas" w:hAnsi="Consolas" w:cs="Consolas"/>
-          <w:color w:val="000000"/>
-          <w:sz w:val="19"/>
-          <w:szCs w:val="19"/>
-          <w:lang w:val="es-MX"/>
-        </w:rPr>
-        <w:t xml:space="preserve"> </w:t>
-      </w:r>
-      <w:r>
-        <w:rPr>
-          <w:rFonts w:ascii="Consolas" w:hAnsi="Consolas" w:cs="Consolas"/>
-          <w:color w:val="A31515"/>
-          <w:sz w:val="19"/>
-          <w:szCs w:val="19"/>
-          <w:lang w:val="es-MX"/>
-        </w:rPr>
-        <w:t>"</w:t>
-      </w:r>
-      <w:proofErr w:type="spellStart"/>
-      <w:r>
-        <w:rPr>
-          <w:rFonts w:ascii="Consolas" w:hAnsi="Consolas" w:cs="Consolas"/>
-          <w:color w:val="A31515"/>
-          <w:sz w:val="19"/>
-          <w:szCs w:val="19"/>
-          <w:lang w:val="es-MX"/>
-        </w:rPr>
-        <w:t>loaded</w:t>
-      </w:r>
-      <w:proofErr w:type="spellEnd"/>
-      <w:r>
-        <w:rPr>
-          <w:rFonts w:ascii="Consolas" w:hAnsi="Consolas" w:cs="Consolas"/>
-          <w:color w:val="A31515"/>
-          <w:sz w:val="19"/>
-          <w:szCs w:val="19"/>
-          <w:lang w:val="es-MX"/>
-        </w:rPr>
-        <w:t>"</w:t>
-      </w:r>
-      <w:r>
-        <w:rPr>
-          <w:rFonts w:ascii="Consolas" w:hAnsi="Consolas" w:cs="Consolas"/>
-          <w:color w:val="000000"/>
-          <w:sz w:val="19"/>
-          <w:szCs w:val="19"/>
-          <w:lang w:val="es-MX"/>
-        </w:rPr>
-        <w:t>;</w:t>
-      </w:r>
-    </w:p>
-    <w:p>
-      <w:pPr>
-        <w:rPr>
-          <w:lang w:val="en-CA"/>
-        </w:rPr>
-      </w:pPr>
-      <w:r>
-        <w:rPr>
-          <w:lang w:val="en-CA"/>
-        </w:rPr>
-        <w:t>File: JSONLoader.cpp</w:t>
-      </w:r>
-    </w:p>
-    <w:p>
-      <w:pPr>
-        <w:rPr>
-          <w:rFonts w:ascii="Consolas" w:hAnsi="Consolas" w:cs="Consolas"/>
-          <w:color w:val="000000"/>
-          <w:sz w:val="19"/>
-          <w:szCs w:val="19"/>
-          <w:lang w:val="es-MX"/>
-        </w:rPr>
-      </w:pPr>
-      <w:proofErr w:type="spellStart"/>
-      <w:r>
-        <w:rPr>
-          <w:rFonts w:ascii="Consolas" w:hAnsi="Consolas" w:cs="Consolas"/>
-          <w:color w:val="000000"/>
-          <w:sz w:val="19"/>
-          <w:szCs w:val="19"/>
-          <w:lang w:val="es-MX"/>
-        </w:rPr>
-        <w:t>pMesh</w:t>
-      </w:r>
-      <w:proofErr w:type="spellEnd"/>
-      <w:r>
-        <w:rPr>
-          <w:rFonts w:ascii="Consolas" w:hAnsi="Consolas" w:cs="Consolas"/>
-          <w:color w:val="000000"/>
-          <w:sz w:val="19"/>
-          <w:szCs w:val="19"/>
-          <w:lang w:val="es-MX"/>
-        </w:rPr>
-        <w:t>-&gt;</w:t>
-      </w:r>
-      <w:r>
-        <w:rPr>
-          <w:rFonts w:ascii="Consolas" w:hAnsi="Consolas" w:cs="Consolas"/>
-          <w:color w:val="8B0000"/>
-          <w:sz w:val="19"/>
-          <w:szCs w:val="19"/>
-          <w:lang w:val="es-MX"/>
-        </w:rPr>
-        <w:t>status</w:t>
-      </w:r>
-      <w:r>
-        <w:rPr>
-          <w:rFonts w:ascii="Consolas" w:hAnsi="Consolas" w:cs="Consolas"/>
-          <w:color w:val="000000"/>
-          <w:sz w:val="19"/>
-          <w:szCs w:val="19"/>
-          <w:lang w:val="es-MX"/>
-        </w:rPr>
-        <w:t xml:space="preserve"> </w:t>
-      </w:r>
-      <w:r>
-        <w:rPr>
-          <w:rFonts w:ascii="Consolas" w:hAnsi="Consolas" w:cs="Consolas"/>
-          <w:color w:val="008B8B"/>
-          <w:sz w:val="19"/>
-          <w:szCs w:val="19"/>
-          <w:lang w:val="es-MX"/>
-        </w:rPr>
-        <w:t>=</w:t>
-      </w:r>
-      <w:r>
-        <w:rPr>
-          <w:rFonts w:ascii="Consolas" w:hAnsi="Consolas" w:cs="Consolas"/>
-          <w:color w:val="000000"/>
-          <w:sz w:val="19"/>
-          <w:szCs w:val="19"/>
-          <w:lang w:val="es-MX"/>
-        </w:rPr>
-        <w:t xml:space="preserve"> </w:t>
-      </w:r>
-      <w:r>
-        <w:rPr>
-          <w:rFonts w:ascii="Consolas" w:hAnsi="Consolas" w:cs="Consolas"/>
-          <w:color w:val="A31515"/>
-          <w:sz w:val="19"/>
-          <w:szCs w:val="19"/>
-          <w:lang w:val="es-MX"/>
-        </w:rPr>
-        <w:t>"</w:t>
-      </w:r>
-      <w:proofErr w:type="spellStart"/>
-      <w:r>
-        <w:rPr>
-          <w:rFonts w:ascii="Consolas" w:hAnsi="Consolas" w:cs="Consolas"/>
-          <w:color w:val="A31515"/>
-          <w:sz w:val="19"/>
-          <w:szCs w:val="19"/>
-          <w:lang w:val="es-MX"/>
-        </w:rPr>
-        <w:t>on_gpu</w:t>
-      </w:r>
-      <w:proofErr w:type="spellEnd"/>
-      <w:r>
-        <w:rPr>
-          <w:rFonts w:ascii="Consolas" w:hAnsi="Consolas" w:cs="Consolas"/>
-          <w:color w:val="A31515"/>
-          <w:sz w:val="19"/>
-          <w:szCs w:val="19"/>
-          <w:lang w:val="es-MX"/>
-        </w:rPr>
-        <w:t>"</w:t>
-      </w:r>
-      <w:r>
-        <w:rPr>
-          <w:rFonts w:ascii="Consolas" w:hAnsi="Consolas" w:cs="Consolas"/>
-          <w:color w:val="000000"/>
-          <w:sz w:val="19"/>
-          <w:szCs w:val="19"/>
-          <w:lang w:val="es-MX"/>
-        </w:rPr>
-        <w:t>;</w:t>
-      </w:r>
-    </w:p>
-    <w:p>
-      <w:pPr>
-        <w:rPr>
-          <w:lang w:val="en-CA"/>
-        </w:rPr>
-      </w:pPr>
-      <w:r>
-        <w:rPr>
-          <w:lang w:val="en-CA"/>
-        </w:rPr>
-        <w:t>With this changes each part o</w:t>
-      </w:r>
-      <w:r>
-        <w:rPr>
-          <w:lang w:val="en-CA"/>
-        </w:rPr>
-        <w:t xml:space="preserve">f the code respectively loads the </w:t>
-      </w:r>
-      <w:proofErr w:type="spellStart"/>
-      <w:r>
-        <w:rPr>
-          <w:lang w:val="en-CA"/>
-        </w:rPr>
-        <w:t>gameObject</w:t>
-      </w:r>
-      <w:proofErr w:type="spellEnd"/>
-      <w:r>
-        <w:rPr>
-          <w:lang w:val="en-CA"/>
-        </w:rPr>
-        <w:t xml:space="preserve"> info, Mesh info, and loads the Mesh into the GPU.</w:t>
+          <w:lang w:val="en-CA"/>
+        </w:rPr>
+        <w:t xml:space="preserve">class deals with reading the map image and creating the objects that go in each place in the scene. </w:t>
+      </w:r>
+    </w:p>
+    <w:p>
+      <w:pPr>
+        <w:rPr>
+          <w:lang w:val="en-CA"/>
+        </w:rPr>
+      </w:pPr>
+      <w:r>
+        <w:rPr>
+          <w:lang w:val="en-CA"/>
+        </w:rPr>
+        <w:t xml:space="preserve">From the </w:t>
+      </w:r>
+      <w:r>
+        <w:rPr>
+          <w:i/>
+          <w:iCs/>
+          <w:lang w:val="en-CA"/>
+        </w:rPr>
+        <w:t>Terrain.cpp:</w:t>
+      </w:r>
+    </w:p>
+    <w:p>
+      <w:pPr>
+        <w:rPr>
+          <w:lang w:val="en-CA"/>
+        </w:rPr>
+      </w:pPr>
+      <w:r>
+        <w:rPr>
+          <w:lang w:val="en-CA"/>
+        </w:rPr>
+        <w:drawing>
+          <wp:inline distT="0" distB="0" distL="0" distR="0" wp14:anchorId="630FC60D" wp14:editId="43A657D3">
+            <wp:extent cx="5612130" cy="2660015"/>
+            <wp:effectExtent l="0" t="0" r="7620" b="6985"/>
+            <wp:docPr id="1" name="Picture 1"/>
+            <wp:cNvGraphicFramePr>
+              <a:graphicFrameLocks xmlns:a="http://schemas.openxmlformats.org/drawingml/2006/main" noChangeAspect="1"/>
+            </wp:cNvGraphicFramePr>
+            <a:graphic xmlns:a="http://schemas.openxmlformats.org/drawingml/2006/main">
+              <a:graphicData uri="http://schemas.openxmlformats.org/drawingml/2006/picture">
+                <pic:pic xmlns:pic="http://schemas.openxmlformats.org/drawingml/2006/picture">
+                  <pic:nvPicPr>
+                    <pic:cNvPr id="1" name=""/>
+                    <pic:cNvPicPr/>
+                  </pic:nvPicPr>
+                  <pic:blipFill>
+                    <a:blip r:embed="rId7"/>
+                    <a:stretch>
+                      <a:fillRect/>
+                    </a:stretch>
+                  </pic:blipFill>
+                  <pic:spPr>
+                    <a:xfrm>
+                      <a:off x="0" y="0"/>
+                      <a:ext cx="5612130" cy="2660015"/>
+                    </a:xfrm>
+                    <a:prstGeom prst="rect">
+                      <a:avLst/>
+                    </a:prstGeom>
+                  </pic:spPr>
+                </pic:pic>
+              </a:graphicData>
+            </a:graphic>
+          </wp:inline>
+        </w:drawing>
+      </w:r>
+    </w:p>
+    <w:p>
+      <w:pPr>
+        <w:rPr>
+          <w:lang w:val="en-CA"/>
+        </w:rPr>
+      </w:pPr>
+      <w:r>
+        <w:rPr>
+          <w:lang w:val="en-CA"/>
+        </w:rPr>
+        <w:t xml:space="preserve">The </w:t>
+      </w:r>
+      <w:r>
+        <w:rPr>
+          <w:i/>
+          <w:iCs/>
+          <w:lang w:val="en-CA"/>
+        </w:rPr>
+        <w:t>GDP2019_20/cVehicle</w:t>
+      </w:r>
+      <w:r>
+        <w:rPr>
+          <w:lang w:val="en-CA"/>
+        </w:rPr>
+        <w:t xml:space="preserve"> class creates a vehicle with 5 sensors on it. The </w:t>
+      </w:r>
+      <w:r>
+        <w:rPr>
+          <w:i/>
+          <w:iCs/>
+          <w:lang w:val="en-CA"/>
+        </w:rPr>
+        <w:t>GDP2019_20/AI_P5/Sensor</w:t>
+      </w:r>
+      <w:r>
+        <w:rPr>
+          <w:lang w:val="en-CA"/>
+        </w:rPr>
+        <w:t xml:space="preserve"> class deals with the sensor creation and logic.</w:t>
+      </w:r>
+    </w:p>
+    <w:p>
+      <w:pPr>
+        <w:rPr>
+          <w:lang w:val="en-CA"/>
+        </w:rPr>
+      </w:pPr>
+      <w:r>
+        <w:rPr>
+          <w:lang w:val="en-CA"/>
+        </w:rPr>
+        <w:t xml:space="preserve">In this </w:t>
+      </w:r>
+      <w:r>
+        <w:rPr>
+          <w:i/>
+          <w:iCs/>
+          <w:lang w:val="en-CA"/>
+        </w:rPr>
+        <w:t>Sensor</w:t>
+      </w:r>
+      <w:r>
+        <w:rPr>
+          <w:lang w:val="en-CA"/>
+        </w:rPr>
+        <w:t xml:space="preserve"> class:</w:t>
+      </w:r>
+    </w:p>
+    <w:p>
+      <w:pPr>
+        <w:pStyle w:val="ListParagraph"/>
+        <w:numPr>
+          <w:ilvl w:val="0"/>
+          <w:numId w:val="3"/>
+        </w:numPr>
+        <w:rPr>
+          <w:i/>
+          <w:iCs/>
+          <w:lang w:val="en-CA"/>
+        </w:rPr>
+      </w:pPr>
+      <w:r>
+        <w:rPr>
+          <w:lang w:val="en-CA"/>
+        </w:rPr>
+        <w:t xml:space="preserve">The </w:t>
+      </w:r>
+      <w:r>
+        <w:rPr>
+          <w:i/>
+          <w:iCs/>
+          <w:lang w:val="en-CA"/>
+        </w:rPr>
+        <w:t>getCollisionFuzzyValue</w:t>
+      </w:r>
+      <w:r>
+        <w:rPr>
+          <w:lang w:val="en-CA"/>
+        </w:rPr>
+        <w:t xml:space="preserve"> function calculates collisions with the sensor and returns a float from 0 to 1 depending on the distance of the collision to the vehicle.</w:t>
+      </w:r>
+    </w:p>
+    <w:p>
+      <w:pPr>
+        <w:pStyle w:val="ListParagraph"/>
+        <w:numPr>
+          <w:ilvl w:val="0"/>
+          <w:numId w:val="3"/>
+        </w:numPr>
+        <w:rPr>
+          <w:i/>
+          <w:iCs/>
+          <w:lang w:val="en-CA"/>
+        </w:rPr>
+      </w:pPr>
+      <w:r>
+        <w:rPr>
+          <w:lang w:val="en-CA"/>
+        </w:rPr>
+        <w:t xml:space="preserve">The </w:t>
+      </w:r>
+      <w:r>
+        <w:rPr>
+          <w:i/>
+          <w:iCs/>
+          <w:lang w:val="en-CA"/>
+        </w:rPr>
+        <w:t>drawSensor</w:t>
+      </w:r>
+      <w:r>
+        <w:rPr>
+          <w:lang w:val="en-CA"/>
+        </w:rPr>
+        <w:t xml:space="preserve"> function draws the sensor. It receives the collision position.</w:t>
+      </w:r>
+    </w:p>
+    <w:p>
+      <w:pPr>
+        <w:rPr>
+          <w:lang w:val="en-CA"/>
+        </w:rPr>
+      </w:pPr>
+      <w:r>
+        <w:rPr>
+          <w:lang w:val="en-CA"/>
+        </w:rPr>
+        <w:t xml:space="preserve">The </w:t>
+      </w:r>
+      <w:r>
+        <w:rPr>
+          <w:i/>
+          <w:iCs/>
+          <w:lang w:val="en-CA"/>
+        </w:rPr>
+        <w:t>cVehicle</w:t>
+      </w:r>
+      <w:r>
+        <w:rPr>
+          <w:lang w:val="en-CA"/>
+        </w:rPr>
+        <w:t xml:space="preserve"> class gets the fuzzy values of its sensors and decides how to steer accordingly in its </w:t>
+      </w:r>
+      <w:r>
+        <w:rPr>
+          <w:i/>
+          <w:iCs/>
+          <w:lang w:val="en-CA"/>
+        </w:rPr>
+        <w:t>update</w:t>
+      </w:r>
+      <w:r>
+        <w:rPr>
+          <w:lang w:val="en-CA"/>
+        </w:rPr>
+        <w:t xml:space="preserve"> function.</w:t>
+      </w:r>
+      <w:r>
+        <w:rPr>
+          <w:lang w:val="en-CA"/>
+        </w:rPr>
+        <w:t xml:space="preserve"> It calculates both direction and speed using this fuzzy values.</w:t>
       </w:r>
       <w:bookmarkStart w:id="0" w:name="_GoBack"/>
       <w:bookmarkEnd w:id="0"/>
-      <w:r>
-        <w:rPr>
-          <w:lang w:val="en-CA"/>
-        </w:rPr>
-        <w:t xml:space="preserve"> </w:t>
-      </w:r>
     </w:p>
     <w:sectPr>
       <w:pgSz w:w="12240" w:h="15840"/>
@@ -1002,6 +810,119 @@
 <file path=word/numbering.xml><?xml version="1.0" encoding="utf-8"?>
 <w:numbering xmlns:wpc="http://schemas.microsoft.com/office/word/2010/wordprocessingCanvas" xmlns:cx="http://schemas.microsoft.com/office/drawing/2014/chartex" xmlns:cx1="http://schemas.microsoft.com/office/drawing/2015/9/8/chartex" xmlns:cx2="http://schemas.microsoft.com/office/drawing/2015/10/21/chartex" xmlns:cx3="http://schemas.microsoft.com/office/drawing/2016/5/9/chartex" xmlns:cx4="http://schemas.microsoft.com/office/drawing/2016/5/10/chartex" xmlns:cx5="http://schemas.microsoft.com/office/drawing/2016/5/11/chartex" xmlns:cx6="http://schemas.microsoft.com/office/drawing/2016/5/12/chartex" xmlns:cx7="http://schemas.microsoft.com/office/drawing/2016/5/13/chartex" xmlns:cx8="http://schemas.microsoft.com/office/drawing/2016/5/14/chartex" xmlns:mc="http://schemas.openxmlformats.org/markup-compatibility/2006" xmlns:aink="http://schemas.microsoft.com/office/drawing/2016/ink" xmlns:am3d="http://schemas.microsoft.com/office/drawing/2017/model3d" xmlns:o="urn:schemas-microsoft-com:office:office" xmlns:r="http://schemas.openxmlformats.org/officeDocument/2006/relationships" xmlns:m="http://schemas.openxmlformats.org/officeDocument/2006/math" xmlns:v="urn:schemas-microsoft-com:vml" xmlns:wp14="http://schemas.microsoft.com/office/word/2010/wordprocessingDrawing" xmlns:wp="http://schemas.openxmlformats.org/drawingml/2006/wordprocessingDrawing" xmlns:w10="urn:schemas-microsoft-com:office:word" xmlns:w="http://schemas.openxmlformats.org/wordprocessingml/2006/main" xmlns:w14="http://schemas.microsoft.com/office/word/2010/wordml" xmlns:w15="http://schemas.microsoft.com/office/word/2012/wordml" xmlns:w16cid="http://schemas.microsoft.com/office/word/2016/wordml/cid" xmlns:w16se="http://schemas.microsoft.com/office/word/2015/wordml/symex" xmlns:wpg="http://schemas.microsoft.com/office/word/2010/wordprocessingGroup" xmlns:wpi="http://schemas.microsoft.com/office/word/2010/wordprocessingInk" xmlns:wne="http://schemas.microsoft.com/office/word/2006/wordml" xmlns:wps="http://schemas.microsoft.com/office/word/2010/wordprocessingShape" mc:Ignorable="w14 w15 w16se w16cid wp14">
   <w:abstractNum w:abstractNumId="0" w15:restartNumberingAfterBreak="0">
+    <w:nsid w:val="391B73A3"/>
+    <w:multiLevelType w:val="hybridMultilevel"/>
+    <w:tmpl w:val="1696FD80"/>
+    <w:lvl w:ilvl="0" w:tplc="10090001">
+      <w:start w:val="1"/>
+      <w:numFmt w:val="bullet"/>
+      <w:lvlText w:val=""/>
+      <w:lvlJc w:val="left"/>
+      <w:pPr>
+        <w:ind w:left="720" w:hanging="360"/>
+      </w:pPr>
+      <w:rPr>
+        <w:rFonts w:ascii="Symbol" w:hAnsi="Symbol" w:hint="default"/>
+      </w:rPr>
+    </w:lvl>
+    <w:lvl w:ilvl="1" w:tplc="10090003" w:tentative="1">
+      <w:start w:val="1"/>
+      <w:numFmt w:val="bullet"/>
+      <w:lvlText w:val="o"/>
+      <w:lvlJc w:val="left"/>
+      <w:pPr>
+        <w:ind w:left="1440" w:hanging="360"/>
+      </w:pPr>
+      <w:rPr>
+        <w:rFonts w:ascii="Courier New" w:hAnsi="Courier New" w:cs="Courier New" w:hint="default"/>
+      </w:rPr>
+    </w:lvl>
+    <w:lvl w:ilvl="2" w:tplc="10090005" w:tentative="1">
+      <w:start w:val="1"/>
+      <w:numFmt w:val="bullet"/>
+      <w:lvlText w:val=""/>
+      <w:lvlJc w:val="left"/>
+      <w:pPr>
+        <w:ind w:left="2160" w:hanging="360"/>
+      </w:pPr>
+      <w:rPr>
+        <w:rFonts w:ascii="Wingdings" w:hAnsi="Wingdings" w:hint="default"/>
+      </w:rPr>
+    </w:lvl>
+    <w:lvl w:ilvl="3" w:tplc="10090001" w:tentative="1">
+      <w:start w:val="1"/>
+      <w:numFmt w:val="bullet"/>
+      <w:lvlText w:val=""/>
+      <w:lvlJc w:val="left"/>
+      <w:pPr>
+        <w:ind w:left="2880" w:hanging="360"/>
+      </w:pPr>
+      <w:rPr>
+        <w:rFonts w:ascii="Symbol" w:hAnsi="Symbol" w:hint="default"/>
+      </w:rPr>
+    </w:lvl>
+    <w:lvl w:ilvl="4" w:tplc="10090003" w:tentative="1">
+      <w:start w:val="1"/>
+      <w:numFmt w:val="bullet"/>
+      <w:lvlText w:val="o"/>
+      <w:lvlJc w:val="left"/>
+      <w:pPr>
+        <w:ind w:left="3600" w:hanging="360"/>
+      </w:pPr>
+      <w:rPr>
+        <w:rFonts w:ascii="Courier New" w:hAnsi="Courier New" w:cs="Courier New" w:hint="default"/>
+      </w:rPr>
+    </w:lvl>
+    <w:lvl w:ilvl="5" w:tplc="10090005" w:tentative="1">
+      <w:start w:val="1"/>
+      <w:numFmt w:val="bullet"/>
+      <w:lvlText w:val=""/>
+      <w:lvlJc w:val="left"/>
+      <w:pPr>
+        <w:ind w:left="4320" w:hanging="360"/>
+      </w:pPr>
+      <w:rPr>
+        <w:rFonts w:ascii="Wingdings" w:hAnsi="Wingdings" w:hint="default"/>
+      </w:rPr>
+    </w:lvl>
+    <w:lvl w:ilvl="6" w:tplc="10090001" w:tentative="1">
+      <w:start w:val="1"/>
+      <w:numFmt w:val="bullet"/>
+      <w:lvlText w:val=""/>
+      <w:lvlJc w:val="left"/>
+      <w:pPr>
+        <w:ind w:left="5040" w:hanging="360"/>
+      </w:pPr>
+      <w:rPr>
+        <w:rFonts w:ascii="Symbol" w:hAnsi="Symbol" w:hint="default"/>
+      </w:rPr>
+    </w:lvl>
+    <w:lvl w:ilvl="7" w:tplc="10090003" w:tentative="1">
+      <w:start w:val="1"/>
+      <w:numFmt w:val="bullet"/>
+      <w:lvlText w:val="o"/>
+      <w:lvlJc w:val="left"/>
+      <w:pPr>
+        <w:ind w:left="5760" w:hanging="360"/>
+      </w:pPr>
+      <w:rPr>
+        <w:rFonts w:ascii="Courier New" w:hAnsi="Courier New" w:cs="Courier New" w:hint="default"/>
+      </w:rPr>
+    </w:lvl>
+    <w:lvl w:ilvl="8" w:tplc="10090005" w:tentative="1">
+      <w:start w:val="1"/>
+      <w:numFmt w:val="bullet"/>
+      <w:lvlText w:val=""/>
+      <w:lvlJc w:val="left"/>
+      <w:pPr>
+        <w:ind w:left="6480" w:hanging="360"/>
+      </w:pPr>
+      <w:rPr>
+        <w:rFonts w:ascii="Wingdings" w:hAnsi="Wingdings" w:hint="default"/>
+      </w:rPr>
+    </w:lvl>
+  </w:abstractNum>
+  <w:abstractNum w:abstractNumId="1" w15:restartNumberingAfterBreak="0">
     <w:nsid w:val="534E1650"/>
     <w:multiLevelType w:val="hybridMultilevel"/>
     <w:tmpl w:val="69C2B41E"/>
@@ -1087,7 +1008,7 @@
       </w:pPr>
     </w:lvl>
   </w:abstractNum>
-  <w:abstractNum w:abstractNumId="1" w15:restartNumberingAfterBreak="0">
+  <w:abstractNum w:abstractNumId="2" w15:restartNumberingAfterBreak="0">
     <w:nsid w:val="58C7090C"/>
     <w:multiLevelType w:val="hybridMultilevel"/>
     <w:tmpl w:val="6AF25102"/>
@@ -1201,10 +1122,13 @@
     </w:lvl>
   </w:abstractNum>
   <w:num w:numId="1">
-    <w:abstractNumId w:val="0"/>
+    <w:abstractNumId w:val="1"/>
   </w:num>
   <w:num w:numId="2">
-    <w:abstractNumId w:val="1"/>
+    <w:abstractNumId w:val="2"/>
+  </w:num>
+  <w:num w:numId="3">
+    <w:abstractNumId w:val="0"/>
   </w:num>
 </w:numbering>
 </file>

</xml_diff>